<commit_message>
Added Cohesion and Coupling
</commit_message>
<xml_diff>
--- a/Coding.docx
+++ b/Coding.docx
@@ -1,6 +1,6 @@
 
 <file path=word/document.xml><?xml version="1.0" encoding="utf-8"?>
-<w:document xmlns:wpc="http://schemas.microsoft.com/office/word/2010/wordprocessingCanvas" xmlns:cx="http://schemas.microsoft.com/office/drawing/2014/chartex" xmlns:cx1="http://schemas.microsoft.com/office/drawing/2015/9/8/chartex" xmlns:cx2="http://schemas.microsoft.com/office/drawing/2015/10/21/chartex" xmlns:cx3="http://schemas.microsoft.com/office/drawing/2016/5/9/chartex" xmlns:cx4="http://schemas.microsoft.com/office/drawing/2016/5/10/chartex" xmlns:cx5="http://schemas.microsoft.com/office/drawing/2016/5/11/chartex" xmlns:cx6="http://schemas.microsoft.com/office/drawing/2016/5/12/chartex" xmlns:cx7="http://schemas.microsoft.com/office/drawing/2016/5/13/chartex" xmlns:cx8="http://schemas.microsoft.com/office/drawing/2016/5/14/chartex" xmlns:mc="http://schemas.openxmlformats.org/markup-compatibility/2006" xmlns:aink="http://schemas.microsoft.com/office/drawing/2016/ink" xmlns:am3d="http://schemas.microsoft.com/office/drawing/2017/model3d" xmlns:o="urn:schemas-microsoft-com:office:office" xmlns:r="http://schemas.openxmlformats.org/officeDocument/2006/relationships" xmlns:m="http://schemas.openxmlformats.org/officeDocument/2006/math" xmlns:v="urn:schemas-microsoft-com:vml" xmlns:wp14="http://schemas.microsoft.com/office/word/2010/wordprocessingDrawing" xmlns:wp="http://schemas.openxmlformats.org/drawingml/2006/wordprocessingDrawing" xmlns:w10="urn:schemas-microsoft-com:office:word" xmlns:w="http://schemas.openxmlformats.org/wordprocessingml/2006/main" xmlns:w14="http://schemas.microsoft.com/office/word/2010/wordml" xmlns:w15="http://schemas.microsoft.com/office/word/2012/wordml" xmlns:w16cid="http://schemas.microsoft.com/office/word/2016/wordml/cid" xmlns:w16se="http://schemas.microsoft.com/office/word/2015/wordml/symex" xmlns:wpg="http://schemas.microsoft.com/office/word/2010/wordprocessingGroup" xmlns:wpi="http://schemas.microsoft.com/office/word/2010/wordprocessingInk" xmlns:wne="http://schemas.microsoft.com/office/word/2006/wordml" xmlns:wps="http://schemas.microsoft.com/office/word/2010/wordprocessingShape" mc:Ignorable="w14 w15 w16se w16cid wp14">
+<w:document xmlns:wpc="http://schemas.microsoft.com/office/word/2010/wordprocessingCanvas" xmlns:mo="http://schemas.microsoft.com/office/mac/office/2008/main" xmlns:mc="http://schemas.openxmlformats.org/markup-compatibility/2006" xmlns:mv="urn:schemas-microsoft-com:mac:vml" xmlns:o="urn:schemas-microsoft-com:office:office" xmlns:r="http://schemas.openxmlformats.org/officeDocument/2006/relationships" xmlns:m="http://schemas.openxmlformats.org/officeDocument/2006/math" xmlns:v="urn:schemas-microsoft-com:vml" xmlns:wp14="http://schemas.microsoft.com/office/word/2010/wordprocessingDrawing" xmlns:wp="http://schemas.openxmlformats.org/drawingml/2006/wordprocessingDrawing" xmlns:w10="urn:schemas-microsoft-com:office:word" xmlns:w="http://schemas.openxmlformats.org/wordprocessingml/2006/main" xmlns:w14="http://schemas.microsoft.com/office/word/2010/wordml" xmlns:w15="http://schemas.microsoft.com/office/word/2012/wordml" xmlns:wpg="http://schemas.microsoft.com/office/word/2010/wordprocessingGroup" xmlns:wpi="http://schemas.microsoft.com/office/word/2010/wordprocessingInk" xmlns:wne="http://schemas.microsoft.com/office/word/2006/wordml" xmlns:wps="http://schemas.microsoft.com/office/word/2010/wordprocessingShape" mc:Ignorable="w14 w15 wp14">
   <w:body>
     <w:p>
       <w:pPr>
@@ -6156,19 +6156,7 @@
               <w:rPr>
                 <w:rStyle w:val="Hyperlink"/>
               </w:rPr>
-              <w:t xml:space="preserve">Behavioural </w:t>
-            </w:r>
-            <w:r>
-              <w:rPr>
-                <w:rStyle w:val="Hyperlink"/>
-              </w:rPr>
-              <w:t>p</w:t>
-            </w:r>
-            <w:r>
-              <w:rPr>
-                <w:rStyle w:val="Hyperlink"/>
-              </w:rPr>
-              <w:t>atterns</w:t>
+              <w:t>Behavioural patterns</w:t>
             </w:r>
             <w:r>
               <w:rPr>
@@ -7065,19 +7053,7 @@
               <w:rPr>
                 <w:rStyle w:val="Hyperlink"/>
               </w:rPr>
-              <w:t>? Strate</w:t>
-            </w:r>
-            <w:r>
-              <w:rPr>
-                <w:rStyle w:val="Hyperlink"/>
-              </w:rPr>
-              <w:t>g</w:t>
-            </w:r>
-            <w:r>
-              <w:rPr>
-                <w:rStyle w:val="Hyperlink"/>
-              </w:rPr>
-              <w:t>y</w:t>
+              <w:t>? Strategy</w:t>
             </w:r>
             <w:r>
               <w:rPr>
@@ -8701,19 +8677,7 @@
               <w:rPr>
                 <w:rStyle w:val="Hyperlink"/>
               </w:rPr>
-              <w:t>Comp</w:t>
-            </w:r>
-            <w:r>
-              <w:rPr>
-                <w:rStyle w:val="Hyperlink"/>
-              </w:rPr>
-              <w:t>o</w:t>
-            </w:r>
-            <w:r>
-              <w:rPr>
-                <w:rStyle w:val="Hyperlink"/>
-              </w:rPr>
-              <w:t>site Pattern</w:t>
+              <w:t>Composite Pattern</w:t>
             </w:r>
             <w:r>
               <w:rPr>
@@ -12847,7 +12811,15 @@
     </w:p>
     <w:p>
       <w:r>
-        <w:t>Software development is a continuous learning process based on iterations when writing code. Software design is a problem solving process involving the developers writing the code and what they have learned. Software value is measured in fitness for use and not in conformance to requirements.</w:t>
+        <w:t xml:space="preserve">Software development is a continuous learning process based on iterations when writing code. Software design is a </w:t>
+      </w:r>
+      <w:proofErr w:type="gramStart"/>
+      <w:r>
+        <w:t>problem solving</w:t>
+      </w:r>
+      <w:proofErr w:type="gramEnd"/>
+      <w:r>
+        <w:t xml:space="preserve"> process involving the developers writing the code and what they have learned. Software value is measured in fitness for use and not in conformance to requirements.</w:t>
       </w:r>
     </w:p>
     <w:p>
@@ -12857,7 +12829,15 @@
     </w:p>
     <w:p>
       <w:r>
-        <w:t>The learning process is sped up by usage of short iteration cycles – each one coupled with refactoring and integration testing. Increasing feedback via short feedback sessions with customers helps when determining the current phase of development and adjusting efforts for future improvements. During those short sessions both customer representatives and the development team learn more about the domain problem and figure out possible solutions for further development. Thus the customers better understand their needs, based on the existing result of development efforts, and the developers learn how to better satisfy those needs. Another idea in the communication and learning process with a customer is set-based development – this concentrates on communicating the constraints of the future solution and not the possible solutions, thus promoting the birth of the solution via dialogue with the customer.</w:t>
+        <w:t xml:space="preserve">The learning process is sped up by usage of short iteration cycles – each one coupled with refactoring and integration testing. Increasing feedback via short feedback sessions with customers helps when determining the current phase of development and adjusting efforts for future improvements. During those short sessions both customer representatives and the development team learn more about the domain problem and figure out possible solutions for further development. </w:t>
+      </w:r>
+      <w:proofErr w:type="gramStart"/>
+      <w:r>
+        <w:t>Thus</w:t>
+      </w:r>
+      <w:proofErr w:type="gramEnd"/>
+      <w:r>
+        <w:t xml:space="preserve"> the customers better understand their needs, based on the existing result of development efforts, and the developers learn how to better satisfy those needs. Another idea in the communication and learning process with a customer is set-based development – this concentrates on communicating the constraints of the future solution and not the possible solutions, thus promoting the birth of the solution via dialogue with the customer.</w:t>
       </w:r>
     </w:p>
     <w:p>
@@ -12912,7 +12892,15 @@
     </w:p>
     <w:p>
       <w:r>
-        <w:t>There has been a traditional belief in most businesses about the decision-making in the organization – the managers tell the workers how to do their own job. In a "Work-Out technique", the roles are turned – the managers are taught how to listen to the developers, so they can explain better what actions might be taken, as well as provide suggestions for improvements. The lean approach follows the Agile Principle[7] "find good people and let them do their own job,"[8] encouraging progress, catching errors, and removing impediments, but not micro-managing.</w:t>
+        <w:t xml:space="preserve">There has been a traditional belief in most businesses about the decision-making in the organization – the managers tell the workers how to do their own job. In a "Work-Out technique", the roles are turned – the managers are taught how to listen to the developers, so they can explain better what actions might be taken, as well as provide suggestions for improvements. The lean approach follows the Agile </w:t>
+      </w:r>
+      <w:proofErr w:type="gramStart"/>
+      <w:r>
+        <w:t>Principle[</w:t>
+      </w:r>
+      <w:proofErr w:type="gramEnd"/>
+      <w:r>
+        <w:t>7] "find good people and let them do their own job,"[8] encouraging progress, catching errors, and removing impediments, but not micro-managing.</w:t>
       </w:r>
     </w:p>
     <w:p/>
@@ -13069,9 +13057,11 @@
       </w:r>
     </w:p>
     <w:p>
+      <w:proofErr w:type="spellStart"/>
       <w:r>
         <w:t>Anti pattern</w:t>
       </w:r>
+      <w:proofErr w:type="spellEnd"/>
     </w:p>
     <w:p>
       <w:pPr>
@@ -13167,7 +13157,15 @@
     </w:p>
     <w:p>
       <w:r>
-        <w:t>The PSM may use different DSLs or a general purpose language.</w:t>
+        <w:t xml:space="preserve">The PSM may use different DSLs or a </w:t>
+      </w:r>
+      <w:proofErr w:type="gramStart"/>
+      <w:r>
+        <w:t>general purpose</w:t>
+      </w:r>
+      <w:proofErr w:type="gramEnd"/>
+      <w:r>
+        <w:t xml:space="preserve"> language.</w:t>
       </w:r>
       <w:r>
         <w:t xml:space="preserve"> </w:t>
@@ -13331,7 +13329,15 @@
     <w:p>
       <w:r>
         <w:lastRenderedPageBreak/>
-        <w:t>Tools: Atlassian Crucible</w:t>
+        <w:t xml:space="preserve">Tools: </w:t>
+      </w:r>
+      <w:proofErr w:type="spellStart"/>
+      <w:r>
+        <w:t>Atlassian</w:t>
+      </w:r>
+      <w:proofErr w:type="spellEnd"/>
+      <w:r>
+        <w:t xml:space="preserve"> Crucible</w:t>
       </w:r>
     </w:p>
     <w:p>
@@ -13356,16 +13362,23 @@
       </w:r>
     </w:p>
     <w:p>
+      <w:proofErr w:type="spellStart"/>
       <w:r>
         <w:t>StyleCop</w:t>
       </w:r>
+      <w:proofErr w:type="spellEnd"/>
       <w:r>
         <w:t>,</w:t>
       </w:r>
     </w:p>
     <w:p>
-      <w:r>
-        <w:t>NDepend in continuous integration</w:t>
+      <w:proofErr w:type="spellStart"/>
+      <w:r>
+        <w:t>NDepend</w:t>
+      </w:r>
+      <w:proofErr w:type="spellEnd"/>
+      <w:r>
+        <w:t xml:space="preserve"> in continuous integration</w:t>
       </w:r>
     </w:p>
     <w:p>
@@ -13380,14 +13393,24 @@
     </w:p>
     <w:p>
       <w:r>
-        <w:t xml:space="preserve">Options: Bitbucket, VSTS, </w:t>
-      </w:r>
+        <w:t xml:space="preserve">Options: </w:t>
+      </w:r>
+      <w:proofErr w:type="spellStart"/>
+      <w:r>
+        <w:t>Bitbucket</w:t>
+      </w:r>
+      <w:proofErr w:type="spellEnd"/>
+      <w:r>
+        <w:t xml:space="preserve">, VSTS, </w:t>
+      </w:r>
+      <w:proofErr w:type="spellStart"/>
       <w:r>
         <w:t>GitK</w:t>
       </w:r>
       <w:r>
         <w:t>raken</w:t>
       </w:r>
+      <w:proofErr w:type="spellEnd"/>
     </w:p>
     <w:p>
       <w:pPr>
@@ -13421,14 +13444,21 @@
         <w:pStyle w:val="Heading2"/>
       </w:pPr>
       <w:bookmarkStart w:id="37" w:name="_Toc498084389"/>
+      <w:proofErr w:type="spellStart"/>
       <w:r>
         <w:t>DevOpsDays</w:t>
       </w:r>
       <w:bookmarkEnd w:id="37"/>
-    </w:p>
-    <w:p>
-      <w:r>
-        <w:t>DevOpsDays for internal teams, featuring demos, open labs, lightning talks, breakou</w:t>
+      <w:proofErr w:type="spellEnd"/>
+    </w:p>
+    <w:p>
+      <w:proofErr w:type="spellStart"/>
+      <w:r>
+        <w:t>DevOpsDays</w:t>
+      </w:r>
+      <w:proofErr w:type="spellEnd"/>
+      <w:r>
+        <w:t xml:space="preserve"> for internal teams, featuring demos, open labs, lightning talks, breakou</w:t>
       </w:r>
       <w:r>
         <w:t>t sessions, and guest keynotes.</w:t>
@@ -13513,10 +13543,12 @@
         <w:pStyle w:val="Heading2"/>
       </w:pPr>
       <w:bookmarkStart w:id="44" w:name="_Toc498084396"/>
+      <w:proofErr w:type="spellStart"/>
       <w:r>
         <w:t>Microservices</w:t>
       </w:r>
       <w:bookmarkEnd w:id="44"/>
+      <w:proofErr w:type="spellEnd"/>
     </w:p>
     <w:p>
       <w:pPr>
@@ -13688,8 +13720,13 @@
         <w:pStyle w:val="Heading2"/>
       </w:pPr>
       <w:bookmarkStart w:id="59" w:name="_Toc498084411"/>
-      <w:r>
-        <w:t>Liskov Substitution</w:t>
+      <w:proofErr w:type="spellStart"/>
+      <w:r>
+        <w:t>Liskov</w:t>
+      </w:r>
+      <w:proofErr w:type="spellEnd"/>
+      <w:r>
+        <w:t xml:space="preserve"> Substitution</w:t>
       </w:r>
       <w:bookmarkEnd w:id="59"/>
     </w:p>
@@ -13756,7 +13793,15 @@
         <w:t xml:space="preserve">/ </w:t>
       </w:r>
       <w:r>
-        <w:t>Principle Of Ab</w:t>
+        <w:t xml:space="preserve">Principle </w:t>
+      </w:r>
+      <w:proofErr w:type="gramStart"/>
+      <w:r>
+        <w:t>Of</w:t>
+      </w:r>
+      <w:proofErr w:type="gramEnd"/>
+      <w:r>
+        <w:t xml:space="preserve"> Ab</w:t>
       </w:r>
       <w:r>
         <w:t>s</w:t>
@@ -13845,28 +13890,38 @@
       <w:r>
         <w:t>Pseudo code</w:t>
       </w:r>
+      <w:bookmarkStart w:id="68" w:name="_GoBack"/>
       <w:bookmarkEnd w:id="67"/>
+      <w:bookmarkEnd w:id="68"/>
     </w:p>
     <w:p>
       <w:pPr>
         <w:pStyle w:val="Heading2"/>
       </w:pPr>
-      <w:bookmarkStart w:id="68" w:name="_Toc498084420"/>
+      <w:bookmarkStart w:id="69" w:name="_Toc498084420"/>
       <w:r>
         <w:t>Object Modelling</w:t>
       </w:r>
-      <w:bookmarkEnd w:id="68"/>
-    </w:p>
-    <w:p/>
-    <w:p/>
-    <w:p/>
-    <w:p/>
-    <w:p/>
+      <w:bookmarkEnd w:id="69"/>
+    </w:p>
+    <w:p>
+      <w:pPr>
+        <w:pStyle w:val="Heading2"/>
+      </w:pPr>
+      <w:r>
+        <w:t>Extensibility</w:t>
+      </w:r>
+    </w:p>
+    <w:p>
+      <w:r>
+        <w:t>Extensibility is a software engineering and systems design principle where the implementation takes future growth into consideration. The term extensibility can also be seen as a systemic measure of the ability to extend a system and the level of effort required to implement the extension. Extensions can be through the addition of new functionality or through modification of existing functionality. The central theme is to provide for change – typically enhancements – while minimizing impact to existing system functions.</w:t>
+      </w:r>
+    </w:p>
     <w:p>
       <w:pPr>
         <w:pStyle w:val="Heading1"/>
       </w:pPr>
-      <w:bookmarkStart w:id="69" w:name="_Toc498084421"/>
+      <w:bookmarkStart w:id="70" w:name="_Toc498084421"/>
       <w:r>
         <w:t xml:space="preserve">Creational </w:t>
       </w:r>
@@ -13876,19 +13931,27 @@
       <w:r>
         <w:t>Patterns</w:t>
       </w:r>
-      <w:bookmarkEnd w:id="69"/>
+      <w:bookmarkEnd w:id="70"/>
     </w:p>
     <w:p>
       <w:pPr>
         <w:pStyle w:val="Heading2"/>
       </w:pPr>
-      <w:bookmarkStart w:id="70" w:name="_Toc498084422"/>
+      <w:bookmarkStart w:id="71" w:name="_Toc498084422"/>
       <w:r>
         <w:t>Abstract factory</w:t>
       </w:r>
-      <w:bookmarkEnd w:id="70"/>
-      <w:r>
-        <w:t xml:space="preserve"> (GoF)</w:t>
+      <w:bookmarkEnd w:id="71"/>
+      <w:r>
+        <w:t xml:space="preserve"> (</w:t>
+      </w:r>
+      <w:proofErr w:type="spellStart"/>
+      <w:r>
+        <w:t>GoF</w:t>
+      </w:r>
+      <w:proofErr w:type="spellEnd"/>
+      <w:r>
+        <w:t>)</w:t>
       </w:r>
     </w:p>
     <w:p>
@@ -13958,10 +14021,11 @@
       <w:r>
         <w:rPr>
           <w:noProof/>
+          <w:lang w:val="en-US" w:eastAsia="en-US"/>
         </w:rPr>
         <w:lastRenderedPageBreak/>
         <w:drawing>
-          <wp:inline distT="0" distB="0" distL="0" distR="0">
+          <wp:inline distT="0" distB="0" distL="0" distR="0" wp14:anchorId="3F64F805" wp14:editId="1F8B9D5A">
             <wp:extent cx="3284010" cy="2087593"/>
             <wp:effectExtent l="0" t="0" r="0" b="8255"/>
             <wp:docPr id="1" name="Picture 1" descr="Abstract factory.svg"/>
@@ -14014,13 +14078,21 @@
       <w:pPr>
         <w:pStyle w:val="Heading2"/>
       </w:pPr>
-      <w:bookmarkStart w:id="71" w:name="_Toc498084423"/>
+      <w:bookmarkStart w:id="72" w:name="_Toc498084423"/>
       <w:r>
         <w:t>Builder</w:t>
       </w:r>
-      <w:bookmarkEnd w:id="71"/>
-      <w:r>
-        <w:t xml:space="preserve"> (GoF)</w:t>
+      <w:bookmarkEnd w:id="72"/>
+      <w:r>
+        <w:t xml:space="preserve"> (</w:t>
+      </w:r>
+      <w:proofErr w:type="spellStart"/>
+      <w:r>
+        <w:t>GoF</w:t>
+      </w:r>
+      <w:proofErr w:type="spellEnd"/>
+      <w:r>
+        <w:t>)</w:t>
       </w:r>
     </w:p>
     <w:p>
@@ -14032,11 +14104,11 @@
       <w:pPr>
         <w:pStyle w:val="Heading2"/>
       </w:pPr>
-      <w:bookmarkStart w:id="72" w:name="_Toc498084424"/>
+      <w:bookmarkStart w:id="73" w:name="_Toc498084424"/>
       <w:r>
         <w:t>Dependency Injection (supports Dependency Inversion)</w:t>
       </w:r>
-      <w:bookmarkEnd w:id="72"/>
+      <w:bookmarkEnd w:id="73"/>
     </w:p>
     <w:p>
       <w:r>
@@ -14071,13 +14143,21 @@
       <w:pPr>
         <w:pStyle w:val="Heading2"/>
       </w:pPr>
-      <w:bookmarkStart w:id="73" w:name="_Toc498084425"/>
+      <w:bookmarkStart w:id="74" w:name="_Toc498084425"/>
       <w:r>
         <w:t>Factory Method</w:t>
       </w:r>
-      <w:bookmarkEnd w:id="73"/>
-      <w:r>
-        <w:t xml:space="preserve"> (GoF)</w:t>
+      <w:bookmarkEnd w:id="74"/>
+      <w:r>
+        <w:t xml:space="preserve"> (</w:t>
+      </w:r>
+      <w:proofErr w:type="spellStart"/>
+      <w:r>
+        <w:t>GoF</w:t>
+      </w:r>
+      <w:proofErr w:type="spellEnd"/>
+      <w:r>
+        <w:t>)</w:t>
       </w:r>
     </w:p>
     <w:p>
@@ -14163,12 +14243,20 @@
         <w:rPr>
           <w:shd w:val="clear" w:color="auto" w:fill="FFFFFF"/>
         </w:rPr>
-        <w:t>In ADO.NET, IDbCommand.CreateParameter</w:t>
-      </w:r>
+        <w:t xml:space="preserve">In ADO.NET, </w:t>
+      </w:r>
+      <w:proofErr w:type="spellStart"/>
       <w:r>
         <w:rPr>
           <w:shd w:val="clear" w:color="auto" w:fill="FFFFFF"/>
         </w:rPr>
+        <w:t>IDbCommand.CreateParameter</w:t>
+      </w:r>
+      <w:proofErr w:type="spellEnd"/>
+      <w:r>
+        <w:rPr>
+          <w:shd w:val="clear" w:color="auto" w:fill="FFFFFF"/>
+        </w:rPr>
         <w:t>.</w:t>
       </w:r>
     </w:p>
@@ -14176,11 +14264,11 @@
       <w:pPr>
         <w:pStyle w:val="Heading2"/>
       </w:pPr>
-      <w:bookmarkStart w:id="74" w:name="_Toc498084426"/>
+      <w:bookmarkStart w:id="75" w:name="_Toc498084426"/>
       <w:r>
         <w:t>Lazy initialization</w:t>
       </w:r>
-      <w:bookmarkEnd w:id="74"/>
+      <w:bookmarkEnd w:id="75"/>
     </w:p>
     <w:p>
       <w:pPr>
@@ -14192,7 +14280,35 @@
         <w:rPr>
           <w:shd w:val="clear" w:color="auto" w:fill="F8F9FA"/>
         </w:rPr>
-        <w:t>Tactic of delaying the creation of an object, the calculation of a value, or some other expensive process until the first time it is needed. This pattern appears in the GoF catalog as "virtual proxy", an implementation strategy for the </w:t>
+        <w:t xml:space="preserve">Tactic of delaying the creation of an object, the calculation of a value, or some other expensive process until the first time it is needed. This pattern appears in the </w:t>
+      </w:r>
+      <w:proofErr w:type="spellStart"/>
+      <w:r>
+        <w:rPr>
+          <w:shd w:val="clear" w:color="auto" w:fill="F8F9FA"/>
+        </w:rPr>
+        <w:t>GoF</w:t>
+      </w:r>
+      <w:proofErr w:type="spellEnd"/>
+      <w:r>
+        <w:rPr>
+          <w:shd w:val="clear" w:color="auto" w:fill="F8F9FA"/>
+        </w:rPr>
+        <w:t xml:space="preserve"> </w:t>
+      </w:r>
+      <w:proofErr w:type="spellStart"/>
+      <w:r>
+        <w:rPr>
+          <w:shd w:val="clear" w:color="auto" w:fill="F8F9FA"/>
+        </w:rPr>
+        <w:t>catalog</w:t>
+      </w:r>
+      <w:proofErr w:type="spellEnd"/>
+      <w:r>
+        <w:rPr>
+          <w:shd w:val="clear" w:color="auto" w:fill="F8F9FA"/>
+        </w:rPr>
+        <w:t xml:space="preserve"> as "virtual proxy", an implementation strategy for the </w:t>
       </w:r>
       <w:hyperlink r:id="rId11" w:tooltip="Proxy pattern" w:history="1">
         <w:r>
@@ -14224,22 +14340,40 @@
         <w:rPr>
           <w:shd w:val="clear" w:color="auto" w:fill="F8F9FA"/>
         </w:rPr>
-        <w:t>Used in ?</w:t>
-      </w:r>
+        <w:t xml:space="preserve">Used </w:t>
+      </w:r>
+      <w:proofErr w:type="gramStart"/>
+      <w:r>
+        <w:rPr>
+          <w:shd w:val="clear" w:color="auto" w:fill="F8F9FA"/>
+        </w:rPr>
+        <w:t>in ?</w:t>
+      </w:r>
+      <w:proofErr w:type="gramEnd"/>
     </w:p>
     <w:p>
       <w:pPr>
         <w:pStyle w:val="Heading2"/>
       </w:pPr>
-      <w:bookmarkStart w:id="75" w:name="_Toc498084427"/>
+      <w:bookmarkStart w:id="76" w:name="_Toc498084427"/>
+      <w:proofErr w:type="spellStart"/>
       <w:r>
         <w:t>Multiton</w:t>
       </w:r>
-      <w:bookmarkEnd w:id="75"/>
-    </w:p>
-    <w:p>
-      <w:r>
-        <w:t>The multiton pattern expands on the singleton concept to manage a </w:t>
+      <w:bookmarkEnd w:id="76"/>
+      <w:proofErr w:type="spellEnd"/>
+    </w:p>
+    <w:p>
+      <w:r>
+        <w:t xml:space="preserve">The </w:t>
+      </w:r>
+      <w:proofErr w:type="spellStart"/>
+      <w:r>
+        <w:t>multiton</w:t>
+      </w:r>
+      <w:proofErr w:type="spellEnd"/>
+      <w:r>
+        <w:t xml:space="preserve"> pattern expands on the singleton concept to manage a </w:t>
       </w:r>
       <w:hyperlink r:id="rId12" w:tooltip="Associative array" w:history="1">
         <w:r>
@@ -14259,8 +14393,13 @@
     </w:p>
     <w:p>
       <w:r>
-        <w:t>Used in ?</w:t>
-      </w:r>
+        <w:t xml:space="preserve">Used </w:t>
+      </w:r>
+      <w:proofErr w:type="gramStart"/>
+      <w:r>
+        <w:t>in ?</w:t>
+      </w:r>
+      <w:proofErr w:type="gramEnd"/>
     </w:p>
     <w:p>
       <w:r>
@@ -14271,11 +14410,11 @@
       <w:pPr>
         <w:pStyle w:val="Heading2"/>
       </w:pPr>
-      <w:bookmarkStart w:id="76" w:name="_Toc498084428"/>
+      <w:bookmarkStart w:id="77" w:name="_Toc498084428"/>
       <w:r>
         <w:t>Object Pool</w:t>
       </w:r>
-      <w:bookmarkEnd w:id="76"/>
+      <w:bookmarkEnd w:id="77"/>
     </w:p>
     <w:p>
       <w:r>
@@ -14286,12 +14425,21 @@
       <w:r>
         <w:t xml:space="preserve">Used in </w:t>
       </w:r>
+      <w:proofErr w:type="spellStart"/>
+      <w:proofErr w:type="gramStart"/>
       <w:r>
         <w:t>System.Threading.ThreadPool</w:t>
       </w:r>
-      <w:r>
-        <w:t xml:space="preserve"> and ConnectionPool</w:t>
-      </w:r>
+      <w:proofErr w:type="spellEnd"/>
+      <w:proofErr w:type="gramEnd"/>
+      <w:r>
+        <w:t xml:space="preserve"> and </w:t>
+      </w:r>
+      <w:proofErr w:type="spellStart"/>
+      <w:r>
+        <w:t>ConnectionPool</w:t>
+      </w:r>
+      <w:proofErr w:type="spellEnd"/>
     </w:p>
     <w:p>
       <w:pPr>
@@ -14300,14 +14448,22 @@
           <w:lang w:eastAsia="en-US"/>
         </w:rPr>
       </w:pPr>
-      <w:bookmarkStart w:id="77" w:name="_Toc498084429"/>
+      <w:bookmarkStart w:id="78" w:name="_Toc498084429"/>
       <w:r>
         <w:lastRenderedPageBreak/>
         <w:t>Prototype</w:t>
       </w:r>
-      <w:bookmarkEnd w:id="77"/>
-      <w:r>
-        <w:t xml:space="preserve"> (GoF)</w:t>
+      <w:bookmarkEnd w:id="78"/>
+      <w:r>
+        <w:t xml:space="preserve"> (</w:t>
+      </w:r>
+      <w:proofErr w:type="spellStart"/>
+      <w:r>
+        <w:t>GoF</w:t>
+      </w:r>
+      <w:proofErr w:type="spellEnd"/>
+      <w:r>
+        <w:t>)</w:t>
       </w:r>
     </w:p>
     <w:p>
@@ -14331,13 +14487,21 @@
           <w:lang w:eastAsia="en-US"/>
         </w:rPr>
       </w:pPr>
-      <w:bookmarkStart w:id="78" w:name="_Toc498084430"/>
+      <w:bookmarkStart w:id="79" w:name="_Toc498084430"/>
       <w:r>
         <w:t>Singleton</w:t>
       </w:r>
-      <w:bookmarkEnd w:id="78"/>
-      <w:r>
-        <w:t xml:space="preserve"> (GoF)</w:t>
+      <w:bookmarkEnd w:id="79"/>
+      <w:r>
+        <w:t xml:space="preserve"> (</w:t>
+      </w:r>
+      <w:proofErr w:type="spellStart"/>
+      <w:r>
+        <w:t>GoF</w:t>
+      </w:r>
+      <w:proofErr w:type="spellEnd"/>
+      <w:r>
+        <w:t>)</w:t>
       </w:r>
     </w:p>
     <w:p>
@@ -14358,7 +14522,7 @@
       <w:pPr>
         <w:pStyle w:val="Heading1"/>
       </w:pPr>
-      <w:bookmarkStart w:id="79" w:name="_Toc498084431"/>
+      <w:bookmarkStart w:id="80" w:name="_Toc498084431"/>
       <w:r>
         <w:t>Structural</w:t>
       </w:r>
@@ -14374,19 +14538,27 @@
       <w:r>
         <w:t>atterns</w:t>
       </w:r>
-      <w:bookmarkEnd w:id="79"/>
+      <w:bookmarkEnd w:id="80"/>
     </w:p>
     <w:p>
       <w:pPr>
         <w:pStyle w:val="Heading2"/>
       </w:pPr>
-      <w:bookmarkStart w:id="80" w:name="_Toc498084432"/>
+      <w:bookmarkStart w:id="81" w:name="_Toc498084432"/>
       <w:r>
         <w:t>Adapter, Wrapper, or Translator</w:t>
       </w:r>
-      <w:bookmarkEnd w:id="80"/>
-      <w:r>
-        <w:t xml:space="preserve"> (GoF)</w:t>
+      <w:bookmarkEnd w:id="81"/>
+      <w:r>
+        <w:t xml:space="preserve"> (</w:t>
+      </w:r>
+      <w:proofErr w:type="spellStart"/>
+      <w:r>
+        <w:t>GoF</w:t>
+      </w:r>
+      <w:proofErr w:type="spellEnd"/>
+      <w:r>
+        <w:t>)</w:t>
       </w:r>
     </w:p>
     <w:p>
@@ -14414,16 +14586,21 @@
       <w:pPr>
         <w:pStyle w:val="Heading2"/>
       </w:pPr>
-      <w:bookmarkStart w:id="81" w:name="_Toc498084433"/>
+      <w:bookmarkStart w:id="82" w:name="_Toc498084433"/>
       <w:r>
         <w:t>Bridge</w:t>
       </w:r>
-      <w:bookmarkEnd w:id="81"/>
-      <w:r>
-        <w:t>/Handle/Body</w:t>
-      </w:r>
-      <w:r>
-        <w:t xml:space="preserve"> (GoF)</w:t>
+      <w:bookmarkEnd w:id="82"/>
+      <w:r>
+        <w:t>/Handle/Body (</w:t>
+      </w:r>
+      <w:proofErr w:type="spellStart"/>
+      <w:r>
+        <w:t>GoF</w:t>
+      </w:r>
+      <w:proofErr w:type="spellEnd"/>
+      <w:r>
+        <w:t>)</w:t>
       </w:r>
     </w:p>
     <w:p>
@@ -14555,6 +14732,7 @@
         </w:rPr>
         <w:t xml:space="preserve"> </w:t>
       </w:r>
+      <w:proofErr w:type="spellStart"/>
       <w:r>
         <w:rPr>
           <w:rFonts w:ascii="Courier New" w:eastAsia="Times New Roman" w:hAnsi="Courier New" w:cs="Courier New"/>
@@ -14564,6 +14742,7 @@
         </w:rPr>
         <w:t>IBridge</w:t>
       </w:r>
+      <w:proofErr w:type="spellEnd"/>
     </w:p>
     <w:p>
       <w:pPr>
@@ -14947,7 +15126,19 @@
           <w:sz w:val="18"/>
           <w:szCs w:val="21"/>
         </w:rPr>
-        <w:t>Bridge1</w:t>
+        <w:t>Bridge</w:t>
+      </w:r>
+      <w:proofErr w:type="gramStart"/>
+      <w:r>
+        <w:rPr>
+          <w:rFonts w:ascii="Courier New" w:eastAsia="Times New Roman" w:hAnsi="Courier New" w:cs="Courier New"/>
+          <w:b/>
+          <w:bCs/>
+          <w:color w:val="0000FF"/>
+          <w:sz w:val="18"/>
+          <w:szCs w:val="21"/>
+        </w:rPr>
+        <w:t>1</w:t>
       </w:r>
       <w:r>
         <w:rPr>
@@ -14967,6 +15158,7 @@
         </w:rPr>
         <w:t>:</w:t>
       </w:r>
+      <w:proofErr w:type="gramEnd"/>
       <w:r>
         <w:rPr>
           <w:rFonts w:ascii="Courier New" w:eastAsia="Times New Roman" w:hAnsi="Courier New" w:cs="Courier New"/>
@@ -14976,6 +15168,7 @@
         </w:rPr>
         <w:t xml:space="preserve"> </w:t>
       </w:r>
+      <w:proofErr w:type="spellStart"/>
       <w:r>
         <w:rPr>
           <w:rFonts w:ascii="Courier New" w:eastAsia="Times New Roman" w:hAnsi="Courier New" w:cs="Courier New"/>
@@ -14985,6 +15178,7 @@
         </w:rPr>
         <w:t>IBridge</w:t>
       </w:r>
+      <w:proofErr w:type="spellEnd"/>
     </w:p>
     <w:p>
       <w:pPr>
@@ -15236,6 +15430,7 @@
         </w:rPr>
         <w:t xml:space="preserve">        </w:t>
       </w:r>
+      <w:proofErr w:type="spellStart"/>
       <w:r>
         <w:rPr>
           <w:rFonts w:ascii="Courier New" w:eastAsia="Times New Roman" w:hAnsi="Courier New" w:cs="Courier New"/>
@@ -15243,7 +15438,17 @@
           <w:sz w:val="18"/>
           <w:szCs w:val="21"/>
         </w:rPr>
-        <w:t>Console.WriteLine(</w:t>
+        <w:t>Console.WriteLine</w:t>
+      </w:r>
+      <w:proofErr w:type="spellEnd"/>
+      <w:r>
+        <w:rPr>
+          <w:rFonts w:ascii="Courier New" w:eastAsia="Times New Roman" w:hAnsi="Courier New" w:cs="Courier New"/>
+          <w:color w:val="000000"/>
+          <w:sz w:val="18"/>
+          <w:szCs w:val="21"/>
+        </w:rPr>
+        <w:t>(</w:t>
       </w:r>
       <w:r>
         <w:rPr>
@@ -15560,6 +15765,7 @@
         </w:rPr>
         <w:t xml:space="preserve">        </w:t>
       </w:r>
+      <w:proofErr w:type="spellStart"/>
       <w:r>
         <w:rPr>
           <w:rFonts w:ascii="Courier New" w:eastAsia="Times New Roman" w:hAnsi="Courier New" w:cs="Courier New"/>
@@ -15567,7 +15773,17 @@
           <w:sz w:val="18"/>
           <w:szCs w:val="21"/>
         </w:rPr>
-        <w:t>Console.WriteLine(</w:t>
+        <w:t>Console.WriteLine</w:t>
+      </w:r>
+      <w:proofErr w:type="spellEnd"/>
+      <w:r>
+        <w:rPr>
+          <w:rFonts w:ascii="Courier New" w:eastAsia="Times New Roman" w:hAnsi="Courier New" w:cs="Courier New"/>
+          <w:color w:val="000000"/>
+          <w:sz w:val="18"/>
+          <w:szCs w:val="21"/>
+        </w:rPr>
+        <w:t>(</w:t>
       </w:r>
       <w:r>
         <w:rPr>
@@ -15811,7 +16027,19 @@
           <w:sz w:val="18"/>
           <w:szCs w:val="21"/>
         </w:rPr>
-        <w:t>Bridge2</w:t>
+        <w:t>Bridge</w:t>
+      </w:r>
+      <w:proofErr w:type="gramStart"/>
+      <w:r>
+        <w:rPr>
+          <w:rFonts w:ascii="Courier New" w:eastAsia="Times New Roman" w:hAnsi="Courier New" w:cs="Courier New"/>
+          <w:b/>
+          <w:bCs/>
+          <w:color w:val="0000FF"/>
+          <w:sz w:val="18"/>
+          <w:szCs w:val="21"/>
+        </w:rPr>
+        <w:t>2</w:t>
       </w:r>
       <w:r>
         <w:rPr>
@@ -15831,6 +16059,7 @@
         </w:rPr>
         <w:t>:</w:t>
       </w:r>
+      <w:proofErr w:type="gramEnd"/>
       <w:r>
         <w:rPr>
           <w:rFonts w:ascii="Courier New" w:eastAsia="Times New Roman" w:hAnsi="Courier New" w:cs="Courier New"/>
@@ -15840,6 +16069,7 @@
         </w:rPr>
         <w:t xml:space="preserve"> </w:t>
       </w:r>
+      <w:proofErr w:type="spellStart"/>
       <w:r>
         <w:rPr>
           <w:rFonts w:ascii="Courier New" w:eastAsia="Times New Roman" w:hAnsi="Courier New" w:cs="Courier New"/>
@@ -15849,6 +16079,7 @@
         </w:rPr>
         <w:t>IBridge</w:t>
       </w:r>
+      <w:proofErr w:type="spellEnd"/>
     </w:p>
     <w:p>
       <w:pPr>
@@ -16100,6 +16331,7 @@
         </w:rPr>
         <w:t xml:space="preserve">        </w:t>
       </w:r>
+      <w:proofErr w:type="spellStart"/>
       <w:r>
         <w:rPr>
           <w:rFonts w:ascii="Courier New" w:eastAsia="Times New Roman" w:hAnsi="Courier New" w:cs="Courier New"/>
@@ -16107,7 +16339,17 @@
           <w:sz w:val="18"/>
           <w:szCs w:val="21"/>
         </w:rPr>
-        <w:t>Console.WriteLine(</w:t>
+        <w:t>Console.WriteLine</w:t>
+      </w:r>
+      <w:proofErr w:type="spellEnd"/>
+      <w:r>
+        <w:rPr>
+          <w:rFonts w:ascii="Courier New" w:eastAsia="Times New Roman" w:hAnsi="Courier New" w:cs="Courier New"/>
+          <w:color w:val="000000"/>
+          <w:sz w:val="18"/>
+          <w:szCs w:val="21"/>
+        </w:rPr>
+        <w:t>(</w:t>
       </w:r>
       <w:r>
         <w:rPr>
@@ -16424,6 +16666,7 @@
         </w:rPr>
         <w:t xml:space="preserve">        </w:t>
       </w:r>
+      <w:proofErr w:type="spellStart"/>
       <w:r>
         <w:rPr>
           <w:rFonts w:ascii="Courier New" w:eastAsia="Times New Roman" w:hAnsi="Courier New" w:cs="Courier New"/>
@@ -16431,7 +16674,17 @@
           <w:sz w:val="18"/>
           <w:szCs w:val="21"/>
         </w:rPr>
-        <w:t>Console.WriteLine(</w:t>
+        <w:t>Console.WriteLine</w:t>
+      </w:r>
+      <w:proofErr w:type="spellEnd"/>
+      <w:r>
+        <w:rPr>
+          <w:rFonts w:ascii="Courier New" w:eastAsia="Times New Roman" w:hAnsi="Courier New" w:cs="Courier New"/>
+          <w:color w:val="000000"/>
+          <w:sz w:val="18"/>
+          <w:szCs w:val="21"/>
+        </w:rPr>
+        <w:t>(</w:t>
       </w:r>
       <w:r>
         <w:rPr>
@@ -16666,6 +16919,7 @@
         </w:rPr>
         <w:t xml:space="preserve"> </w:t>
       </w:r>
+      <w:proofErr w:type="spellStart"/>
       <w:r>
         <w:rPr>
           <w:rFonts w:ascii="Courier New" w:eastAsia="Times New Roman" w:hAnsi="Courier New" w:cs="Courier New"/>
@@ -16675,6 +16929,7 @@
         </w:rPr>
         <w:t>IAbstractBridge</w:t>
       </w:r>
+      <w:proofErr w:type="spellEnd"/>
     </w:p>
     <w:p>
       <w:pPr>
@@ -17049,6 +17304,8 @@
         </w:rPr>
         <w:t xml:space="preserve"> </w:t>
       </w:r>
+      <w:proofErr w:type="spellStart"/>
+      <w:proofErr w:type="gramStart"/>
       <w:r>
         <w:rPr>
           <w:rFonts w:ascii="Courier New" w:eastAsia="Times New Roman" w:hAnsi="Courier New" w:cs="Courier New"/>
@@ -17060,6 +17317,7 @@
         </w:rPr>
         <w:t>AbstractBridge</w:t>
       </w:r>
+      <w:proofErr w:type="spellEnd"/>
       <w:r>
         <w:rPr>
           <w:rFonts w:ascii="Courier New" w:eastAsia="Times New Roman" w:hAnsi="Courier New" w:cs="Courier New"/>
@@ -17078,6 +17336,7 @@
         </w:rPr>
         <w:t>:</w:t>
       </w:r>
+      <w:proofErr w:type="gramEnd"/>
       <w:r>
         <w:rPr>
           <w:rFonts w:ascii="Courier New" w:eastAsia="Times New Roman" w:hAnsi="Courier New" w:cs="Courier New"/>
@@ -17087,6 +17346,7 @@
         </w:rPr>
         <w:t xml:space="preserve"> </w:t>
       </w:r>
+      <w:proofErr w:type="spellStart"/>
       <w:r>
         <w:rPr>
           <w:rFonts w:ascii="Courier New" w:eastAsia="Times New Roman" w:hAnsi="Courier New" w:cs="Courier New"/>
@@ -17096,6 +17356,7 @@
         </w:rPr>
         <w:t>IAbstractBridge</w:t>
       </w:r>
+      <w:proofErr w:type="spellEnd"/>
     </w:p>
     <w:p>
       <w:pPr>
@@ -17208,6 +17469,7 @@
         </w:rPr>
         <w:t xml:space="preserve"> </w:t>
       </w:r>
+      <w:proofErr w:type="spellStart"/>
       <w:r>
         <w:rPr>
           <w:rFonts w:ascii="Courier New" w:eastAsia="Times New Roman" w:hAnsi="Courier New" w:cs="Courier New"/>
@@ -17217,6 +17479,7 @@
         </w:rPr>
         <w:t>IBridge</w:t>
       </w:r>
+      <w:proofErr w:type="spellEnd"/>
       <w:r>
         <w:rPr>
           <w:rFonts w:ascii="Courier New" w:eastAsia="Times New Roman" w:hAnsi="Courier New" w:cs="Courier New"/>
@@ -17316,7 +17579,6 @@
           <w:sz w:val="18"/>
           <w:szCs w:val="21"/>
         </w:rPr>
-        <w:lastRenderedPageBreak/>
         <w:t xml:space="preserve">    </w:t>
       </w:r>
       <w:r>
@@ -17339,6 +17601,8 @@
         </w:rPr>
         <w:t xml:space="preserve"> </w:t>
       </w:r>
+      <w:proofErr w:type="spellStart"/>
+      <w:proofErr w:type="gramStart"/>
       <w:r>
         <w:rPr>
           <w:rFonts w:ascii="Courier New" w:eastAsia="Times New Roman" w:hAnsi="Courier New" w:cs="Courier New"/>
@@ -17348,6 +17612,7 @@
         </w:rPr>
         <w:t>AbstractBridge</w:t>
       </w:r>
+      <w:proofErr w:type="spellEnd"/>
       <w:r>
         <w:rPr>
           <w:rFonts w:ascii="Courier New" w:eastAsia="Times New Roman" w:hAnsi="Courier New" w:cs="Courier New"/>
@@ -17355,8 +17620,20 @@
           <w:sz w:val="18"/>
           <w:szCs w:val="21"/>
         </w:rPr>
-        <w:t>(IBridge</w:t>
-      </w:r>
+        <w:t>(</w:t>
+      </w:r>
+      <w:proofErr w:type="spellStart"/>
+      <w:proofErr w:type="gramEnd"/>
+      <w:r>
+        <w:rPr>
+          <w:rFonts w:ascii="Courier New" w:eastAsia="Times New Roman" w:hAnsi="Courier New" w:cs="Courier New"/>
+          <w:color w:val="000000"/>
+          <w:sz w:val="18"/>
+          <w:szCs w:val="21"/>
+        </w:rPr>
+        <w:t>IBridge</w:t>
+      </w:r>
+      <w:proofErr w:type="spellEnd"/>
       <w:r>
         <w:rPr>
           <w:rFonts w:ascii="Courier New" w:eastAsia="Times New Roman" w:hAnsi="Courier New" w:cs="Courier New"/>
@@ -17476,6 +17753,8 @@
         </w:rPr>
         <w:t xml:space="preserve">        </w:t>
       </w:r>
+      <w:proofErr w:type="spellStart"/>
+      <w:proofErr w:type="gramStart"/>
       <w:r>
         <w:rPr>
           <w:rFonts w:ascii="Courier New" w:eastAsia="Times New Roman" w:hAnsi="Courier New" w:cs="Courier New"/>
@@ -17496,6 +17775,8 @@
         </w:rPr>
         <w:t>.bridge</w:t>
       </w:r>
+      <w:proofErr w:type="spellEnd"/>
+      <w:proofErr w:type="gramEnd"/>
       <w:r>
         <w:rPr>
           <w:rFonts w:ascii="Courier New" w:eastAsia="Times New Roman" w:hAnsi="Courier New" w:cs="Courier New"/>
@@ -17829,6 +18110,7 @@
         </w:rPr>
         <w:t xml:space="preserve">        </w:t>
       </w:r>
+      <w:proofErr w:type="gramStart"/>
       <w:r>
         <w:rPr>
           <w:rFonts w:ascii="Courier New" w:eastAsia="Times New Roman" w:hAnsi="Courier New" w:cs="Courier New"/>
@@ -17847,7 +18129,17 @@
           <w:sz w:val="18"/>
           <w:szCs w:val="21"/>
         </w:rPr>
-        <w:t>.bridge.Function1();</w:t>
+        <w:t>.bridge</w:t>
+      </w:r>
+      <w:proofErr w:type="gramEnd"/>
+      <w:r>
+        <w:rPr>
+          <w:rFonts w:ascii="Courier New" w:eastAsia="Times New Roman" w:hAnsi="Courier New" w:cs="Courier New"/>
+          <w:color w:val="000000"/>
+          <w:sz w:val="18"/>
+          <w:szCs w:val="21"/>
+        </w:rPr>
+        <w:t>.Function1();</w:t>
       </w:r>
     </w:p>
     <w:p>
@@ -18097,6 +18389,7 @@
         </w:rPr>
         <w:t xml:space="preserve">        </w:t>
       </w:r>
+      <w:proofErr w:type="gramStart"/>
       <w:r>
         <w:rPr>
           <w:rFonts w:ascii="Courier New" w:eastAsia="Times New Roman" w:hAnsi="Courier New" w:cs="Courier New"/>
@@ -18115,7 +18408,17 @@
           <w:sz w:val="18"/>
           <w:szCs w:val="21"/>
         </w:rPr>
-        <w:t>.bridge.Function2();</w:t>
+        <w:t>.bridge</w:t>
+      </w:r>
+      <w:proofErr w:type="gramEnd"/>
+      <w:r>
+        <w:rPr>
+          <w:rFonts w:ascii="Courier New" w:eastAsia="Times New Roman" w:hAnsi="Courier New" w:cs="Courier New"/>
+          <w:color w:val="000000"/>
+          <w:sz w:val="18"/>
+          <w:szCs w:val="21"/>
+        </w:rPr>
+        <w:t>.Function2();</w:t>
       </w:r>
     </w:p>
     <w:p>
@@ -18233,7 +18536,7 @@
       <w:pPr>
         <w:pStyle w:val="Heading2"/>
       </w:pPr>
-      <w:bookmarkStart w:id="82" w:name="_Toc498084434"/>
+      <w:bookmarkStart w:id="83" w:name="_Toc498084434"/>
       <w:r>
         <w:t>?</w:t>
       </w:r>
@@ -18243,9 +18546,17 @@
       <w:r>
         <w:t>Decorator</w:t>
       </w:r>
-      <w:bookmarkEnd w:id="82"/>
-      <w:r>
-        <w:t xml:space="preserve"> (GoF)</w:t>
+      <w:bookmarkEnd w:id="83"/>
+      <w:r>
+        <w:t xml:space="preserve"> (</w:t>
+      </w:r>
+      <w:proofErr w:type="spellStart"/>
+      <w:r>
+        <w:t>GoF</w:t>
+      </w:r>
+      <w:proofErr w:type="spellEnd"/>
+      <w:r>
+        <w:t>)</w:t>
       </w:r>
     </w:p>
     <w:p>
@@ -18261,7 +18572,15 @@
     </w:p>
     <w:p>
       <w:r>
-        <w:t>Used in WPF. Grid.Row.</w:t>
+        <w:t xml:space="preserve">Used in WPF. </w:t>
+      </w:r>
+      <w:proofErr w:type="spellStart"/>
+      <w:r>
+        <w:t>Grid.Row</w:t>
+      </w:r>
+      <w:proofErr w:type="spellEnd"/>
+      <w:r>
+        <w:t>.</w:t>
       </w:r>
     </w:p>
     <w:p>
@@ -18271,7 +18590,7 @@
           <w:rFonts w:eastAsia="Times New Roman"/>
         </w:rPr>
       </w:pPr>
-      <w:bookmarkStart w:id="83" w:name="_Toc498084435"/>
+      <w:bookmarkStart w:id="84" w:name="_Toc498084435"/>
       <w:r>
         <w:rPr>
           <w:rFonts w:eastAsia="Times New Roman"/>
@@ -18284,7 +18603,7 @@
         </w:rPr>
         <w:t>bject</w:t>
       </w:r>
-      <w:bookmarkEnd w:id="83"/>
+      <w:bookmarkEnd w:id="84"/>
     </w:p>
     <w:p>
       <w:r>
@@ -18295,7 +18614,7 @@
       <w:pPr>
         <w:pStyle w:val="Heading2"/>
       </w:pPr>
-      <w:bookmarkStart w:id="84" w:name="_Toc498084436"/>
+      <w:bookmarkStart w:id="85" w:name="_Toc498084436"/>
       <w:r>
         <w:t>?</w:t>
       </w:r>
@@ -18305,9 +18624,17 @@
       <w:r>
         <w:t>Façade</w:t>
       </w:r>
-      <w:bookmarkEnd w:id="84"/>
-      <w:r>
-        <w:t xml:space="preserve"> (GoF)</w:t>
+      <w:bookmarkEnd w:id="85"/>
+      <w:r>
+        <w:t xml:space="preserve"> (</w:t>
+      </w:r>
+      <w:proofErr w:type="spellStart"/>
+      <w:r>
+        <w:t>GoF</w:t>
+      </w:r>
+      <w:proofErr w:type="spellEnd"/>
+      <w:r>
+        <w:t>)</w:t>
       </w:r>
     </w:p>
     <w:p>
@@ -18319,7 +18646,7 @@
       <w:pPr>
         <w:pStyle w:val="Heading2"/>
       </w:pPr>
-      <w:bookmarkStart w:id="85" w:name="_Toc498084437"/>
+      <w:bookmarkStart w:id="86" w:name="_Toc498084437"/>
       <w:r>
         <w:t>?</w:t>
       </w:r>
@@ -18329,9 +18656,17 @@
       <w:r>
         <w:t>Flyweight</w:t>
       </w:r>
-      <w:bookmarkEnd w:id="85"/>
-      <w:r>
-        <w:t xml:space="preserve"> (GoF)</w:t>
+      <w:bookmarkEnd w:id="86"/>
+      <w:r>
+        <w:t xml:space="preserve"> (</w:t>
+      </w:r>
+      <w:proofErr w:type="spellStart"/>
+      <w:r>
+        <w:t>GoF</w:t>
+      </w:r>
+      <w:proofErr w:type="spellEnd"/>
+      <w:r>
+        <w:t>)</w:t>
       </w:r>
     </w:p>
     <w:p>
@@ -18343,7 +18678,7 @@
       <w:pPr>
         <w:pStyle w:val="Heading2"/>
       </w:pPr>
-      <w:bookmarkStart w:id="86" w:name="_Toc498084438"/>
+      <w:bookmarkStart w:id="87" w:name="_Toc498084438"/>
       <w:r>
         <w:t>?</w:t>
       </w:r>
@@ -18353,7 +18688,7 @@
       <w:r>
         <w:t>Front controller</w:t>
       </w:r>
-      <w:bookmarkEnd w:id="86"/>
+      <w:bookmarkEnd w:id="87"/>
     </w:p>
     <w:p>
       <w:r>
@@ -18367,7 +18702,7 @@
       <w:pPr>
         <w:pStyle w:val="Heading2"/>
       </w:pPr>
-      <w:bookmarkStart w:id="87" w:name="_Toc498084439"/>
+      <w:bookmarkStart w:id="88" w:name="_Toc498084439"/>
       <w:r>
         <w:t>?</w:t>
       </w:r>
@@ -18377,7 +18712,7 @@
       <w:r>
         <w:t>Marker</w:t>
       </w:r>
-      <w:bookmarkEnd w:id="87"/>
+      <w:bookmarkEnd w:id="88"/>
     </w:p>
     <w:p>
       <w:r>
@@ -18391,11 +18726,11 @@
       <w:pPr>
         <w:pStyle w:val="Heading2"/>
       </w:pPr>
-      <w:bookmarkStart w:id="88" w:name="_Toc498084440"/>
+      <w:bookmarkStart w:id="89" w:name="_Toc498084440"/>
       <w:r>
         <w:t>Module</w:t>
       </w:r>
-      <w:bookmarkEnd w:id="88"/>
+      <w:bookmarkEnd w:id="89"/>
     </w:p>
     <w:p>
       <w:r>
@@ -18409,7 +18744,7 @@
       <w:pPr>
         <w:pStyle w:val="Heading2"/>
       </w:pPr>
-      <w:bookmarkStart w:id="89" w:name="_Toc498084441"/>
+      <w:bookmarkStart w:id="90" w:name="_Toc498084441"/>
       <w:r>
         <w:t>?</w:t>
       </w:r>
@@ -18419,7 +18754,7 @@
       <w:r>
         <w:t>Proxy</w:t>
       </w:r>
-      <w:bookmarkEnd w:id="89"/>
+      <w:bookmarkEnd w:id="90"/>
     </w:p>
     <w:p>
       <w:r>
@@ -18430,11 +18765,11 @@
       <w:pPr>
         <w:pStyle w:val="Heading2"/>
       </w:pPr>
-      <w:bookmarkStart w:id="90" w:name="_Toc498084442"/>
+      <w:bookmarkStart w:id="91" w:name="_Toc498084442"/>
       <w:r>
         <w:t>Twin</w:t>
       </w:r>
-      <w:bookmarkEnd w:id="90"/>
+      <w:bookmarkEnd w:id="91"/>
     </w:p>
     <w:p>
       <w:r>
@@ -18446,10 +18781,15 @@
         <w:pStyle w:val="Heading2"/>
       </w:pPr>
       <w:r>
-        <w:t>Composite</w:t>
-      </w:r>
-      <w:r>
-        <w:t xml:space="preserve"> (GoF)</w:t>
+        <w:t>Composite (</w:t>
+      </w:r>
+      <w:proofErr w:type="spellStart"/>
+      <w:r>
+        <w:t>GoF</w:t>
+      </w:r>
+      <w:proofErr w:type="spellEnd"/>
+      <w:r>
+        <w:t>)</w:t>
       </w:r>
     </w:p>
     <w:p>
@@ -18459,10 +18799,8 @@
     </w:p>
     <w:p>
       <w:r>
-        <w:t>clients treat individual objects and compositions of objects uniformly</w:t>
-      </w:r>
-      <w:r>
-        <w:t xml:space="preserve">. </w:t>
+        <w:lastRenderedPageBreak/>
+        <w:t xml:space="preserve">clients treat individual objects and compositions of objects uniformly. </w:t>
       </w:r>
     </w:p>
     <w:p>
@@ -18470,7 +18808,6 @@
         <w:rPr>
           <w:shd w:val="clear" w:color="auto" w:fill="FFFFFF"/>
         </w:rPr>
-        <w:lastRenderedPageBreak/>
         <w:t>A </w:t>
       </w:r>
       <w:r>
@@ -18493,17 +18830,17 @@
       <w:pPr>
         <w:pStyle w:val="Heading1"/>
       </w:pPr>
-      <w:bookmarkStart w:id="91" w:name="_Toc498084443"/>
+      <w:bookmarkStart w:id="92" w:name="_Toc498084443"/>
       <w:r>
         <w:t>Behavioural patterns</w:t>
       </w:r>
-      <w:bookmarkEnd w:id="91"/>
+      <w:bookmarkEnd w:id="92"/>
     </w:p>
     <w:p>
       <w:pPr>
         <w:pStyle w:val="Heading2"/>
       </w:pPr>
-      <w:bookmarkStart w:id="92" w:name="_Toc498084444"/>
+      <w:bookmarkStart w:id="93" w:name="_Toc498084444"/>
       <w:r>
         <w:t>?</w:t>
       </w:r>
@@ -18513,7 +18850,7 @@
       <w:r>
         <w:t>Blackboard</w:t>
       </w:r>
-      <w:bookmarkEnd w:id="92"/>
+      <w:bookmarkEnd w:id="93"/>
     </w:p>
     <w:p>
       <w:r>
@@ -18524,14 +18861,14 @@
       <w:pPr>
         <w:pStyle w:val="Heading2"/>
       </w:pPr>
-      <w:bookmarkStart w:id="93" w:name="_Toc498084445"/>
+      <w:bookmarkStart w:id="94" w:name="_Toc498084445"/>
       <w:r>
         <w:t>Chain of R</w:t>
       </w:r>
       <w:r>
         <w:t>esponsibility</w:t>
       </w:r>
-      <w:bookmarkEnd w:id="93"/>
+      <w:bookmarkEnd w:id="94"/>
     </w:p>
     <w:p>
       <w:r>
@@ -18547,11 +18884,11 @@
       <w:pPr>
         <w:pStyle w:val="Heading2"/>
       </w:pPr>
-      <w:bookmarkStart w:id="94" w:name="_Toc498084446"/>
+      <w:bookmarkStart w:id="95" w:name="_Toc498084446"/>
       <w:r>
         <w:t>Command</w:t>
       </w:r>
-      <w:bookmarkEnd w:id="94"/>
+      <w:bookmarkEnd w:id="95"/>
     </w:p>
     <w:p>
       <w:r>
@@ -18562,7 +18899,7 @@
       <w:pPr>
         <w:pStyle w:val="Heading2"/>
       </w:pPr>
-      <w:bookmarkStart w:id="95" w:name="_Toc498084447"/>
+      <w:bookmarkStart w:id="96" w:name="_Toc498084447"/>
       <w:r>
         <w:t>?</w:t>
       </w:r>
@@ -18572,7 +18909,7 @@
       <w:r>
         <w:t>Interpreter</w:t>
       </w:r>
-      <w:bookmarkEnd w:id="95"/>
+      <w:bookmarkEnd w:id="96"/>
     </w:p>
     <w:p>
       <w:r>
@@ -18583,11 +18920,11 @@
       <w:pPr>
         <w:pStyle w:val="Heading2"/>
       </w:pPr>
-      <w:bookmarkStart w:id="96" w:name="_Toc498084448"/>
+      <w:bookmarkStart w:id="97" w:name="_Toc498084448"/>
       <w:r>
         <w:t>Iterator</w:t>
       </w:r>
-      <w:bookmarkEnd w:id="96"/>
+      <w:bookmarkEnd w:id="97"/>
     </w:p>
     <w:p>
       <w:r>
@@ -18601,7 +18938,7 @@
       <w:pPr>
         <w:pStyle w:val="Heading2"/>
       </w:pPr>
-      <w:bookmarkStart w:id="97" w:name="_Toc498084449"/>
+      <w:bookmarkStart w:id="98" w:name="_Toc498084449"/>
       <w:r>
         <w:t>?</w:t>
       </w:r>
@@ -18611,7 +18948,7 @@
       <w:r>
         <w:t>Mediator</w:t>
       </w:r>
-      <w:bookmarkEnd w:id="97"/>
+      <w:bookmarkEnd w:id="98"/>
     </w:p>
     <w:p>
       <w:r>
@@ -18625,7 +18962,7 @@
       <w:pPr>
         <w:pStyle w:val="Heading2"/>
       </w:pPr>
-      <w:bookmarkStart w:id="98" w:name="_Toc498084450"/>
+      <w:bookmarkStart w:id="99" w:name="_Toc498084450"/>
       <w:r>
         <w:t>?</w:t>
       </w:r>
@@ -18635,7 +18972,7 @@
       <w:r>
         <w:t>Memento</w:t>
       </w:r>
-      <w:bookmarkEnd w:id="98"/>
+      <w:bookmarkEnd w:id="99"/>
     </w:p>
     <w:p>
       <w:r>
@@ -18646,7 +18983,7 @@
       <w:pPr>
         <w:pStyle w:val="Heading2"/>
       </w:pPr>
-      <w:bookmarkStart w:id="99" w:name="_Toc498084451"/>
+      <w:bookmarkStart w:id="100" w:name="_Toc498084451"/>
       <w:r>
         <w:t>?</w:t>
       </w:r>
@@ -18656,7 +18993,7 @@
       <w:r>
         <w:t>Null Object</w:t>
       </w:r>
-      <w:bookmarkEnd w:id="99"/>
+      <w:bookmarkEnd w:id="100"/>
     </w:p>
     <w:p>
       <w:r>
@@ -18670,11 +19007,11 @@
       <w:pPr>
         <w:pStyle w:val="Heading2"/>
       </w:pPr>
-      <w:bookmarkStart w:id="100" w:name="_Toc498084452"/>
+      <w:bookmarkStart w:id="101" w:name="_Toc498084452"/>
       <w:r>
         <w:t>Observer/Publish Subscribe</w:t>
       </w:r>
-      <w:bookmarkEnd w:id="100"/>
+      <w:bookmarkEnd w:id="101"/>
     </w:p>
     <w:p>
       <w:r>
@@ -18688,7 +19025,7 @@
       <w:pPr>
         <w:pStyle w:val="Heading2"/>
       </w:pPr>
-      <w:bookmarkStart w:id="101" w:name="_Toc498084453"/>
+      <w:bookmarkStart w:id="102" w:name="_Toc498084453"/>
       <w:r>
         <w:t>?</w:t>
       </w:r>
@@ -18698,7 +19035,7 @@
       <w:r>
         <w:t>Servant</w:t>
       </w:r>
-      <w:bookmarkEnd w:id="101"/>
+      <w:bookmarkEnd w:id="102"/>
     </w:p>
     <w:p>
       <w:r>
@@ -18712,7 +19049,7 @@
       <w:pPr>
         <w:pStyle w:val="Heading2"/>
       </w:pPr>
-      <w:bookmarkStart w:id="102" w:name="_Toc498084454"/>
+      <w:bookmarkStart w:id="103" w:name="_Toc498084454"/>
       <w:r>
         <w:lastRenderedPageBreak/>
         <w:t>?</w:t>
@@ -18723,7 +19060,7 @@
       <w:r>
         <w:t>Specification</w:t>
       </w:r>
-      <w:bookmarkEnd w:id="102"/>
+      <w:bookmarkEnd w:id="103"/>
     </w:p>
     <w:p>
       <w:r>
@@ -18743,7 +19080,7 @@
       <w:pPr>
         <w:pStyle w:val="Heading2"/>
       </w:pPr>
-      <w:bookmarkStart w:id="103" w:name="_Toc498084455"/>
+      <w:bookmarkStart w:id="104" w:name="_Toc498084455"/>
       <w:r>
         <w:t>?</w:t>
       </w:r>
@@ -18753,7 +19090,7 @@
       <w:r>
         <w:t>State</w:t>
       </w:r>
-      <w:bookmarkEnd w:id="103"/>
+      <w:bookmarkEnd w:id="104"/>
     </w:p>
     <w:p>
       <w:r>
@@ -18770,11 +19107,11 @@
       <w:pPr>
         <w:pStyle w:val="Heading2"/>
       </w:pPr>
-      <w:bookmarkStart w:id="104" w:name="_Toc498084456"/>
+      <w:bookmarkStart w:id="105" w:name="_Toc498084456"/>
       <w:r>
         <w:t>Strategy</w:t>
       </w:r>
-      <w:bookmarkEnd w:id="104"/>
+      <w:bookmarkEnd w:id="105"/>
     </w:p>
     <w:p>
       <w:r>
@@ -18783,14 +19120,30 @@
     </w:p>
     <w:p>
       <w:r>
-        <w:t>The Strategy Design Pattern allows an object to have some or all of its behavior defined in terms of another object which follows a particular interface.  A particular instance of this interface is provided to the client when it is instantiated or invoked, providing the concrete behavior to be used.  The Strategy design pattern is used extensively to achieve the Single Responsibility Principle, the Explicit Dependencies Principle, and the Dependency Inversion Principle, and is a key to Dependency Injection and the use of Inversion of Control Containers.</w:t>
+        <w:t xml:space="preserve">The Strategy Design Pattern allows an object to have some or all of its </w:t>
+      </w:r>
+      <w:proofErr w:type="spellStart"/>
+      <w:r>
+        <w:t>behavior</w:t>
+      </w:r>
+      <w:proofErr w:type="spellEnd"/>
+      <w:r>
+        <w:t xml:space="preserve"> defined in terms of another object which follows a particular interface.  A particular instance of this interface is provided to the client when it is instantiated or invoked, providing the concrete </w:t>
+      </w:r>
+      <w:proofErr w:type="spellStart"/>
+      <w:r>
+        <w:t>behavior</w:t>
+      </w:r>
+      <w:proofErr w:type="spellEnd"/>
+      <w:r>
+        <w:t xml:space="preserve"> to be used.  The Strategy design pattern is used extensively to achieve the Single Responsibility Principle, the Explicit Dependencies Principle, and the Dependency Inversion Principle, and is a key to Dependency Injection and the use of Inversion of Control Containers.</w:t>
       </w:r>
     </w:p>
     <w:p>
       <w:pPr>
         <w:pStyle w:val="Heading2"/>
       </w:pPr>
-      <w:bookmarkStart w:id="105" w:name="_Toc498084457"/>
+      <w:bookmarkStart w:id="106" w:name="_Toc498084457"/>
       <w:r>
         <w:t>?</w:t>
       </w:r>
@@ -18800,7 +19153,7 @@
       <w:r>
         <w:t>Template Method</w:t>
       </w:r>
-      <w:bookmarkEnd w:id="105"/>
+      <w:bookmarkEnd w:id="106"/>
     </w:p>
     <w:p>
       <w:pPr>
@@ -18830,7 +19183,7 @@
           <w:shd w:val="clear" w:color="auto" w:fill="F8F9FA"/>
         </w:rPr>
       </w:pPr>
-      <w:bookmarkStart w:id="106" w:name="_Toc498084458"/>
+      <w:bookmarkStart w:id="107" w:name="_Toc498084458"/>
       <w:r>
         <w:rPr>
           <w:shd w:val="clear" w:color="auto" w:fill="F8F9FA"/>
@@ -18849,7 +19202,7 @@
         </w:rPr>
         <w:t>Visitor</w:t>
       </w:r>
-      <w:bookmarkEnd w:id="106"/>
+      <w:bookmarkEnd w:id="107"/>
     </w:p>
     <w:p>
       <w:r>
@@ -18873,24 +19226,24 @@
       <w:pPr>
         <w:pStyle w:val="Heading1"/>
       </w:pPr>
-      <w:bookmarkStart w:id="107" w:name="_Toc498084459"/>
+      <w:bookmarkStart w:id="108" w:name="_Toc498084459"/>
       <w:r>
         <w:t>Concurrency patterns</w:t>
       </w:r>
-      <w:bookmarkEnd w:id="107"/>
+      <w:bookmarkEnd w:id="108"/>
     </w:p>
     <w:p>
       <w:pPr>
         <w:pStyle w:val="Heading2"/>
       </w:pPr>
-      <w:bookmarkStart w:id="108" w:name="_Toc498084460"/>
+      <w:bookmarkStart w:id="109" w:name="_Toc498084460"/>
       <w:r>
         <w:t xml:space="preserve">? </w:t>
       </w:r>
       <w:r>
         <w:t>Active Object</w:t>
       </w:r>
-      <w:bookmarkEnd w:id="108"/>
+      <w:bookmarkEnd w:id="109"/>
     </w:p>
     <w:p>
       <w:r>
@@ -18904,11 +19257,11 @@
       <w:pPr>
         <w:pStyle w:val="Heading2"/>
       </w:pPr>
-      <w:bookmarkStart w:id="109" w:name="_Toc498084461"/>
+      <w:bookmarkStart w:id="110" w:name="_Toc498084461"/>
       <w:r>
         <w:t>? Balking</w:t>
       </w:r>
-      <w:bookmarkEnd w:id="109"/>
+      <w:bookmarkEnd w:id="110"/>
     </w:p>
     <w:p>
       <w:r>
@@ -18922,12 +19275,12 @@
       <w:pPr>
         <w:pStyle w:val="Heading2"/>
       </w:pPr>
-      <w:bookmarkStart w:id="110" w:name="_Toc498084462"/>
+      <w:bookmarkStart w:id="111" w:name="_Toc498084462"/>
       <w:r>
         <w:lastRenderedPageBreak/>
         <w:t>Binding properties</w:t>
       </w:r>
-      <w:bookmarkEnd w:id="110"/>
+      <w:bookmarkEnd w:id="111"/>
     </w:p>
     <w:p>
       <w:r>
@@ -18946,21 +19299,31 @@
       <w:pPr>
         <w:pStyle w:val="Heading2"/>
       </w:pPr>
-      <w:bookmarkStart w:id="111" w:name="_Toc498084463"/>
+      <w:bookmarkStart w:id="112" w:name="_Toc498084463"/>
       <w:r>
         <w:t>?</w:t>
       </w:r>
       <w:r>
         <w:t xml:space="preserve"> </w:t>
       </w:r>
+      <w:proofErr w:type="spellStart"/>
       <w:r>
         <w:t>Blockchain</w:t>
       </w:r>
-      <w:bookmarkEnd w:id="111"/>
-    </w:p>
-    <w:p>
-      <w:r>
-        <w:t>Decentralized way to store data and agree on ways of processing it in a Merkle tree, optionally using digital signature for any individual contributions</w:t>
+      <w:bookmarkEnd w:id="112"/>
+      <w:proofErr w:type="spellEnd"/>
+    </w:p>
+    <w:p>
+      <w:r>
+        <w:t xml:space="preserve">Decentralized way to store data and agree on ways of processing it in a </w:t>
+      </w:r>
+      <w:proofErr w:type="spellStart"/>
+      <w:r>
+        <w:t>Merkle</w:t>
+      </w:r>
+      <w:proofErr w:type="spellEnd"/>
+      <w:r>
+        <w:t xml:space="preserve"> tree, optionally using digital signature for any individual contributions</w:t>
       </w:r>
       <w:r>
         <w:t>.</w:t>
@@ -18970,7 +19333,7 @@
       <w:pPr>
         <w:pStyle w:val="Heading2"/>
       </w:pPr>
-      <w:bookmarkStart w:id="112" w:name="_Toc498084464"/>
+      <w:bookmarkStart w:id="113" w:name="_Toc498084464"/>
       <w:r>
         <w:t>?</w:t>
       </w:r>
@@ -18980,7 +19343,7 @@
       <w:r>
         <w:t>Double-checked locking</w:t>
       </w:r>
-      <w:bookmarkEnd w:id="112"/>
+      <w:bookmarkEnd w:id="113"/>
     </w:p>
     <w:p>
       <w:r>
@@ -18994,7 +19357,7 @@
       <w:pPr>
         <w:pStyle w:val="Heading2"/>
       </w:pPr>
-      <w:bookmarkStart w:id="113" w:name="_Toc498084465"/>
+      <w:bookmarkStart w:id="114" w:name="_Toc498084465"/>
       <w:r>
         <w:t>?</w:t>
       </w:r>
@@ -19004,7 +19367,7 @@
       <w:r>
         <w:t>Event-based asynchronous</w:t>
       </w:r>
-      <w:bookmarkEnd w:id="113"/>
+      <w:bookmarkEnd w:id="114"/>
     </w:p>
     <w:p>
       <w:r>
@@ -19018,7 +19381,7 @@
       <w:pPr>
         <w:pStyle w:val="Heading2"/>
       </w:pPr>
-      <w:bookmarkStart w:id="114" w:name="_Toc498084466"/>
+      <w:bookmarkStart w:id="115" w:name="_Toc498084466"/>
       <w:r>
         <w:t>?</w:t>
       </w:r>
@@ -19031,7 +19394,7 @@
       <w:r>
         <w:t>uspension</w:t>
       </w:r>
-      <w:bookmarkEnd w:id="114"/>
+      <w:bookmarkEnd w:id="115"/>
     </w:p>
     <w:p>
       <w:r>
@@ -19045,7 +19408,7 @@
       <w:pPr>
         <w:pStyle w:val="Heading2"/>
       </w:pPr>
-      <w:bookmarkStart w:id="115" w:name="_Toc498084467"/>
+      <w:bookmarkStart w:id="116" w:name="_Toc498084467"/>
       <w:r>
         <w:t>?</w:t>
       </w:r>
@@ -19055,7 +19418,7 @@
       <w:r>
         <w:t>Join</w:t>
       </w:r>
-      <w:bookmarkEnd w:id="115"/>
+      <w:bookmarkEnd w:id="116"/>
     </w:p>
     <w:p>
       <w:r>
@@ -19069,11 +19432,11 @@
       <w:pPr>
         <w:pStyle w:val="Heading2"/>
       </w:pPr>
-      <w:bookmarkStart w:id="116" w:name="_Toc498084468"/>
+      <w:bookmarkStart w:id="117" w:name="_Toc498084468"/>
       <w:r>
         <w:t>Lock</w:t>
       </w:r>
-      <w:bookmarkEnd w:id="116"/>
+      <w:bookmarkEnd w:id="117"/>
     </w:p>
     <w:p>
       <w:pPr>
@@ -19100,7 +19463,7 @@
       <w:pPr>
         <w:pStyle w:val="Heading2"/>
       </w:pPr>
-      <w:bookmarkStart w:id="117" w:name="_Toc498084469"/>
+      <w:bookmarkStart w:id="118" w:name="_Toc498084469"/>
       <w:r>
         <w:t>?</w:t>
       </w:r>
@@ -19110,7 +19473,7 @@
       <w:r>
         <w:t>Messaging design pattern (MDP)</w:t>
       </w:r>
-      <w:bookmarkEnd w:id="117"/>
+      <w:bookmarkEnd w:id="118"/>
     </w:p>
     <w:p>
       <w:r>
@@ -19124,7 +19487,7 @@
       <w:pPr>
         <w:pStyle w:val="Heading2"/>
       </w:pPr>
-      <w:bookmarkStart w:id="118" w:name="_Toc498084470"/>
+      <w:bookmarkStart w:id="119" w:name="_Toc498084470"/>
       <w:r>
         <w:t>?</w:t>
       </w:r>
@@ -19134,7 +19497,7 @@
       <w:r>
         <w:t>Monitor object</w:t>
       </w:r>
-      <w:bookmarkEnd w:id="118"/>
+      <w:bookmarkEnd w:id="119"/>
     </w:p>
     <w:p>
       <w:r>
@@ -19148,7 +19511,7 @@
       <w:pPr>
         <w:pStyle w:val="Heading2"/>
       </w:pPr>
-      <w:bookmarkStart w:id="119" w:name="_Toc498084471"/>
+      <w:bookmarkStart w:id="120" w:name="_Toc498084471"/>
       <w:r>
         <w:t>?</w:t>
       </w:r>
@@ -19158,7 +19521,7 @@
       <w:r>
         <w:t>Reactor</w:t>
       </w:r>
-      <w:bookmarkEnd w:id="119"/>
+      <w:bookmarkEnd w:id="120"/>
     </w:p>
     <w:p>
       <w:r>
@@ -19172,7 +19535,7 @@
       <w:pPr>
         <w:pStyle w:val="Heading2"/>
       </w:pPr>
-      <w:bookmarkStart w:id="120" w:name="_Toc498084472"/>
+      <w:bookmarkStart w:id="121" w:name="_Toc498084472"/>
       <w:r>
         <w:t>?</w:t>
       </w:r>
@@ -19182,7 +19545,7 @@
       <w:r>
         <w:t>Read-write lock</w:t>
       </w:r>
-      <w:bookmarkEnd w:id="120"/>
+      <w:bookmarkEnd w:id="121"/>
     </w:p>
     <w:p>
       <w:pPr>
@@ -19212,7 +19575,7 @@
           <w:shd w:val="clear" w:color="auto" w:fill="F8F9FA"/>
         </w:rPr>
       </w:pPr>
-      <w:bookmarkStart w:id="121" w:name="_Toc498084473"/>
+      <w:bookmarkStart w:id="122" w:name="_Toc498084473"/>
       <w:r>
         <w:rPr>
           <w:shd w:val="clear" w:color="auto" w:fill="F8F9FA"/>
@@ -19231,7 +19594,7 @@
         </w:rPr>
         <w:t>Scheduler</w:t>
       </w:r>
-      <w:bookmarkEnd w:id="121"/>
+      <w:bookmarkEnd w:id="122"/>
     </w:p>
     <w:p>
       <w:pPr>
@@ -19261,7 +19624,7 @@
           <w:shd w:val="clear" w:color="auto" w:fill="F8F9FA"/>
         </w:rPr>
       </w:pPr>
-      <w:bookmarkStart w:id="122" w:name="_Toc498084474"/>
+      <w:bookmarkStart w:id="123" w:name="_Toc498084474"/>
       <w:r>
         <w:rPr>
           <w:shd w:val="clear" w:color="auto" w:fill="F8F9FA"/>
@@ -19269,7 +19632,7 @@
         <w:lastRenderedPageBreak/>
         <w:t>Thread Pool</w:t>
       </w:r>
-      <w:bookmarkEnd w:id="122"/>
+      <w:bookmarkEnd w:id="123"/>
     </w:p>
     <w:p>
       <w:r>
@@ -19286,7 +19649,7 @@
           <w:shd w:val="clear" w:color="auto" w:fill="F8F9FA"/>
         </w:rPr>
       </w:pPr>
-      <w:bookmarkStart w:id="123" w:name="_Toc498084475"/>
+      <w:bookmarkStart w:id="124" w:name="_Toc498084475"/>
       <w:r>
         <w:rPr>
           <w:shd w:val="clear" w:color="auto" w:fill="F8F9FA"/>
@@ -19311,7 +19674,7 @@
         </w:rPr>
         <w:t>torage</w:t>
       </w:r>
-      <w:bookmarkEnd w:id="123"/>
+      <w:bookmarkEnd w:id="124"/>
     </w:p>
     <w:p>
       <w:r>
@@ -19331,21 +19694,25 @@
       <w:pPr>
         <w:pStyle w:val="Heading1"/>
       </w:pPr>
-      <w:bookmarkStart w:id="124" w:name="_Toc498084476"/>
+      <w:bookmarkStart w:id="125" w:name="_Toc498084476"/>
       <w:r>
         <w:t>Formatting</w:t>
       </w:r>
-      <w:bookmarkEnd w:id="124"/>
-    </w:p>
-    <w:p>
+      <w:bookmarkEnd w:id="125"/>
+    </w:p>
+    <w:p>
+      <w:proofErr w:type="spellStart"/>
       <w:r>
         <w:t>PascalCase</w:t>
       </w:r>
-    </w:p>
-    <w:p>
+      <w:proofErr w:type="spellEnd"/>
+    </w:p>
+    <w:p>
+      <w:proofErr w:type="spellStart"/>
       <w:r>
         <w:t>camelCase</w:t>
       </w:r>
+      <w:proofErr w:type="spellEnd"/>
     </w:p>
     <w:p>
       <w:r>
@@ -19361,27 +19728,250 @@
       <w:pPr>
         <w:pStyle w:val="Heading1"/>
       </w:pPr>
-      <w:bookmarkStart w:id="125" w:name="_Toc498084477"/>
+      <w:bookmarkStart w:id="126" w:name="_Toc498084477"/>
       <w:r>
         <w:t>Uncategorised</w:t>
       </w:r>
-      <w:bookmarkEnd w:id="125"/>
+      <w:bookmarkEnd w:id="126"/>
     </w:p>
     <w:p>
       <w:pPr>
         <w:pStyle w:val="Heading2"/>
       </w:pPr>
-      <w:bookmarkStart w:id="126" w:name="_Toc498084478"/>
+      <w:bookmarkStart w:id="127" w:name="_Toc498084478"/>
+      <w:r>
+        <w:t xml:space="preserve">Law of </w:t>
+      </w:r>
+      <w:proofErr w:type="spellStart"/>
+      <w:r>
+        <w:t>Demetor</w:t>
+      </w:r>
+      <w:proofErr w:type="spellEnd"/>
+    </w:p>
+    <w:p>
+      <w:r>
+        <w:t>The Law of Demeter (</w:t>
+      </w:r>
+      <w:proofErr w:type="spellStart"/>
+      <w:r>
+        <w:t>LoD</w:t>
+      </w:r>
+      <w:proofErr w:type="spellEnd"/>
+      <w:r>
+        <w:t xml:space="preserve">) or principle of least knowledge is a design guideline for developing software, particularly object-oriented programs. In its general form, the </w:t>
+      </w:r>
+      <w:proofErr w:type="spellStart"/>
+      <w:r>
+        <w:t>LoD</w:t>
+      </w:r>
+      <w:proofErr w:type="spellEnd"/>
+      <w:r>
+        <w:t xml:space="preserve"> is a specific case of loose coupling. The guideline was proposed by Ian Holland at </w:t>
+      </w:r>
+      <w:proofErr w:type="spellStart"/>
+      <w:r>
+        <w:t>Northeastern</w:t>
+      </w:r>
+      <w:proofErr w:type="spellEnd"/>
+      <w:r>
+        <w:t xml:space="preserve"> University towards the end of 1987, and can be succinctly summarized in each of the following </w:t>
+      </w:r>
+      <w:proofErr w:type="gramStart"/>
+      <w:r>
+        <w:t>ways:[</w:t>
+      </w:r>
+      <w:proofErr w:type="gramEnd"/>
+      <w:r>
+        <w:t>1]</w:t>
+      </w:r>
+    </w:p>
+    <w:p/>
+    <w:p>
+      <w:r>
+        <w:t>Each unit should have only limited knowledge about other units: only units "closely" related to the current unit.</w:t>
+      </w:r>
+    </w:p>
+    <w:p>
+      <w:r>
+        <w:t>Each unit should only talk to its friends; don't talk to strangers.</w:t>
+      </w:r>
+    </w:p>
+    <w:p>
+      <w:r>
+        <w:t>Only talk to your immediate friends.</w:t>
+      </w:r>
+    </w:p>
+    <w:p>
+      <w:r>
+        <w:t xml:space="preserve">The fundamental notion is that a given object should assume as little as possible about the structure or properties of anything else (including its subcomponents), in accordance with the principle of "information hiding". It may be viewed as a corollary to the principle of least privilege, which dictates that a module </w:t>
+      </w:r>
+      <w:proofErr w:type="gramStart"/>
+      <w:r>
+        <w:t>possess</w:t>
+      </w:r>
+      <w:proofErr w:type="gramEnd"/>
+      <w:r>
+        <w:t xml:space="preserve"> only the information and resources necessary for its legitimate purpose.</w:t>
+      </w:r>
+    </w:p>
+    <w:p/>
+    <w:p>
+      <w:r>
+        <w:t xml:space="preserve">It is so named for its origin in the Demeter Project, an adaptive programming and aspect-oriented programming effort. The project was named in </w:t>
+      </w:r>
+      <w:proofErr w:type="spellStart"/>
+      <w:r>
+        <w:t>honor</w:t>
+      </w:r>
+      <w:proofErr w:type="spellEnd"/>
+      <w:r>
+        <w:t xml:space="preserve"> of Demeter, “distribution-mother” and the Greek goddess of agriculture, to signify a bottom-up philosophy of programming which is also embodied in the law itself.</w:t>
+      </w:r>
+    </w:p>
+    <w:p>
+      <w:pPr>
+        <w:pStyle w:val="Heading2"/>
+      </w:pPr>
+      <w:r>
+        <w:lastRenderedPageBreak/>
+        <w:t>High Cohesion</w:t>
+      </w:r>
+    </w:p>
+    <w:p>
+      <w:pPr>
+        <w:pStyle w:val="Heading2"/>
+      </w:pPr>
+      <w:r>
+        <w:t xml:space="preserve">Loose </w:t>
+      </w:r>
+      <w:r>
+        <w:t>Coupling</w:t>
+      </w:r>
+    </w:p>
+    <w:p>
+      <w:pPr>
+        <w:rPr>
+          <w:sz w:val="24"/>
+          <w:szCs w:val="24"/>
+          <w:lang w:val="en-US" w:eastAsia="en-US"/>
+        </w:rPr>
+      </w:pPr>
+      <w:r>
+        <w:rPr>
+          <w:shd w:val="clear" w:color="auto" w:fill="FFFFFF"/>
+        </w:rPr>
+        <w:t>In</w:t>
+      </w:r>
+      <w:r>
+        <w:rPr>
+          <w:rStyle w:val="apple-converted-space"/>
+          <w:rFonts w:ascii="Helvetica" w:eastAsia="Times New Roman" w:hAnsi="Helvetica"/>
+          <w:color w:val="222222"/>
+          <w:sz w:val="21"/>
+          <w:szCs w:val="21"/>
+          <w:shd w:val="clear" w:color="auto" w:fill="FFFFFF"/>
+        </w:rPr>
+        <w:t> </w:t>
+      </w:r>
+      <w:hyperlink r:id="rId13" w:tooltip="Software engineering" w:history="1">
+        <w:r>
+          <w:rPr>
+            <w:rStyle w:val="Hyperlink"/>
+            <w:rFonts w:ascii="Helvetica" w:eastAsia="Times New Roman" w:hAnsi="Helvetica"/>
+            <w:color w:val="0B0080"/>
+            <w:sz w:val="21"/>
+            <w:szCs w:val="21"/>
+            <w:u w:val="none"/>
+          </w:rPr>
+          <w:t>software engineering</w:t>
+        </w:r>
+      </w:hyperlink>
+      <w:r>
+        <w:rPr>
+          <w:shd w:val="clear" w:color="auto" w:fill="FFFFFF"/>
+        </w:rPr>
+        <w:t>,</w:t>
+      </w:r>
+      <w:r>
+        <w:rPr>
+          <w:rStyle w:val="apple-converted-space"/>
+          <w:rFonts w:ascii="Helvetica" w:eastAsia="Times New Roman" w:hAnsi="Helvetica"/>
+          <w:color w:val="222222"/>
+          <w:sz w:val="21"/>
+          <w:szCs w:val="21"/>
+          <w:shd w:val="clear" w:color="auto" w:fill="FFFFFF"/>
+        </w:rPr>
+        <w:t> </w:t>
+      </w:r>
+      <w:r>
+        <w:rPr>
+          <w:bCs/>
+        </w:rPr>
+        <w:t>coupling</w:t>
+      </w:r>
+      <w:r>
+        <w:rPr>
+          <w:rStyle w:val="apple-converted-space"/>
+          <w:rFonts w:ascii="Helvetica" w:eastAsia="Times New Roman" w:hAnsi="Helvetica"/>
+          <w:color w:val="222222"/>
+          <w:sz w:val="21"/>
+          <w:szCs w:val="21"/>
+          <w:shd w:val="clear" w:color="auto" w:fill="FFFFFF"/>
+        </w:rPr>
+        <w:t> </w:t>
+      </w:r>
+      <w:r>
+        <w:rPr>
+          <w:shd w:val="clear" w:color="auto" w:fill="FFFFFF"/>
+        </w:rPr>
+        <w:t>is the degree of interdependence between software modules; a measure of how closely connected two routines or modules are;</w:t>
+      </w:r>
+      <w:r>
+        <w:rPr>
+          <w:rStyle w:val="apple-converted-space"/>
+          <w:rFonts w:ascii="Helvetica" w:eastAsia="Times New Roman" w:hAnsi="Helvetica"/>
+          <w:color w:val="222222"/>
+          <w:sz w:val="21"/>
+          <w:szCs w:val="21"/>
+          <w:shd w:val="clear" w:color="auto" w:fill="FFFFFF"/>
+        </w:rPr>
+        <w:t> </w:t>
+      </w:r>
+      <w:r>
+        <w:rPr>
+          <w:shd w:val="clear" w:color="auto" w:fill="FFFFFF"/>
+        </w:rPr>
+        <w:t>the strength of the relationships between modules</w:t>
+      </w:r>
+      <w:r>
+        <w:rPr>
+          <w:shd w:val="clear" w:color="auto" w:fill="FFFFFF"/>
+        </w:rPr>
+        <w:t>.</w:t>
+      </w:r>
+      <w:r>
+        <w:rPr>
+          <w:sz w:val="24"/>
+          <w:szCs w:val="24"/>
+          <w:lang w:val="en-US" w:eastAsia="en-US"/>
+        </w:rPr>
+        <w:t xml:space="preserve"> </w:t>
+      </w:r>
+    </w:p>
+    <w:p>
+      <w:pPr>
+        <w:pStyle w:val="Heading2"/>
+      </w:pPr>
       <w:r>
         <w:t>Modular</w:t>
       </w:r>
-      <w:bookmarkEnd w:id="126"/>
+      <w:bookmarkEnd w:id="127"/>
     </w:p>
     <w:p>
       <w:pPr>
         <w:pStyle w:val="Heading2"/>
       </w:pPr>
-      <w:bookmarkStart w:id="127" w:name="_Toc498084479"/>
+      <w:bookmarkStart w:id="128" w:name="_Toc498084479"/>
       <w:r>
         <w:t>F</w:t>
       </w:r>
@@ -19394,7 +19984,7 @@
       <w:r>
         <w:t>nterface</w:t>
       </w:r>
-      <w:bookmarkEnd w:id="127"/>
+      <w:bookmarkEnd w:id="128"/>
     </w:p>
     <w:p>
       <w:r>
@@ -19411,14 +20001,14 @@
           <w:shd w:val="clear" w:color="auto" w:fill="FFFFFF"/>
         </w:rPr>
       </w:pPr>
-      <w:bookmarkStart w:id="128" w:name="_Toc498084481"/>
+      <w:bookmarkStart w:id="129" w:name="_Toc498084481"/>
       <w:r>
         <w:rPr>
           <w:shd w:val="clear" w:color="auto" w:fill="FFFFFF"/>
         </w:rPr>
         <w:t>Encapsulation</w:t>
       </w:r>
-      <w:bookmarkEnd w:id="128"/>
+      <w:bookmarkEnd w:id="129"/>
     </w:p>
     <w:p>
       <w:r>
@@ -19438,553 +20028,586 @@
       <w:pPr>
         <w:pStyle w:val="Heading2"/>
       </w:pPr>
-      <w:bookmarkStart w:id="129" w:name="_Toc498084482"/>
+      <w:bookmarkStart w:id="130" w:name="_Toc498084482"/>
       <w:r>
         <w:lastRenderedPageBreak/>
         <w:t>Session</w:t>
       </w:r>
-      <w:bookmarkEnd w:id="129"/>
+      <w:bookmarkEnd w:id="130"/>
     </w:p>
     <w:p>
       <w:pPr>
         <w:pStyle w:val="Heading2"/>
       </w:pPr>
-      <w:bookmarkStart w:id="130" w:name="_Toc498084483"/>
+      <w:bookmarkStart w:id="131" w:name="_Toc498084483"/>
       <w:r>
         <w:t>Caching</w:t>
       </w:r>
-      <w:bookmarkEnd w:id="130"/>
+      <w:bookmarkEnd w:id="131"/>
     </w:p>
     <w:p>
       <w:pPr>
         <w:pStyle w:val="Heading2"/>
       </w:pPr>
-      <w:bookmarkStart w:id="131" w:name="_Toc498084484"/>
+      <w:bookmarkStart w:id="132" w:name="_Toc498084484"/>
       <w:r>
         <w:t>Logging</w:t>
       </w:r>
-      <w:bookmarkEnd w:id="131"/>
+      <w:bookmarkEnd w:id="132"/>
     </w:p>
     <w:p>
       <w:pPr>
         <w:pStyle w:val="Heading2"/>
       </w:pPr>
-      <w:bookmarkStart w:id="132" w:name="_Toc498084485"/>
+      <w:bookmarkStart w:id="133" w:name="_Toc498084485"/>
       <w:r>
         <w:t>Setting management</w:t>
       </w:r>
-      <w:bookmarkEnd w:id="132"/>
+      <w:bookmarkEnd w:id="133"/>
     </w:p>
     <w:p>
       <w:pPr>
         <w:pStyle w:val="Heading2"/>
       </w:pPr>
-      <w:bookmarkStart w:id="133" w:name="_Toc498084486"/>
+      <w:bookmarkStart w:id="134" w:name="_Toc498084486"/>
       <w:r>
         <w:t>Timing</w:t>
       </w:r>
-      <w:bookmarkEnd w:id="133"/>
+      <w:bookmarkEnd w:id="134"/>
     </w:p>
     <w:p>
       <w:pPr>
         <w:pStyle w:val="Heading2"/>
       </w:pPr>
-      <w:bookmarkStart w:id="134" w:name="_Toc498084487"/>
+      <w:bookmarkStart w:id="135" w:name="_Toc498084487"/>
       <w:r>
         <w:t>Object to Object M</w:t>
       </w:r>
       <w:r>
         <w:t>apping (Auto Mapping)</w:t>
       </w:r>
-      <w:bookmarkEnd w:id="134"/>
+      <w:bookmarkEnd w:id="135"/>
     </w:p>
     <w:p>
       <w:pPr>
         <w:pStyle w:val="Heading2"/>
       </w:pPr>
-      <w:bookmarkStart w:id="135" w:name="_Toc498084488"/>
+      <w:bookmarkStart w:id="136" w:name="_Toc498084488"/>
       <w:r>
         <w:t>Domain Layer</w:t>
       </w:r>
-      <w:bookmarkEnd w:id="135"/>
+      <w:bookmarkEnd w:id="136"/>
     </w:p>
     <w:p>
       <w:pPr>
         <w:pStyle w:val="Heading3"/>
       </w:pPr>
-      <w:bookmarkStart w:id="136" w:name="_Toc498084489"/>
+      <w:bookmarkStart w:id="137" w:name="_Toc498084489"/>
       <w:r>
         <w:t>Entities</w:t>
       </w:r>
-      <w:bookmarkEnd w:id="136"/>
+      <w:bookmarkEnd w:id="137"/>
     </w:p>
     <w:p>
       <w:pPr>
         <w:pStyle w:val="Heading3"/>
       </w:pPr>
-      <w:bookmarkStart w:id="137" w:name="_Toc498084490"/>
+      <w:bookmarkStart w:id="138" w:name="_Toc498084490"/>
       <w:r>
         <w:t>Value Objects</w:t>
       </w:r>
-      <w:bookmarkEnd w:id="137"/>
+      <w:bookmarkEnd w:id="138"/>
     </w:p>
     <w:p>
       <w:pPr>
         <w:pStyle w:val="Heading3"/>
       </w:pPr>
-      <w:bookmarkStart w:id="138" w:name="_Toc498084491"/>
+      <w:bookmarkStart w:id="139" w:name="_Toc498084491"/>
       <w:r>
         <w:t>Repositories</w:t>
       </w:r>
-      <w:bookmarkEnd w:id="138"/>
+      <w:bookmarkEnd w:id="139"/>
     </w:p>
     <w:p>
       <w:pPr>
         <w:pStyle w:val="Heading3"/>
       </w:pPr>
-      <w:bookmarkStart w:id="139" w:name="_Toc498084492"/>
+      <w:bookmarkStart w:id="140" w:name="_Toc498084492"/>
       <w:r>
         <w:t>Domain Services</w:t>
       </w:r>
-      <w:bookmarkEnd w:id="139"/>
+      <w:bookmarkEnd w:id="140"/>
     </w:p>
     <w:p>
       <w:pPr>
         <w:pStyle w:val="Heading3"/>
       </w:pPr>
-      <w:bookmarkStart w:id="140" w:name="_Toc498084493"/>
+      <w:bookmarkStart w:id="141" w:name="_Toc498084493"/>
       <w:r>
         <w:t>Specifications</w:t>
       </w:r>
-      <w:bookmarkEnd w:id="140"/>
+      <w:bookmarkEnd w:id="141"/>
     </w:p>
     <w:p>
       <w:pPr>
         <w:pStyle w:val="Heading3"/>
       </w:pPr>
-      <w:bookmarkStart w:id="141" w:name="_Toc498084494"/>
+      <w:bookmarkStart w:id="142" w:name="_Toc498084494"/>
       <w:r>
         <w:t>Unit o</w:t>
       </w:r>
       <w:r>
         <w:t>f Work</w:t>
       </w:r>
-      <w:bookmarkEnd w:id="141"/>
+      <w:bookmarkEnd w:id="142"/>
     </w:p>
     <w:p>
       <w:pPr>
         <w:pStyle w:val="Heading3"/>
       </w:pPr>
-      <w:bookmarkStart w:id="142" w:name="_Toc498084495"/>
-      <w:r>
-        <w:t>Domain Events (EventBus)</w:t>
-      </w:r>
-      <w:bookmarkEnd w:id="142"/>
+      <w:bookmarkStart w:id="143" w:name="_Toc498084495"/>
+      <w:r>
+        <w:t>Domain Events (</w:t>
+      </w:r>
+      <w:proofErr w:type="spellStart"/>
+      <w:r>
+        <w:t>EventBus</w:t>
+      </w:r>
+      <w:proofErr w:type="spellEnd"/>
+      <w:r>
+        <w:t>)</w:t>
+      </w:r>
+      <w:bookmarkEnd w:id="143"/>
     </w:p>
     <w:p>
       <w:pPr>
         <w:pStyle w:val="Heading3"/>
       </w:pPr>
-      <w:bookmarkStart w:id="143" w:name="_Toc498084496"/>
+      <w:bookmarkStart w:id="144" w:name="_Toc498084496"/>
       <w:r>
         <w:t>Data Filters</w:t>
       </w:r>
-      <w:bookmarkEnd w:id="143"/>
+      <w:bookmarkEnd w:id="144"/>
     </w:p>
     <w:p>
       <w:pPr>
         <w:pStyle w:val="Heading2"/>
       </w:pPr>
-      <w:bookmarkStart w:id="144" w:name="_Toc498084497"/>
+      <w:bookmarkStart w:id="145" w:name="_Toc498084497"/>
       <w:r>
         <w:t>Application Layer</w:t>
       </w:r>
-      <w:bookmarkEnd w:id="144"/>
+      <w:bookmarkEnd w:id="145"/>
     </w:p>
     <w:p>
       <w:pPr>
         <w:pStyle w:val="Heading3"/>
       </w:pPr>
-      <w:bookmarkStart w:id="145" w:name="_Toc498084498"/>
+      <w:bookmarkStart w:id="146" w:name="_Toc498084498"/>
       <w:r>
         <w:t>Application Services</w:t>
       </w:r>
-      <w:bookmarkEnd w:id="145"/>
+      <w:bookmarkEnd w:id="146"/>
     </w:p>
     <w:p>
       <w:pPr>
         <w:pStyle w:val="Heading3"/>
       </w:pPr>
-      <w:bookmarkStart w:id="146" w:name="_Toc498084499"/>
+      <w:bookmarkStart w:id="147" w:name="_Toc498084499"/>
       <w:r>
         <w:t>Data Transfer Objects</w:t>
       </w:r>
-      <w:bookmarkEnd w:id="146"/>
+      <w:bookmarkEnd w:id="147"/>
     </w:p>
     <w:p>
       <w:pPr>
         <w:pStyle w:val="Heading3"/>
       </w:pPr>
-      <w:bookmarkStart w:id="147" w:name="_Toc498084500"/>
+      <w:bookmarkStart w:id="148" w:name="_Toc498084500"/>
       <w:r>
         <w:t>Validating Data Transfer Objects</w:t>
       </w:r>
-      <w:bookmarkEnd w:id="147"/>
+      <w:bookmarkEnd w:id="148"/>
     </w:p>
     <w:p>
       <w:pPr>
         <w:pStyle w:val="Heading3"/>
       </w:pPr>
-      <w:bookmarkStart w:id="148" w:name="_Toc498084501"/>
+      <w:bookmarkStart w:id="149" w:name="_Toc498084501"/>
       <w:r>
         <w:t>Authorization</w:t>
       </w:r>
-      <w:bookmarkEnd w:id="148"/>
+      <w:bookmarkEnd w:id="149"/>
     </w:p>
     <w:p>
       <w:pPr>
         <w:pStyle w:val="Heading3"/>
       </w:pPr>
-      <w:bookmarkStart w:id="149" w:name="_Toc498084502"/>
+      <w:bookmarkStart w:id="150" w:name="_Toc498084502"/>
       <w:r>
         <w:t>Feature Management</w:t>
       </w:r>
-      <w:bookmarkEnd w:id="149"/>
+      <w:bookmarkEnd w:id="150"/>
     </w:p>
     <w:p>
       <w:pPr>
         <w:pStyle w:val="Heading3"/>
       </w:pPr>
-      <w:bookmarkStart w:id="150" w:name="_Toc498084503"/>
+      <w:bookmarkStart w:id="151" w:name="_Toc498084503"/>
       <w:r>
         <w:t>Audit Logging</w:t>
       </w:r>
-      <w:bookmarkEnd w:id="150"/>
+      <w:bookmarkEnd w:id="151"/>
     </w:p>
     <w:p>
       <w:pPr>
         <w:pStyle w:val="Heading2"/>
       </w:pPr>
-      <w:bookmarkStart w:id="151" w:name="_Toc498084504"/>
+      <w:bookmarkStart w:id="152" w:name="_Toc498084504"/>
       <w:r>
         <w:t>Distributed Service Layer</w:t>
       </w:r>
-      <w:bookmarkEnd w:id="151"/>
+      <w:bookmarkEnd w:id="152"/>
     </w:p>
     <w:p>
       <w:pPr>
         <w:pStyle w:val="Heading3"/>
       </w:pPr>
-      <w:bookmarkStart w:id="152" w:name="_Toc498084505"/>
+      <w:bookmarkStart w:id="153" w:name="_Toc498084505"/>
       <w:r>
         <w:t>ASP.NET Web API</w:t>
       </w:r>
-      <w:bookmarkEnd w:id="152"/>
+      <w:bookmarkEnd w:id="153"/>
     </w:p>
     <w:p>
       <w:pPr>
         <w:pStyle w:val="Heading3"/>
       </w:pPr>
-      <w:bookmarkStart w:id="153" w:name="_Toc498084506"/>
+      <w:bookmarkStart w:id="154" w:name="_Toc498084506"/>
       <w:r>
         <w:t>Web API Controllers</w:t>
       </w:r>
-      <w:bookmarkEnd w:id="153"/>
+      <w:bookmarkEnd w:id="154"/>
     </w:p>
     <w:p>
       <w:pPr>
         <w:pStyle w:val="Heading3"/>
       </w:pPr>
-      <w:bookmarkStart w:id="154" w:name="_Toc498084507"/>
+      <w:bookmarkStart w:id="155" w:name="_Toc498084507"/>
       <w:r>
         <w:t>Dynamic Web API Layer</w:t>
       </w:r>
-      <w:bookmarkEnd w:id="154"/>
+      <w:bookmarkEnd w:id="155"/>
     </w:p>
     <w:p>
       <w:pPr>
         <w:pStyle w:val="Heading3"/>
       </w:pPr>
-      <w:bookmarkStart w:id="155" w:name="_Toc498084508"/>
+      <w:bookmarkStart w:id="156" w:name="_Toc498084508"/>
       <w:r>
         <w:t>OData Integration</w:t>
       </w:r>
-      <w:bookmarkEnd w:id="155"/>
+      <w:bookmarkEnd w:id="156"/>
     </w:p>
     <w:p>
       <w:pPr>
         <w:pStyle w:val="Heading3"/>
       </w:pPr>
-      <w:bookmarkStart w:id="156" w:name="_Toc498084509"/>
+      <w:bookmarkStart w:id="157" w:name="_Toc498084509"/>
       <w:r>
         <w:t>Swagger UI Integration</w:t>
       </w:r>
-      <w:bookmarkEnd w:id="156"/>
+      <w:bookmarkEnd w:id="157"/>
     </w:p>
     <w:p>
       <w:pPr>
         <w:pStyle w:val="Heading2"/>
       </w:pPr>
-      <w:bookmarkStart w:id="157" w:name="_Toc498084510"/>
+      <w:bookmarkStart w:id="158" w:name="_Toc498084510"/>
       <w:r>
         <w:t>Presentation Layer</w:t>
       </w:r>
-      <w:bookmarkEnd w:id="157"/>
+      <w:bookmarkEnd w:id="158"/>
     </w:p>
     <w:p>
       <w:pPr>
         <w:pStyle w:val="Heading3"/>
       </w:pPr>
-      <w:bookmarkStart w:id="158" w:name="_Toc498084511"/>
+      <w:bookmarkStart w:id="159" w:name="_Toc498084511"/>
       <w:r>
         <w:t>ASP.NET MVC</w:t>
       </w:r>
-      <w:bookmarkEnd w:id="158"/>
+      <w:bookmarkEnd w:id="159"/>
     </w:p>
     <w:p>
       <w:pPr>
         <w:pStyle w:val="Heading3"/>
       </w:pPr>
-      <w:bookmarkStart w:id="159" w:name="_Toc498084512"/>
+      <w:bookmarkStart w:id="160" w:name="_Toc498084512"/>
       <w:r>
         <w:t>MVC Controllers</w:t>
       </w:r>
-      <w:bookmarkEnd w:id="159"/>
+      <w:bookmarkEnd w:id="160"/>
     </w:p>
     <w:p>
       <w:pPr>
         <w:pStyle w:val="Heading3"/>
       </w:pPr>
-      <w:bookmarkStart w:id="160" w:name="_Toc498084513"/>
+      <w:bookmarkStart w:id="161" w:name="_Toc498084513"/>
       <w:r>
         <w:t>MVC Views</w:t>
       </w:r>
-      <w:bookmarkEnd w:id="160"/>
+      <w:bookmarkEnd w:id="161"/>
     </w:p>
     <w:p>
       <w:pPr>
         <w:pStyle w:val="Heading3"/>
       </w:pPr>
-      <w:bookmarkStart w:id="161" w:name="_Toc498084514"/>
+      <w:bookmarkStart w:id="162" w:name="_Toc498084514"/>
       <w:r>
         <w:t>Handling Exceptions</w:t>
       </w:r>
-      <w:bookmarkEnd w:id="161"/>
+      <w:bookmarkEnd w:id="162"/>
     </w:p>
     <w:p>
       <w:pPr>
         <w:pStyle w:val="Heading3"/>
       </w:pPr>
-      <w:bookmarkStart w:id="162" w:name="_Toc498084515"/>
+      <w:bookmarkStart w:id="163" w:name="_Toc498084515"/>
       <w:r>
         <w:t>Localization</w:t>
       </w:r>
-      <w:bookmarkEnd w:id="162"/>
+      <w:bookmarkEnd w:id="163"/>
     </w:p>
     <w:p>
       <w:pPr>
         <w:pStyle w:val="Heading3"/>
       </w:pPr>
-      <w:bookmarkStart w:id="163" w:name="_Toc498084516"/>
+      <w:bookmarkStart w:id="164" w:name="_Toc498084516"/>
       <w:r>
         <w:t>Navigation</w:t>
       </w:r>
-      <w:bookmarkEnd w:id="163"/>
+      <w:bookmarkEnd w:id="164"/>
     </w:p>
     <w:p>
       <w:pPr>
         <w:pStyle w:val="Heading3"/>
       </w:pPr>
-      <w:bookmarkStart w:id="164" w:name="_Toc498084517"/>
+      <w:bookmarkStart w:id="165" w:name="_Toc498084517"/>
       <w:r>
         <w:t>Embedded Resources</w:t>
       </w:r>
-      <w:bookmarkEnd w:id="164"/>
+      <w:bookmarkEnd w:id="165"/>
     </w:p>
     <w:p>
       <w:pPr>
         <w:pStyle w:val="Heading3"/>
       </w:pPr>
-      <w:bookmarkStart w:id="165" w:name="_Toc498084518"/>
-      <w:r>
-        <w:t>Javascript API</w:t>
-      </w:r>
-      <w:bookmarkEnd w:id="165"/>
+      <w:bookmarkStart w:id="166" w:name="_Toc498084518"/>
+      <w:proofErr w:type="spellStart"/>
+      <w:r>
+        <w:t>Javascript</w:t>
+      </w:r>
+      <w:proofErr w:type="spellEnd"/>
+      <w:r>
+        <w:t xml:space="preserve"> API</w:t>
+      </w:r>
+      <w:bookmarkEnd w:id="166"/>
     </w:p>
     <w:p>
       <w:pPr>
         <w:pStyle w:val="Heading3"/>
       </w:pPr>
-      <w:bookmarkStart w:id="166" w:name="_Toc498084519"/>
+      <w:bookmarkStart w:id="167" w:name="_Toc498084519"/>
       <w:r>
         <w:t>CSRF/XSRF Protection</w:t>
       </w:r>
-      <w:bookmarkEnd w:id="166"/>
+      <w:bookmarkEnd w:id="167"/>
     </w:p>
     <w:p>
       <w:pPr>
         <w:pStyle w:val="Heading2"/>
       </w:pPr>
-      <w:bookmarkStart w:id="167" w:name="_Toc498084520"/>
+      <w:bookmarkStart w:id="168" w:name="_Toc498084520"/>
       <w:r>
         <w:lastRenderedPageBreak/>
         <w:t>Infrastructure Layer</w:t>
       </w:r>
-      <w:bookmarkEnd w:id="167"/>
+      <w:bookmarkEnd w:id="168"/>
     </w:p>
     <w:p>
       <w:pPr>
         <w:pStyle w:val="Heading3"/>
       </w:pPr>
-      <w:bookmarkStart w:id="168" w:name="_Toc498084521"/>
+      <w:bookmarkStart w:id="169" w:name="_Toc498084521"/>
       <w:r>
         <w:t>Background Services</w:t>
       </w:r>
-      <w:bookmarkEnd w:id="168"/>
+      <w:bookmarkEnd w:id="169"/>
     </w:p>
     <w:p>
       <w:pPr>
         <w:pStyle w:val="Heading3"/>
       </w:pPr>
-      <w:bookmarkStart w:id="169" w:name="_Toc498084522"/>
+      <w:bookmarkStart w:id="170" w:name="_Toc498084522"/>
       <w:r>
         <w:t>Background Jobs and Workers</w:t>
       </w:r>
-      <w:bookmarkEnd w:id="169"/>
+      <w:bookmarkEnd w:id="170"/>
     </w:p>
     <w:p>
       <w:pPr>
         <w:pStyle w:val="Heading3"/>
       </w:pPr>
-      <w:bookmarkStart w:id="170" w:name="_Toc498084523"/>
-      <w:r>
-        <w:t>Hangfire Integration</w:t>
-      </w:r>
-      <w:bookmarkEnd w:id="170"/>
+      <w:bookmarkStart w:id="171" w:name="_Toc498084523"/>
+      <w:proofErr w:type="spellStart"/>
+      <w:r>
+        <w:t>Hangfire</w:t>
+      </w:r>
+      <w:proofErr w:type="spellEnd"/>
+      <w:r>
+        <w:t xml:space="preserve"> Integration</w:t>
+      </w:r>
+      <w:bookmarkEnd w:id="171"/>
     </w:p>
     <w:p>
       <w:pPr>
         <w:pStyle w:val="Heading3"/>
       </w:pPr>
-      <w:bookmarkStart w:id="171" w:name="_Toc498084524"/>
+      <w:bookmarkStart w:id="172" w:name="_Toc498084524"/>
       <w:r>
         <w:t>Quartz Integration</w:t>
       </w:r>
-      <w:bookmarkEnd w:id="171"/>
+      <w:bookmarkEnd w:id="172"/>
     </w:p>
     <w:p>
       <w:pPr>
         <w:pStyle w:val="Heading3"/>
       </w:pPr>
-      <w:bookmarkStart w:id="172" w:name="_Toc498084525"/>
+      <w:bookmarkStart w:id="173" w:name="_Toc498084525"/>
       <w:r>
         <w:t>Real Time Services</w:t>
       </w:r>
-      <w:bookmarkEnd w:id="172"/>
+      <w:bookmarkEnd w:id="173"/>
     </w:p>
     <w:p>
       <w:pPr>
         <w:pStyle w:val="Heading3"/>
       </w:pPr>
-      <w:bookmarkStart w:id="173" w:name="_Toc498084526"/>
+      <w:bookmarkStart w:id="174" w:name="_Toc498084526"/>
       <w:r>
         <w:t>Notification System</w:t>
       </w:r>
-      <w:bookmarkEnd w:id="173"/>
+      <w:bookmarkEnd w:id="174"/>
     </w:p>
     <w:p>
       <w:pPr>
         <w:pStyle w:val="Heading3"/>
       </w:pPr>
-      <w:bookmarkStart w:id="174" w:name="_Toc498084527"/>
-      <w:r>
-        <w:t>SignalR Integration</w:t>
-      </w:r>
-      <w:bookmarkEnd w:id="174"/>
+      <w:bookmarkStart w:id="175" w:name="_Toc498084527"/>
+      <w:proofErr w:type="spellStart"/>
+      <w:r>
+        <w:t>SignalR</w:t>
+      </w:r>
+      <w:proofErr w:type="spellEnd"/>
+      <w:r>
+        <w:t xml:space="preserve"> Integration</w:t>
+      </w:r>
+      <w:bookmarkEnd w:id="175"/>
     </w:p>
     <w:p>
       <w:pPr>
         <w:pStyle w:val="Heading3"/>
       </w:pPr>
-      <w:bookmarkStart w:id="175" w:name="_Toc498084528"/>
+      <w:bookmarkStart w:id="176" w:name="_Toc498084528"/>
       <w:r>
         <w:t>Object-Relational Mapping</w:t>
       </w:r>
-      <w:bookmarkEnd w:id="175"/>
+      <w:bookmarkEnd w:id="176"/>
     </w:p>
     <w:p>
       <w:pPr>
         <w:pStyle w:val="Heading3"/>
       </w:pPr>
-      <w:bookmarkStart w:id="176" w:name="_Toc498084529"/>
-      <w:r>
-        <w:t>EntityFramework Integration</w:t>
-      </w:r>
-      <w:bookmarkEnd w:id="176"/>
+      <w:bookmarkStart w:id="177" w:name="_Toc498084529"/>
+      <w:proofErr w:type="spellStart"/>
+      <w:r>
+        <w:t>EntityFramework</w:t>
+      </w:r>
+      <w:proofErr w:type="spellEnd"/>
+      <w:r>
+        <w:t xml:space="preserve"> Integration</w:t>
+      </w:r>
+      <w:bookmarkEnd w:id="177"/>
     </w:p>
     <w:p>
       <w:pPr>
         <w:pStyle w:val="Heading3"/>
       </w:pPr>
-      <w:bookmarkStart w:id="177" w:name="_Toc498084530"/>
-      <w:r>
-        <w:t>EntityFramework Core Integration</w:t>
-      </w:r>
-      <w:bookmarkEnd w:id="177"/>
+      <w:bookmarkStart w:id="178" w:name="_Toc498084530"/>
+      <w:proofErr w:type="spellStart"/>
+      <w:r>
+        <w:t>EntityFramework</w:t>
+      </w:r>
+      <w:proofErr w:type="spellEnd"/>
+      <w:r>
+        <w:t xml:space="preserve"> Core Integration</w:t>
+      </w:r>
+      <w:bookmarkEnd w:id="178"/>
     </w:p>
     <w:p>
       <w:pPr>
         <w:pStyle w:val="Heading3"/>
       </w:pPr>
-      <w:bookmarkStart w:id="178" w:name="_Toc498084531"/>
+      <w:bookmarkStart w:id="179" w:name="_Toc498084531"/>
       <w:r>
         <w:t>NHibernate Integration</w:t>
       </w:r>
-      <w:bookmarkEnd w:id="178"/>
+      <w:bookmarkEnd w:id="179"/>
     </w:p>
     <w:p>
       <w:pPr>
         <w:pStyle w:val="Heading3"/>
       </w:pPr>
-      <w:bookmarkStart w:id="179" w:name="_Toc498084532"/>
+      <w:bookmarkStart w:id="180" w:name="_Toc498084532"/>
       <w:r>
         <w:t>Dapper Integration NEW</w:t>
       </w:r>
-      <w:bookmarkEnd w:id="179"/>
+      <w:bookmarkEnd w:id="180"/>
     </w:p>
     <w:p>
       <w:pPr>
         <w:pStyle w:val="Heading1"/>
       </w:pPr>
-      <w:bookmarkStart w:id="180" w:name="_Toc498084533"/>
+      <w:bookmarkStart w:id="181" w:name="_Toc498084533"/>
       <w:r>
         <w:t>Left Out</w:t>
       </w:r>
-      <w:bookmarkEnd w:id="180"/>
+      <w:bookmarkEnd w:id="181"/>
     </w:p>
     <w:p>
       <w:pPr>
         <w:pStyle w:val="Heading2"/>
       </w:pPr>
-      <w:bookmarkStart w:id="181" w:name="_Toc498084534"/>
+      <w:bookmarkStart w:id="182" w:name="_Toc498084534"/>
       <w:r>
         <w:t>Resource acquisition is initialization (RAII)</w:t>
       </w:r>
-      <w:bookmarkEnd w:id="181"/>
+      <w:bookmarkEnd w:id="182"/>
     </w:p>
     <w:p/>
     <w:p>
       <w:pPr>
         <w:pStyle w:val="Heading1"/>
       </w:pPr>
-      <w:bookmarkStart w:id="182" w:name="_Toc498084535"/>
+      <w:bookmarkStart w:id="183" w:name="_Toc498084535"/>
       <w:r>
         <w:t>References</w:t>
       </w:r>
-      <w:bookmarkEnd w:id="182"/>
-    </w:p>
-    <w:bookmarkStart w:id="183" w:name="_https://en.wikipedia.org/wiki/Abstr"/>
-    <w:bookmarkEnd w:id="183"/>
+      <w:bookmarkEnd w:id="183"/>
+    </w:p>
+    <w:bookmarkStart w:id="184" w:name="_https://en.wikipedia.org/wiki/Abstr"/>
+    <w:bookmarkEnd w:id="184"/>
     <w:p>
       <w:pPr>
         <w:pStyle w:val="Heading3"/>
@@ -20004,14 +20627,14 @@
       <w:r>
         <w:fldChar w:fldCharType="separate"/>
       </w:r>
-      <w:bookmarkStart w:id="184" w:name="_Toc498084536"/>
+      <w:bookmarkStart w:id="185" w:name="_Toc498084536"/>
       <w:r>
         <w:rPr>
           <w:rStyle w:val="Hyperlink"/>
         </w:rPr>
         <w:t>https://en.wikipedia.org/wiki/Abstract_factory_pattern</w:t>
       </w:r>
-      <w:bookmarkEnd w:id="184"/>
+      <w:bookmarkEnd w:id="185"/>
       <w:r>
         <w:fldChar w:fldCharType="end"/>
       </w:r>
@@ -20020,30 +20643,30 @@
       <w:pPr>
         <w:pStyle w:val="Heading3"/>
       </w:pPr>
-      <w:hyperlink r:id="rId13" w:history="1">
-        <w:bookmarkStart w:id="185" w:name="_Toc498084537"/>
+      <w:hyperlink r:id="rId14" w:history="1">
+        <w:bookmarkStart w:id="186" w:name="_Toc498084537"/>
         <w:r>
           <w:rPr>
             <w:rStyle w:val="Hyperlink"/>
           </w:rPr>
           <w:t>http://www.oodesign.com/</w:t>
         </w:r>
-        <w:bookmarkEnd w:id="185"/>
+        <w:bookmarkEnd w:id="186"/>
       </w:hyperlink>
     </w:p>
     <w:p>
       <w:pPr>
         <w:pStyle w:val="Heading3"/>
       </w:pPr>
-      <w:hyperlink r:id="rId14" w:history="1">
-        <w:bookmarkStart w:id="186" w:name="_Toc498084538"/>
+      <w:hyperlink r:id="rId15" w:history="1">
+        <w:bookmarkStart w:id="187" w:name="_Toc498084538"/>
         <w:r>
           <w:rPr>
             <w:rStyle w:val="Hyperlink"/>
           </w:rPr>
           <w:t>https://en.wikipedia.org/wiki/Software_design_pattern</w:t>
         </w:r>
-        <w:bookmarkEnd w:id="186"/>
+        <w:bookmarkEnd w:id="187"/>
       </w:hyperlink>
     </w:p>
     <w:p>
@@ -20053,15 +20676,15 @@
           <w:rStyle w:val="Hyperlink"/>
         </w:rPr>
       </w:pPr>
-      <w:hyperlink r:id="rId15" w:history="1">
-        <w:bookmarkStart w:id="187" w:name="_Toc498084539"/>
+      <w:hyperlink r:id="rId16" w:history="1">
+        <w:bookmarkStart w:id="188" w:name="_Toc498084539"/>
         <w:r>
           <w:rPr>
             <w:rStyle w:val="Hyperlink"/>
           </w:rPr>
           <w:t>https://en.wikipedia.org/wiki/Architectural_pattern</w:t>
         </w:r>
-        <w:bookmarkEnd w:id="187"/>
+        <w:bookmarkEnd w:id="188"/>
       </w:hyperlink>
     </w:p>
     <w:p>
@@ -20070,7 +20693,7 @@
           <w:rStyle w:val="Hyperlink"/>
         </w:rPr>
       </w:pPr>
-      <w:hyperlink r:id="rId16" w:history="1">
+      <w:hyperlink r:id="rId17" w:history="1">
         <w:r>
           <w:rPr>
             <w:rStyle w:val="Hyperlink"/>
@@ -20080,7 +20703,7 @@
       </w:hyperlink>
     </w:p>
     <w:p>
-      <w:hyperlink r:id="rId17" w:history="1">
+      <w:hyperlink r:id="rId18" w:history="1">
         <w:r>
           <w:rPr>
             <w:rStyle w:val="Hyperlink"/>
@@ -20090,7 +20713,7 @@
       </w:hyperlink>
     </w:p>
     <w:p>
-      <w:hyperlink r:id="rId18" w:history="1">
+      <w:hyperlink r:id="rId19" w:history="1">
         <w:r>
           <w:rPr>
             <w:rStyle w:val="Hyperlink"/>
@@ -20099,10 +20722,7 @@
         </w:r>
       </w:hyperlink>
     </w:p>
-    <w:p>
-      <w:bookmarkStart w:id="188" w:name="_GoBack"/>
-      <w:bookmarkEnd w:id="188"/>
-    </w:p>
+    <w:p/>
     <w:p>
       <w:pPr>
         <w:pStyle w:val="Heading1"/>
@@ -20117,7 +20737,7 @@
       <w:pPr>
         <w:pStyle w:val="Heading3"/>
       </w:pPr>
-      <w:hyperlink r:id="rId19" w:history="1">
+      <w:hyperlink r:id="rId20" w:history="1">
         <w:bookmarkStart w:id="190" w:name="_Toc498084541"/>
         <w:r>
           <w:rPr>
@@ -20132,7 +20752,7 @@
       <w:pPr>
         <w:pStyle w:val="Heading3"/>
       </w:pPr>
-      <w:hyperlink r:id="rId20" w:history="1">
+      <w:hyperlink r:id="rId21" w:history="1">
         <w:bookmarkStart w:id="191" w:name="_Toc498084542"/>
         <w:r>
           <w:rPr>
@@ -20153,7 +20773,7 @@
       <w:pPr>
         <w:pStyle w:val="Heading3"/>
       </w:pPr>
-      <w:hyperlink r:id="rId21" w:history="1">
+      <w:hyperlink r:id="rId22" w:history="1">
         <w:bookmarkStart w:id="192" w:name="_Toc498084543"/>
         <w:r>
           <w:rPr>
@@ -20171,7 +20791,7 @@
           <w:rStyle w:val="Hyperlink"/>
         </w:rPr>
       </w:pPr>
-      <w:hyperlink r:id="rId22" w:history="1">
+      <w:hyperlink r:id="rId23" w:history="1">
         <w:bookmarkStart w:id="193" w:name="_Toc498084544"/>
         <w:r>
           <w:rPr>
@@ -20189,7 +20809,7 @@
       <w:bookmarkEnd w:id="193"/>
     </w:p>
     <w:p>
-      <w:hyperlink r:id="rId23" w:history="1">
+      <w:hyperlink r:id="rId24" w:history="1">
         <w:r>
           <w:rPr>
             <w:rStyle w:val="Hyperlink"/>
@@ -20209,7 +20829,7 @@
       </w:r>
     </w:p>
     <w:p>
-      <w:hyperlink r:id="rId24" w:history="1">
+      <w:hyperlink r:id="rId25" w:history="1">
         <w:r>
           <w:rPr>
             <w:rStyle w:val="Hyperlink"/>
@@ -20232,8 +20852,8 @@
 </file>
 
 <file path=word/numbering.xml><?xml version="1.0" encoding="utf-8"?>
-<w:numbering xmlns:wpc="http://schemas.microsoft.com/office/word/2010/wordprocessingCanvas" xmlns:cx="http://schemas.microsoft.com/office/drawing/2014/chartex" xmlns:cx1="http://schemas.microsoft.com/office/drawing/2015/9/8/chartex" xmlns:cx2="http://schemas.microsoft.com/office/drawing/2015/10/21/chartex" xmlns:cx3="http://schemas.microsoft.com/office/drawing/2016/5/9/chartex" xmlns:cx4="http://schemas.microsoft.com/office/drawing/2016/5/10/chartex" xmlns:cx5="http://schemas.microsoft.com/office/drawing/2016/5/11/chartex" xmlns:cx6="http://schemas.microsoft.com/office/drawing/2016/5/12/chartex" xmlns:cx7="http://schemas.microsoft.com/office/drawing/2016/5/13/chartex" xmlns:cx8="http://schemas.microsoft.com/office/drawing/2016/5/14/chartex" xmlns:mc="http://schemas.openxmlformats.org/markup-compatibility/2006" xmlns:aink="http://schemas.microsoft.com/office/drawing/2016/ink" xmlns:am3d="http://schemas.microsoft.com/office/drawing/2017/model3d" xmlns:o="urn:schemas-microsoft-com:office:office" xmlns:r="http://schemas.openxmlformats.org/officeDocument/2006/relationships" xmlns:m="http://schemas.openxmlformats.org/officeDocument/2006/math" xmlns:v="urn:schemas-microsoft-com:vml" xmlns:wp14="http://schemas.microsoft.com/office/word/2010/wordprocessingDrawing" xmlns:wp="http://schemas.openxmlformats.org/drawingml/2006/wordprocessingDrawing" xmlns:w10="urn:schemas-microsoft-com:office:word" xmlns:w="http://schemas.openxmlformats.org/wordprocessingml/2006/main" xmlns:w14="http://schemas.microsoft.com/office/word/2010/wordml" xmlns:w15="http://schemas.microsoft.com/office/word/2012/wordml" xmlns:w16cid="http://schemas.microsoft.com/office/word/2016/wordml/cid" xmlns:w16se="http://schemas.microsoft.com/office/word/2015/wordml/symex" xmlns:wpg="http://schemas.microsoft.com/office/word/2010/wordprocessingGroup" xmlns:wpi="http://schemas.microsoft.com/office/word/2010/wordprocessingInk" xmlns:wne="http://schemas.microsoft.com/office/word/2006/wordml" xmlns:wps="http://schemas.microsoft.com/office/word/2010/wordprocessingShape" mc:Ignorable="w14 w15 w16se w16cid wp14">
-  <w:abstractNum w:abstractNumId="0" w15:restartNumberingAfterBreak="0">
+<w:numbering xmlns:wpc="http://schemas.microsoft.com/office/word/2010/wordprocessingCanvas" xmlns:mo="http://schemas.microsoft.com/office/mac/office/2008/main" xmlns:mc="http://schemas.openxmlformats.org/markup-compatibility/2006" xmlns:mv="urn:schemas-microsoft-com:mac:vml" xmlns:o="urn:schemas-microsoft-com:office:office" xmlns:r="http://schemas.openxmlformats.org/officeDocument/2006/relationships" xmlns:m="http://schemas.openxmlformats.org/officeDocument/2006/math" xmlns:v="urn:schemas-microsoft-com:vml" xmlns:wp14="http://schemas.microsoft.com/office/word/2010/wordprocessingDrawing" xmlns:wp="http://schemas.openxmlformats.org/drawingml/2006/wordprocessingDrawing" xmlns:w10="urn:schemas-microsoft-com:office:word" xmlns:w="http://schemas.openxmlformats.org/wordprocessingml/2006/main" xmlns:w14="http://schemas.microsoft.com/office/word/2010/wordml" xmlns:w15="http://schemas.microsoft.com/office/word/2012/wordml" xmlns:wpg="http://schemas.microsoft.com/office/word/2010/wordprocessingGroup" xmlns:wpi="http://schemas.microsoft.com/office/word/2010/wordprocessingInk" xmlns:wne="http://schemas.microsoft.com/office/word/2006/wordml" xmlns:wps="http://schemas.microsoft.com/office/word/2010/wordprocessingShape" mc:Ignorable="w14 w15 wp14">
+  <w:abstractNum w:abstractNumId="0">
     <w:nsid w:val="10A9470C"/>
     <w:multiLevelType w:val="hybridMultilevel"/>
     <w:tmpl w:val="C3CA919E"/>
@@ -20320,7 +20940,7 @@
       </w:pPr>
     </w:lvl>
   </w:abstractNum>
-  <w:abstractNum w:abstractNumId="1" w15:restartNumberingAfterBreak="0">
+  <w:abstractNum w:abstractNumId="1">
     <w:nsid w:val="11F35489"/>
     <w:multiLevelType w:val="hybridMultilevel"/>
     <w:tmpl w:val="37B8F008"/>
@@ -20407,7 +21027,7 @@
       </w:pPr>
     </w:lvl>
   </w:abstractNum>
-  <w:abstractNum w:abstractNumId="2" w15:restartNumberingAfterBreak="0">
+  <w:abstractNum w:abstractNumId="2">
     <w:nsid w:val="33EC1087"/>
     <w:multiLevelType w:val="multilevel"/>
     <w:tmpl w:val="9118A7AE"/>
@@ -20539,7 +21159,7 @@
 </file>
 
 <file path=word/styles.xml><?xml version="1.0" encoding="utf-8"?>
-<w:styles xmlns:mc="http://schemas.openxmlformats.org/markup-compatibility/2006" xmlns:r="http://schemas.openxmlformats.org/officeDocument/2006/relationships" xmlns:w="http://schemas.openxmlformats.org/wordprocessingml/2006/main" xmlns:w14="http://schemas.microsoft.com/office/word/2010/wordml" xmlns:w15="http://schemas.microsoft.com/office/word/2012/wordml" xmlns:w16cid="http://schemas.microsoft.com/office/word/2016/wordml/cid" xmlns:w16se="http://schemas.microsoft.com/office/word/2015/wordml/symex" mc:Ignorable="w14 w15 w16se w16cid">
+<w:styles xmlns:mc="http://schemas.openxmlformats.org/markup-compatibility/2006" xmlns:r="http://schemas.openxmlformats.org/officeDocument/2006/relationships" xmlns:w="http://schemas.openxmlformats.org/wordprocessingml/2006/main" xmlns:w14="http://schemas.microsoft.com/office/word/2010/wordml" xmlns:w15="http://schemas.microsoft.com/office/word/2012/wordml" mc:Ignorable="w14 w15">
   <w:docDefaults>
     <w:rPrDefault>
       <w:rPr>
@@ -20555,7 +21175,7 @@
       </w:pPr>
     </w:pPrDefault>
   </w:docDefaults>
-  <w:latentStyles w:defLockedState="0" w:defUIPriority="99" w:defSemiHidden="0" w:defUnhideWhenUsed="0" w:defQFormat="0" w:count="375">
+  <w:latentStyles w:defLockedState="0" w:defUIPriority="99" w:defSemiHidden="0" w:defUnhideWhenUsed="0" w:defQFormat="0" w:count="382">
     <w:lsdException w:name="Normal" w:uiPriority="0" w:qFormat="1"/>
     <w:lsdException w:name="heading 1" w:uiPriority="9" w:qFormat="1"/>
     <w:lsdException w:name="heading 2" w:semiHidden="1" w:uiPriority="9" w:unhideWhenUsed="1" w:qFormat="1"/>
@@ -20929,8 +21549,6 @@
     <w:lsdException w:name="List Table 7 Colorful Accent 6" w:uiPriority="52"/>
     <w:lsdException w:name="Mention" w:semiHidden="1" w:unhideWhenUsed="1"/>
     <w:lsdException w:name="Smart Hyperlink" w:semiHidden="1" w:unhideWhenUsed="1"/>
-    <w:lsdException w:name="Hashtag" w:semiHidden="1" w:unhideWhenUsed="1"/>
-    <w:lsdException w:name="Unresolved Mention" w:semiHidden="1" w:unhideWhenUsed="1"/>
   </w:latentStyles>
   <w:style w:type="paragraph" w:default="1" w:styleId="Normal">
     <w:name w:val="Normal"/>
@@ -21131,7 +21749,7 @@
     <w:link w:val="Item"/>
     <w:rsid w:val="00AB1944"/>
   </w:style>
-  <w:style w:type="character" w:styleId="UnresolvedMention">
+  <w:style w:type="character" w:customStyle="1" w:styleId="UnresolvedMention">
     <w:name w:val="Unresolved Mention"/>
     <w:basedOn w:val="DefaultParagraphFont"/>
     <w:uiPriority w:val="99"/>
@@ -21493,6 +22111,11 @@
       <w:contextualSpacing/>
     </w:pPr>
   </w:style>
+  <w:style w:type="character" w:customStyle="1" w:styleId="apple-converted-space">
+    <w:name w:val="apple-converted-space"/>
+    <w:basedOn w:val="DefaultParagraphFont"/>
+    <w:rsid w:val="00CE3D7A"/>
+  </w:style>
 </w:styles>
 </file>
 
@@ -21796,7 +22419,7 @@
 </file>
 
 <file path=customXml/itemProps1.xml><?xml version="1.0" encoding="utf-8"?>
-<ds:datastoreItem xmlns:ds="http://schemas.openxmlformats.org/officeDocument/2006/customXml" ds:itemID="{245BB926-825A-46DD-8977-2636BD6192D3}">
+<ds:datastoreItem xmlns:ds="http://schemas.openxmlformats.org/officeDocument/2006/customXml" ds:itemID="{F2EB3FA6-724E-AC4B-A3B9-67157FD162A2}">
   <ds:schemaRefs>
     <ds:schemaRef ds:uri="http://schemas.openxmlformats.org/officeDocument/2006/bibliography"/>
   </ds:schemaRefs>

</xml_diff>

<commit_message>
Added Deployment Strategy details
</commit_message>
<xml_diff>
--- a/Coding.docx
+++ b/Coding.docx
@@ -8,8 +8,6 @@
         <w:ind w:firstLine="720"/>
         <w:jc w:val="center"/>
       </w:pPr>
-      <w:bookmarkStart w:id="0" w:name="_GoBack"/>
-      <w:bookmarkEnd w:id="0"/>
       <w:r>
         <w:t>Coding</w:t>
       </w:r>
@@ -14373,19 +14371,29 @@
       <w:pPr>
         <w:pStyle w:val="Heading1"/>
       </w:pPr>
-      <w:bookmarkStart w:id="1" w:name="_Toc499100562"/>
+      <w:bookmarkStart w:id="0" w:name="_Toc499100562"/>
       <w:r>
         <w:t>Programming Paradigms</w:t>
       </w:r>
+      <w:bookmarkEnd w:id="0"/>
+    </w:p>
+    <w:p>
+      <w:pPr>
+        <w:pStyle w:val="Heading2"/>
+      </w:pPr>
+      <w:bookmarkStart w:id="1" w:name="_Toc499100563"/>
+      <w:r>
+        <w:t>Object Oriented</w:t>
+      </w:r>
       <w:bookmarkEnd w:id="1"/>
     </w:p>
     <w:p>
       <w:pPr>
         <w:pStyle w:val="Heading2"/>
       </w:pPr>
-      <w:bookmarkStart w:id="2" w:name="_Toc499100563"/>
-      <w:r>
-        <w:t>Object Oriented</w:t>
+      <w:bookmarkStart w:id="2" w:name="_Toc499100564"/>
+      <w:r>
+        <w:t>Functional</w:t>
       </w:r>
       <w:bookmarkEnd w:id="2"/>
     </w:p>
@@ -14393,9 +14401,9 @@
       <w:pPr>
         <w:pStyle w:val="Heading2"/>
       </w:pPr>
-      <w:bookmarkStart w:id="3" w:name="_Toc499100564"/>
-      <w:r>
-        <w:t>Functional</w:t>
+      <w:bookmarkStart w:id="3" w:name="_Toc499100565"/>
+      <w:r>
+        <w:t>Declarative</w:t>
       </w:r>
       <w:bookmarkEnd w:id="3"/>
     </w:p>
@@ -14403,121 +14411,776 @@
       <w:pPr>
         <w:pStyle w:val="Heading2"/>
       </w:pPr>
-      <w:bookmarkStart w:id="4" w:name="_Toc499100565"/>
-      <w:r>
-        <w:t>Declarative</w:t>
+      <w:bookmarkStart w:id="4" w:name="_Toc499100566"/>
+      <w:r>
+        <w:t>Aspect-oriented</w:t>
       </w:r>
       <w:bookmarkEnd w:id="4"/>
     </w:p>
     <w:p>
       <w:pPr>
+        <w:pStyle w:val="Heading1"/>
+      </w:pPr>
+      <w:bookmarkStart w:id="5" w:name="_Toc499100567"/>
+      <w:r>
+        <w:t>Deployment Strategies</w:t>
+      </w:r>
+      <w:bookmarkEnd w:id="5"/>
+    </w:p>
+    <w:p>
+      <w:pPr>
         <w:pStyle w:val="Heading2"/>
       </w:pPr>
-      <w:bookmarkStart w:id="5" w:name="_Toc499100566"/>
-      <w:r>
-        <w:t>Aspect-oriented</w:t>
-      </w:r>
-      <w:bookmarkEnd w:id="5"/>
-    </w:p>
-    <w:p>
-      <w:pPr>
-        <w:pStyle w:val="Heading1"/>
-      </w:pPr>
-      <w:bookmarkStart w:id="6" w:name="_Toc499100567"/>
-      <w:r>
-        <w:t>Deployment Strategies</w:t>
+      <w:bookmarkStart w:id="6" w:name="_Toc499100568"/>
+      <w:r>
+        <w:t>Recreate</w:t>
       </w:r>
       <w:bookmarkEnd w:id="6"/>
     </w:p>
     <w:p>
+      <w:r>
+        <w:t>Version A is terminated then version B is rolled out</w:t>
+      </w:r>
+      <w:r>
+        <w:t>.</w:t>
+      </w:r>
+    </w:p>
+    <w:p>
+      <w:pPr>
+        <w:rPr>
+          <w:color w:val="333333"/>
+          <w:shd w:val="clear" w:color="auto" w:fill="FDFDFD"/>
+        </w:rPr>
+      </w:pPr>
+      <w:r>
+        <w:rPr>
+          <w:color w:val="333333"/>
+          <w:shd w:val="clear" w:color="auto" w:fill="FDFDFD"/>
+        </w:rPr>
+        <w:lastRenderedPageBreak/>
+        <w:t>The recreate strategy is a dummy deployment which consists of shutting down version A then deploying version B after version A is turned off. This technique implies downtime of the service that depends on both shutdown and boot duration of the application.</w:t>
+      </w:r>
+    </w:p>
+    <w:p>
+      <w:r>
+        <w:t>Pros:</w:t>
+      </w:r>
+    </w:p>
+    <w:p>
+      <w:pPr>
+        <w:pStyle w:val="ListParagraph"/>
+        <w:numPr>
+          <w:ilvl w:val="0"/>
+          <w:numId w:val="6"/>
+        </w:numPr>
+      </w:pPr>
+      <w:r>
+        <w:t>Easy to setup.</w:t>
+      </w:r>
+    </w:p>
+    <w:p>
+      <w:pPr>
+        <w:pStyle w:val="ListParagraph"/>
+        <w:numPr>
+          <w:ilvl w:val="0"/>
+          <w:numId w:val="6"/>
+        </w:numPr>
+      </w:pPr>
+      <w:r>
+        <w:t>Application state entirely renewed.</w:t>
+      </w:r>
+    </w:p>
+    <w:p>
+      <w:r>
+        <w:t>Cons:</w:t>
+      </w:r>
+    </w:p>
+    <w:p>
+      <w:pPr>
+        <w:pStyle w:val="ListParagraph"/>
+        <w:numPr>
+          <w:ilvl w:val="0"/>
+          <w:numId w:val="6"/>
+        </w:numPr>
+      </w:pPr>
+      <w:r>
+        <w:t>High impact on the user, expect downtime that depends on both shutdown and boot duration of the application.</w:t>
+      </w:r>
+    </w:p>
+    <w:p>
       <w:pPr>
         <w:pStyle w:val="Heading2"/>
       </w:pPr>
-      <w:bookmarkStart w:id="7" w:name="_Toc499100568"/>
-      <w:r>
-        <w:t>Recreate</w:t>
+      <w:bookmarkStart w:id="7" w:name="_Toc499100569"/>
+      <w:r>
+        <w:t>Ramped (also known as rolling-update or incremental)</w:t>
       </w:r>
       <w:bookmarkEnd w:id="7"/>
     </w:p>
     <w:p>
       <w:r>
-        <w:t>Version A is terminated then version B is rolled out</w:t>
-      </w:r>
+        <w:t>Version B is slowly rolled out and replacing version A</w:t>
+      </w:r>
+      <w:r>
+        <w:t>.</w:t>
+      </w:r>
+    </w:p>
+    <w:p>
+      <w:r>
+        <w:t>The ramped deployment strategy consists of slowly rolling out a version of an application by replacing instances one after the other until all the instances are rolled out. It usually follows the following process: with a pool of version A behind a load balancer, one instance of version B is deployed. When the service is ready to accept traffic, the instance is added to the pool. Then, one instance of version A is removed from the pool and shut down.</w:t>
+      </w:r>
+    </w:p>
+    <w:p/>
+    <w:p>
+      <w:r>
+        <w:t>Depending on the system taking care of the ramped deployment, you can tweak the following parameters to increase the deployment time:</w:t>
+      </w:r>
+    </w:p>
+    <w:p>
+      <w:pPr>
+        <w:pStyle w:val="ListParagraph"/>
+        <w:numPr>
+          <w:ilvl w:val="0"/>
+          <w:numId w:val="5"/>
+        </w:numPr>
+      </w:pPr>
+      <w:r>
+        <w:t>Parallelism, max batch size: Number of concurrent instances to roll out.</w:t>
+      </w:r>
+    </w:p>
+    <w:p>
+      <w:pPr>
+        <w:pStyle w:val="ListParagraph"/>
+        <w:numPr>
+          <w:ilvl w:val="0"/>
+          <w:numId w:val="5"/>
+        </w:numPr>
+      </w:pPr>
+      <w:r>
+        <w:t>Max surge: How many instances to add in addition of the current amount.</w:t>
+      </w:r>
+    </w:p>
+    <w:p>
+      <w:pPr>
+        <w:pStyle w:val="ListParagraph"/>
+        <w:numPr>
+          <w:ilvl w:val="0"/>
+          <w:numId w:val="5"/>
+        </w:numPr>
+      </w:pPr>
+      <w:r>
+        <w:t>Max unavailable: Number of unavailable instances during the rolling update procedure.</w:t>
+      </w:r>
+    </w:p>
+    <w:p>
+      <w:r>
+        <w:t>Pros:</w:t>
+      </w:r>
+    </w:p>
+    <w:p>
+      <w:pPr>
+        <w:pStyle w:val="ListParagraph"/>
+        <w:numPr>
+          <w:ilvl w:val="0"/>
+          <w:numId w:val="5"/>
+        </w:numPr>
+      </w:pPr>
+      <w:r>
+        <w:t>Easy to set up.</w:t>
+      </w:r>
+    </w:p>
+    <w:p>
+      <w:pPr>
+        <w:pStyle w:val="ListParagraph"/>
+        <w:numPr>
+          <w:ilvl w:val="0"/>
+          <w:numId w:val="5"/>
+        </w:numPr>
+      </w:pPr>
+      <w:r>
+        <w:t>Version is slowly released across instances.</w:t>
+      </w:r>
+    </w:p>
+    <w:p>
+      <w:pPr>
+        <w:pStyle w:val="ListParagraph"/>
+        <w:numPr>
+          <w:ilvl w:val="0"/>
+          <w:numId w:val="5"/>
+        </w:numPr>
+      </w:pPr>
+      <w:r>
+        <w:t xml:space="preserve">Convenient for </w:t>
+      </w:r>
+      <w:proofErr w:type="spellStart"/>
+      <w:r>
+        <w:t>stateful</w:t>
+      </w:r>
+      <w:proofErr w:type="spellEnd"/>
+      <w:r>
+        <w:t xml:space="preserve"> applications that can handle rebalancing of the data.</w:t>
+      </w:r>
+    </w:p>
+    <w:p>
+      <w:r>
+        <w:t>Cons:</w:t>
+      </w:r>
+    </w:p>
+    <w:p>
+      <w:pPr>
+        <w:pStyle w:val="ListParagraph"/>
+        <w:numPr>
+          <w:ilvl w:val="0"/>
+          <w:numId w:val="5"/>
+        </w:numPr>
+      </w:pPr>
+      <w:r>
+        <w:t>Rollout/rollback can take time.</w:t>
+      </w:r>
+    </w:p>
+    <w:p>
+      <w:pPr>
+        <w:pStyle w:val="ListParagraph"/>
+        <w:numPr>
+          <w:ilvl w:val="0"/>
+          <w:numId w:val="5"/>
+        </w:numPr>
+      </w:pPr>
+      <w:r>
+        <w:t>Supporting multiple APIs is hard.</w:t>
+      </w:r>
+    </w:p>
+    <w:p>
+      <w:pPr>
+        <w:pStyle w:val="ListParagraph"/>
+        <w:numPr>
+          <w:ilvl w:val="0"/>
+          <w:numId w:val="5"/>
+        </w:numPr>
+      </w:pPr>
+      <w:r>
+        <w:t>No control over traffic.</w:t>
+      </w:r>
+    </w:p>
+    <w:p>
+      <w:pPr>
+        <w:pStyle w:val="ListParagraph"/>
+        <w:ind w:left="1080"/>
+      </w:pPr>
     </w:p>
     <w:p>
       <w:pPr>
         <w:pStyle w:val="Heading2"/>
       </w:pPr>
-      <w:bookmarkStart w:id="8" w:name="_Toc499100569"/>
+      <w:bookmarkStart w:id="8" w:name="_Toc499100570"/>
+      <w:r>
+        <w:t>Blue/Green</w:t>
+      </w:r>
+      <w:bookmarkEnd w:id="8"/>
+    </w:p>
+    <w:p>
+      <w:r>
+        <w:t>Version B is released alongside version A, then the traffic is switched to version B</w:t>
+      </w:r>
+      <w:r>
+        <w:t>.</w:t>
+      </w:r>
+    </w:p>
+    <w:p>
+      <w:r>
+        <w:t xml:space="preserve">The blue/green deployment strategy differs from a ramped deployment, version B (green) is deployed alongside version A (blue) with exactly the same </w:t>
+      </w:r>
+      <w:proofErr w:type="gramStart"/>
+      <w:r>
+        <w:t>amount</w:t>
+      </w:r>
+      <w:proofErr w:type="gramEnd"/>
+      <w:r>
+        <w:t xml:space="preserve"> of instances. After testing that the new version meets all the requirements the traffic is switched from version A to version B at the load balancer level.</w:t>
+      </w:r>
+    </w:p>
+    <w:p>
+      <w:r>
+        <w:t>Pros:</w:t>
+      </w:r>
+    </w:p>
+    <w:p>
+      <w:pPr>
+        <w:pStyle w:val="ListParagraph"/>
+        <w:numPr>
+          <w:ilvl w:val="0"/>
+          <w:numId w:val="5"/>
+        </w:numPr>
+      </w:pPr>
       <w:r>
         <w:lastRenderedPageBreak/>
-        <w:t>Ramped (also known as rolling-update or incremental)</w:t>
-      </w:r>
-      <w:bookmarkEnd w:id="8"/>
-    </w:p>
-    <w:p>
-      <w:r>
-        <w:t>Version B is slowly rolled out and replacing version A</w:t>
-      </w:r>
+        <w:t>Instant rollout/rollback.</w:t>
+      </w:r>
+    </w:p>
+    <w:p>
+      <w:pPr>
+        <w:pStyle w:val="ListParagraph"/>
+        <w:numPr>
+          <w:ilvl w:val="0"/>
+          <w:numId w:val="5"/>
+        </w:numPr>
+      </w:pPr>
+      <w:r>
+        <w:t>Avoid versioning issue, the entire application state is changed in one go.</w:t>
+      </w:r>
+    </w:p>
+    <w:p>
+      <w:r>
+        <w:t>Cons:</w:t>
+      </w:r>
+    </w:p>
+    <w:p>
+      <w:pPr>
+        <w:pStyle w:val="ListParagraph"/>
+        <w:numPr>
+          <w:ilvl w:val="0"/>
+          <w:numId w:val="5"/>
+        </w:numPr>
+      </w:pPr>
+      <w:r>
+        <w:t>Expensive as it requires double the resources.</w:t>
+      </w:r>
+    </w:p>
+    <w:p>
+      <w:pPr>
+        <w:pStyle w:val="ListParagraph"/>
+        <w:numPr>
+          <w:ilvl w:val="0"/>
+          <w:numId w:val="5"/>
+        </w:numPr>
+      </w:pPr>
+      <w:r>
+        <w:t>Proper test of the entire platform should be done before releasing to production.</w:t>
+      </w:r>
+    </w:p>
+    <w:p>
+      <w:pPr>
+        <w:pStyle w:val="ListParagraph"/>
+        <w:numPr>
+          <w:ilvl w:val="0"/>
+          <w:numId w:val="5"/>
+        </w:numPr>
+      </w:pPr>
+      <w:r>
+        <w:t xml:space="preserve">Handling </w:t>
+      </w:r>
+      <w:proofErr w:type="spellStart"/>
+      <w:r>
+        <w:t>stateful</w:t>
+      </w:r>
+      <w:proofErr w:type="spellEnd"/>
+      <w:r>
+        <w:t xml:space="preserve"> applications can be hard.</w:t>
+      </w:r>
+    </w:p>
+    <w:p>
+      <w:pPr>
+        <w:pStyle w:val="ListParagraph"/>
+        <w:numPr>
+          <w:ilvl w:val="0"/>
+          <w:numId w:val="5"/>
+        </w:numPr>
+      </w:pPr>
     </w:p>
     <w:p>
       <w:pPr>
         <w:pStyle w:val="Heading2"/>
       </w:pPr>
-      <w:bookmarkStart w:id="9" w:name="_Toc499100570"/>
-      <w:r>
-        <w:t>Blue/Green</w:t>
+      <w:bookmarkStart w:id="9" w:name="_Toc499100571"/>
+      <w:r>
+        <w:t>Canary</w:t>
       </w:r>
       <w:bookmarkEnd w:id="9"/>
     </w:p>
     <w:p>
       <w:r>
-        <w:t>Version B is released alongside version A, then the traffic is switched to version B</w:t>
-      </w:r>
+        <w:t>Version B is released to a subset of users, then proceed to a full rollout</w:t>
+      </w:r>
+      <w:r>
+        <w:t>.</w:t>
+      </w:r>
+    </w:p>
+    <w:p>
+      <w:r>
+        <w:t>A canary deployment consists of gradually shifting production traffic from version A to version B. Usually the traffic is split based on weight. For example, 90 percent of the requests go to version A, 10 percent go to version B.</w:t>
+      </w:r>
+    </w:p>
+    <w:p/>
+    <w:p>
+      <w:r>
+        <w:t>This technique is mostly used when the tests are lacking or not reliable or if there is little confidence about the stability of the new release on the platform.</w:t>
+      </w:r>
+    </w:p>
+    <w:p>
+      <w:r>
+        <w:t>Pros:</w:t>
+      </w:r>
+    </w:p>
+    <w:p>
+      <w:pPr>
+        <w:pStyle w:val="ListParagraph"/>
+        <w:numPr>
+          <w:ilvl w:val="0"/>
+          <w:numId w:val="5"/>
+        </w:numPr>
+      </w:pPr>
+      <w:r>
+        <w:t>Version released for a subset of users.</w:t>
+      </w:r>
+    </w:p>
+    <w:p>
+      <w:pPr>
+        <w:pStyle w:val="ListParagraph"/>
+        <w:numPr>
+          <w:ilvl w:val="0"/>
+          <w:numId w:val="5"/>
+        </w:numPr>
+      </w:pPr>
+      <w:r>
+        <w:t>Convenient for error rate and performance monitoring.</w:t>
+      </w:r>
+    </w:p>
+    <w:p>
+      <w:pPr>
+        <w:pStyle w:val="ListParagraph"/>
+        <w:numPr>
+          <w:ilvl w:val="0"/>
+          <w:numId w:val="5"/>
+        </w:numPr>
+      </w:pPr>
+      <w:r>
+        <w:t>Fast rollback.</w:t>
+      </w:r>
+    </w:p>
+    <w:p>
+      <w:r>
+        <w:t>Con:</w:t>
+      </w:r>
+    </w:p>
+    <w:p>
+      <w:pPr>
+        <w:pStyle w:val="ListParagraph"/>
+        <w:numPr>
+          <w:ilvl w:val="0"/>
+          <w:numId w:val="5"/>
+        </w:numPr>
+      </w:pPr>
+      <w:r>
+        <w:t>Slow rollout.</w:t>
+      </w:r>
+    </w:p>
+    <w:p>
+      <w:pPr>
+        <w:pStyle w:val="ListParagraph"/>
+        <w:ind w:left="1080"/>
+      </w:pPr>
     </w:p>
     <w:p>
       <w:pPr>
         <w:pStyle w:val="Heading2"/>
       </w:pPr>
-      <w:bookmarkStart w:id="10" w:name="_Toc499100571"/>
-      <w:r>
-        <w:t>Canary</w:t>
+      <w:bookmarkStart w:id="10" w:name="_Toc499100572"/>
+      <w:r>
+        <w:t>A/B testing</w:t>
       </w:r>
       <w:bookmarkEnd w:id="10"/>
     </w:p>
     <w:p>
       <w:r>
-        <w:t>Version B is released to a subset of users, then proceed to a full rollout</w:t>
-      </w:r>
+        <w:t>Version B is released to a subset of users under specific condition</w:t>
+      </w:r>
+      <w:r>
+        <w:t>.</w:t>
+      </w:r>
+    </w:p>
+    <w:p>
+      <w:r>
+        <w:t xml:space="preserve">A/B testing deployments consists of routing a subset of users to a new functionality under specific conditions. It is usually a technique for making business decisions based on statistics, rather than a deployment strategy. However, it is related and can be implemented by adding extra functionality to a canary </w:t>
+      </w:r>
+      <w:proofErr w:type="gramStart"/>
+      <w:r>
+        <w:t>deployment</w:t>
+      </w:r>
+      <w:proofErr w:type="gramEnd"/>
+      <w:r>
+        <w:t xml:space="preserve"> so we will briefly discuss it here.</w:t>
+      </w:r>
+    </w:p>
+    <w:p/>
+    <w:p>
+      <w:r>
+        <w:t>This technique is widely used to test conversion of a given feature and only roll-out the version that converts the most.</w:t>
+      </w:r>
+    </w:p>
+    <w:p/>
+    <w:p>
+      <w:r>
+        <w:t>Here is a list of conditions that can be used to distribute traffic amongst the versions:</w:t>
+      </w:r>
+    </w:p>
+    <w:p>
+      <w:pPr>
+        <w:pStyle w:val="ListParagraph"/>
+        <w:numPr>
+          <w:ilvl w:val="0"/>
+          <w:numId w:val="5"/>
+        </w:numPr>
+      </w:pPr>
+      <w:r>
+        <w:t>By browser cookie</w:t>
+      </w:r>
+    </w:p>
+    <w:p>
+      <w:pPr>
+        <w:pStyle w:val="ListParagraph"/>
+        <w:numPr>
+          <w:ilvl w:val="0"/>
+          <w:numId w:val="5"/>
+        </w:numPr>
+      </w:pPr>
+      <w:r>
+        <w:t>Query parameters</w:t>
+      </w:r>
+    </w:p>
+    <w:p>
+      <w:pPr>
+        <w:pStyle w:val="ListParagraph"/>
+        <w:numPr>
+          <w:ilvl w:val="0"/>
+          <w:numId w:val="5"/>
+        </w:numPr>
+      </w:pPr>
+      <w:proofErr w:type="spellStart"/>
+      <w:r>
+        <w:t>Geolocalisation</w:t>
+      </w:r>
+      <w:proofErr w:type="spellEnd"/>
+    </w:p>
+    <w:p>
+      <w:pPr>
+        <w:pStyle w:val="ListParagraph"/>
+        <w:numPr>
+          <w:ilvl w:val="0"/>
+          <w:numId w:val="5"/>
+        </w:numPr>
+      </w:pPr>
+      <w:r>
+        <w:t>Technology support: browser version, screen size, operating system, etc.</w:t>
+      </w:r>
+    </w:p>
+    <w:p>
+      <w:pPr>
+        <w:pStyle w:val="ListParagraph"/>
+        <w:numPr>
+          <w:ilvl w:val="0"/>
+          <w:numId w:val="5"/>
+        </w:numPr>
+      </w:pPr>
+      <w:r>
+        <w:t>Language</w:t>
+      </w:r>
+    </w:p>
+    <w:p>
+      <w:r>
+        <w:lastRenderedPageBreak/>
+        <w:t>Pros:</w:t>
+      </w:r>
+    </w:p>
+    <w:p>
+      <w:pPr>
+        <w:pStyle w:val="ListParagraph"/>
+        <w:numPr>
+          <w:ilvl w:val="0"/>
+          <w:numId w:val="5"/>
+        </w:numPr>
+      </w:pPr>
+      <w:r>
+        <w:t>Several versions run in parallel.</w:t>
+      </w:r>
+    </w:p>
+    <w:p>
+      <w:pPr>
+        <w:pStyle w:val="ListParagraph"/>
+        <w:numPr>
+          <w:ilvl w:val="0"/>
+          <w:numId w:val="5"/>
+        </w:numPr>
+      </w:pPr>
+      <w:r>
+        <w:t>Full control over the traffic distribution.</w:t>
+      </w:r>
+    </w:p>
+    <w:p>
+      <w:r>
+        <w:t>Cons:</w:t>
+      </w:r>
+    </w:p>
+    <w:p>
+      <w:pPr>
+        <w:pStyle w:val="ListParagraph"/>
+        <w:numPr>
+          <w:ilvl w:val="0"/>
+          <w:numId w:val="5"/>
+        </w:numPr>
+      </w:pPr>
+      <w:r>
+        <w:t>Requires intelligent load balancer.</w:t>
+      </w:r>
+    </w:p>
+    <w:p>
+      <w:pPr>
+        <w:pStyle w:val="ListParagraph"/>
+        <w:numPr>
+          <w:ilvl w:val="0"/>
+          <w:numId w:val="5"/>
+        </w:numPr>
+      </w:pPr>
+      <w:r>
+        <w:t>Hard to troubleshoot errors for a given session, distributed tracing becomes mandatory.</w:t>
+      </w:r>
+    </w:p>
+    <w:p>
+      <w:pPr>
+        <w:pStyle w:val="ListParagraph"/>
+        <w:ind w:left="1080"/>
+      </w:pPr>
     </w:p>
     <w:p>
       <w:pPr>
         <w:pStyle w:val="Heading2"/>
       </w:pPr>
-      <w:bookmarkStart w:id="11" w:name="_Toc499100572"/>
-      <w:r>
-        <w:t>A/B testing</w:t>
+      <w:bookmarkStart w:id="11" w:name="_Toc499100573"/>
+      <w:r>
+        <w:t>Shadow</w:t>
       </w:r>
       <w:bookmarkEnd w:id="11"/>
     </w:p>
     <w:p>
       <w:r>
-        <w:t>Version B is released to a subset of users under specific condition</w:t>
-      </w:r>
-    </w:p>
-    <w:p>
-      <w:pPr>
-        <w:pStyle w:val="Heading2"/>
-      </w:pPr>
-      <w:bookmarkStart w:id="12" w:name="_Toc499100573"/>
-      <w:r>
-        <w:t>Shadow</w:t>
-      </w:r>
+        <w:t>Version B receives real-world traffic alongside version A and doesn’t impact the response</w:t>
+      </w:r>
+      <w:r>
+        <w:t>.</w:t>
+      </w:r>
+    </w:p>
+    <w:p>
+      <w:r>
+        <w:t>A shadow deployment consists of releasing version B alongside version A, fork version A’s incoming requests and send them to version B as well without impacting production traffic. This is particularly useful to test production load on a new feature. A rollout of the application is triggered when stability and performance meet the requirements.</w:t>
+      </w:r>
+    </w:p>
+    <w:p/>
+    <w:p>
+      <w:r>
+        <w:t xml:space="preserve">This technique is </w:t>
+      </w:r>
+      <w:proofErr w:type="gramStart"/>
+      <w:r>
+        <w:t>fairly complex</w:t>
+      </w:r>
+      <w:proofErr w:type="gramEnd"/>
+      <w:r>
+        <w:t xml:space="preserve"> to setup and needs special requirements, especially with egress traffic. For example, given a shopping cart platform, if you want to shadow test the payment service you can end-up having customers paying twice for their order. In this case, you can solve it by creating a mocking service that replicates the response from the provider.</w:t>
+      </w:r>
+    </w:p>
+    <w:p>
+      <w:r>
+        <w:t>Pros:</w:t>
+      </w:r>
+    </w:p>
+    <w:p>
+      <w:pPr>
+        <w:pStyle w:val="ListParagraph"/>
+        <w:numPr>
+          <w:ilvl w:val="0"/>
+          <w:numId w:val="5"/>
+        </w:numPr>
+      </w:pPr>
+      <w:r>
+        <w:t>Performance testing of the application with production traffic.</w:t>
+      </w:r>
+    </w:p>
+    <w:p>
+      <w:pPr>
+        <w:pStyle w:val="ListParagraph"/>
+        <w:numPr>
+          <w:ilvl w:val="0"/>
+          <w:numId w:val="5"/>
+        </w:numPr>
+      </w:pPr>
+      <w:r>
+        <w:t>No impact on the user.</w:t>
+      </w:r>
+    </w:p>
+    <w:p>
+      <w:pPr>
+        <w:pStyle w:val="ListParagraph"/>
+        <w:numPr>
+          <w:ilvl w:val="0"/>
+          <w:numId w:val="5"/>
+        </w:numPr>
+      </w:pPr>
+      <w:r>
+        <w:t>No rollout until the stability and performance of the application meet the requirements.</w:t>
+      </w:r>
+    </w:p>
+    <w:p>
+      <w:r>
+        <w:t>Cons:</w:t>
+      </w:r>
+    </w:p>
+    <w:p>
+      <w:pPr>
+        <w:pStyle w:val="ListParagraph"/>
+        <w:numPr>
+          <w:ilvl w:val="0"/>
+          <w:numId w:val="5"/>
+        </w:numPr>
+      </w:pPr>
+      <w:r>
+        <w:t>Expensive as it requires double the resources.</w:t>
+      </w:r>
+    </w:p>
+    <w:p>
+      <w:pPr>
+        <w:pStyle w:val="ListParagraph"/>
+        <w:numPr>
+          <w:ilvl w:val="0"/>
+          <w:numId w:val="5"/>
+        </w:numPr>
+      </w:pPr>
+      <w:r>
+        <w:t>Not a true user test and can be misleading.</w:t>
+      </w:r>
+    </w:p>
+    <w:p>
+      <w:pPr>
+        <w:pStyle w:val="ListParagraph"/>
+        <w:numPr>
+          <w:ilvl w:val="0"/>
+          <w:numId w:val="5"/>
+        </w:numPr>
+      </w:pPr>
+      <w:r>
+        <w:t>Complex to setup.</w:t>
+      </w:r>
+    </w:p>
+    <w:p>
+      <w:pPr>
+        <w:pStyle w:val="ListParagraph"/>
+        <w:numPr>
+          <w:ilvl w:val="0"/>
+          <w:numId w:val="5"/>
+        </w:numPr>
+      </w:pPr>
+      <w:bookmarkStart w:id="12" w:name="_GoBack"/>
       <w:bookmarkEnd w:id="12"/>
-    </w:p>
-    <w:p>
-      <w:r>
-        <w:t>Version B receives real-world traffic alongside version A and doesn’t impact the response</w:t>
+      <w:r>
+        <w:t>Requires mocking service for certain cases.</w:t>
       </w:r>
     </w:p>
     <w:p>
@@ -14646,6 +15309,7 @@
       </w:pPr>
       <w:bookmarkStart w:id="15" w:name="_Toc499100576"/>
       <w:r>
+        <w:lastRenderedPageBreak/>
         <w:t>Agile</w:t>
       </w:r>
       <w:bookmarkEnd w:id="15"/>
@@ -14691,311 +15355,364 @@
       </w:pPr>
       <w:bookmarkStart w:id="18" w:name="_Toc499100579"/>
       <w:r>
+        <w:t>Eliminate waste</w:t>
+      </w:r>
+      <w:bookmarkEnd w:id="18"/>
+    </w:p>
+    <w:p>
+      <w:r>
+        <w:t>The following are wastes:</w:t>
+      </w:r>
+    </w:p>
+    <w:p>
+      <w:pPr>
+        <w:ind w:left="1440"/>
+      </w:pPr>
+      <w:r>
+        <w:t>Building the wrong feature or product</w:t>
+      </w:r>
+    </w:p>
+    <w:p>
+      <w:pPr>
+        <w:ind w:left="1440"/>
+      </w:pPr>
+      <w:r>
+        <w:t>Mismanaging the backlog</w:t>
+      </w:r>
+    </w:p>
+    <w:p>
+      <w:pPr>
+        <w:ind w:left="1440"/>
+      </w:pPr>
+      <w:r>
+        <w:t>Rework</w:t>
+      </w:r>
+    </w:p>
+    <w:p>
+      <w:pPr>
+        <w:ind w:left="1440"/>
+      </w:pPr>
+      <w:r>
+        <w:t>Unnecessarily complex solutions</w:t>
+      </w:r>
+    </w:p>
+    <w:p>
+      <w:pPr>
+        <w:ind w:left="1440"/>
+      </w:pPr>
+      <w:r>
+        <w:t>Extraneous cognitive load</w:t>
+      </w:r>
+    </w:p>
+    <w:p>
+      <w:pPr>
+        <w:ind w:left="1440"/>
+      </w:pPr>
+      <w:r>
+        <w:t>Psychological distress</w:t>
+      </w:r>
+    </w:p>
+    <w:p>
+      <w:pPr>
+        <w:ind w:left="1440"/>
+      </w:pPr>
+      <w:r>
+        <w:t>Waiting/multitasking</w:t>
+      </w:r>
+    </w:p>
+    <w:p>
+      <w:pPr>
+        <w:ind w:left="1440"/>
+      </w:pPr>
+      <w:r>
+        <w:t>Knowledge loss</w:t>
+      </w:r>
+    </w:p>
+    <w:p>
+      <w:pPr>
+        <w:ind w:left="1440"/>
+      </w:pPr>
+      <w:r>
+        <w:t>Ineffective communication.</w:t>
+      </w:r>
+    </w:p>
+    <w:p>
+      <w:pPr>
+        <w:pStyle w:val="Heading3"/>
+      </w:pPr>
+      <w:bookmarkStart w:id="19" w:name="_Toc499100580"/>
+      <w:r>
+        <w:t>Amplify learning</w:t>
+      </w:r>
+      <w:bookmarkEnd w:id="19"/>
+    </w:p>
+    <w:p>
+      <w:r>
+        <w:t xml:space="preserve">Software development is a continuous learning process based on iterations when writing code. Software design is a </w:t>
+      </w:r>
+      <w:proofErr w:type="gramStart"/>
+      <w:r>
+        <w:t>problem solving</w:t>
+      </w:r>
+      <w:proofErr w:type="gramEnd"/>
+      <w:r>
+        <w:t xml:space="preserve"> process involving the developers writing the code and what they have learned. Software value is measured in fitness for use and not in conformance to requirements.</w:t>
+      </w:r>
+    </w:p>
+    <w:p>
+      <w:r>
+        <w:t>Instead of adding more documentation or detailed planning, different ideas could be tried by writing code and building. The process of user requirements gathering could be simplified by presenting screens to the end-users and getting their input. The accumulation of defects should be prevented by running tests as soon as the code is written.</w:t>
+      </w:r>
+    </w:p>
+    <w:p>
+      <w:r>
+        <w:t xml:space="preserve">The learning process is sped up by usage of short iteration cycles – each one coupled with refactoring and integration testing. Increasing feedback via short feedback sessions with </w:t>
+      </w:r>
+      <w:r>
         <w:lastRenderedPageBreak/>
-        <w:t>Eliminate waste</w:t>
-      </w:r>
-      <w:bookmarkEnd w:id="18"/>
-    </w:p>
-    <w:p>
-      <w:r>
-        <w:t>The following are wastes:</w:t>
-      </w:r>
-    </w:p>
-    <w:p>
-      <w:pPr>
-        <w:ind w:left="1440"/>
-      </w:pPr>
-      <w:r>
-        <w:t>Building the wrong feature or product</w:t>
-      </w:r>
-    </w:p>
-    <w:p>
-      <w:pPr>
-        <w:ind w:left="1440"/>
-      </w:pPr>
-      <w:r>
-        <w:t>Mismanaging the backlog</w:t>
-      </w:r>
-    </w:p>
-    <w:p>
-      <w:pPr>
-        <w:ind w:left="1440"/>
-      </w:pPr>
-      <w:r>
-        <w:t>Rework</w:t>
-      </w:r>
-    </w:p>
-    <w:p>
-      <w:pPr>
-        <w:ind w:left="1440"/>
-      </w:pPr>
-      <w:r>
-        <w:t>Unnecessarily complex solutions</w:t>
-      </w:r>
-    </w:p>
-    <w:p>
-      <w:pPr>
-        <w:ind w:left="1440"/>
-      </w:pPr>
-      <w:r>
-        <w:t>Extraneous cognitive load</w:t>
-      </w:r>
-    </w:p>
-    <w:p>
-      <w:pPr>
-        <w:ind w:left="1440"/>
-      </w:pPr>
-      <w:r>
-        <w:t>Psychological distress</w:t>
-      </w:r>
-    </w:p>
-    <w:p>
-      <w:pPr>
-        <w:ind w:left="1440"/>
-      </w:pPr>
-      <w:r>
-        <w:t>Waiting/multitasking</w:t>
-      </w:r>
-    </w:p>
-    <w:p>
-      <w:pPr>
-        <w:ind w:left="1440"/>
-      </w:pPr>
-      <w:r>
-        <w:t>Knowledge loss</w:t>
-      </w:r>
-    </w:p>
-    <w:p>
-      <w:pPr>
-        <w:ind w:left="1440"/>
-      </w:pPr>
-      <w:r>
-        <w:t>Ineffective communication.</w:t>
+        <w:t xml:space="preserve">customers helps when determining the current phase of development and adjusting efforts for future improvements. During those short sessions both customer representatives and the development team learn more about the domain problem and figure out possible solutions for further development. </w:t>
+      </w:r>
+      <w:proofErr w:type="gramStart"/>
+      <w:r>
+        <w:t>Thus</w:t>
+      </w:r>
+      <w:proofErr w:type="gramEnd"/>
+      <w:r>
+        <w:t xml:space="preserve"> the customers better understand their needs, based on the existing result of development efforts, and the developers learn how to better satisfy those needs. Another idea in the communication and learning process with a customer is set-based development – this concentrates on communicating the constraints of the future solution and not the possible solutions, thus promoting the birth of the solution via dialogue with the customer.</w:t>
       </w:r>
     </w:p>
     <w:p>
       <w:pPr>
         <w:pStyle w:val="Heading3"/>
       </w:pPr>
-      <w:bookmarkStart w:id="19" w:name="_Toc499100580"/>
-      <w:r>
-        <w:t>Amplify learning</w:t>
-      </w:r>
-      <w:bookmarkEnd w:id="19"/>
-    </w:p>
-    <w:p>
-      <w:r>
-        <w:t>Software development is a continuous learning process based on iterations when writing code. Software design is a problem solving process involving the developers writing the code and what they have learned. Software value is measured in fitness for use and not in conformance to requirements.</w:t>
-      </w:r>
-    </w:p>
-    <w:p>
-      <w:r>
-        <w:t>Instead of adding more documentation or detailed planning, different ideas could be tried by writing code and building. The process of user requirements gathering could be simplified by presenting screens to the end-users and getting their input. The accumulation of defects should be prevented by running tests as soon as the code is written.</w:t>
-      </w:r>
-    </w:p>
-    <w:p>
-      <w:r>
-        <w:t>The learning process is sped up by usage of short iteration cycles – each one coupled with refactoring and integration testing. Increasing feedback via short feedback sessions with customers helps when determining the current phase of development and adjusting efforts for future improvements. During those short sessions both customer representatives and the development team learn more about the domain problem and figure out possible solutions for further development. Thus the customers better understand their needs, based on the existing result of development efforts, and the developers learn how to better satisfy those needs. Another idea in the communication and learning process with a customer is set-based development – this concentrates on communicating the constraints of the future solution and not the possible solutions, thus promoting the birth of the solution via dialogue with the customer.</w:t>
+      <w:bookmarkStart w:id="20" w:name="_Toc499100581"/>
+      <w:r>
+        <w:t>Decide as late as possible</w:t>
+      </w:r>
+      <w:bookmarkEnd w:id="20"/>
+    </w:p>
+    <w:p>
+      <w:r>
+        <w:t>D</w:t>
+      </w:r>
+      <w:r>
+        <w:t>elaying decisions as much as possible until they can be made based on facts and not on uncertain assumptions and predictions</w:t>
+      </w:r>
+      <w:r>
+        <w:t>.</w:t>
       </w:r>
     </w:p>
     <w:p>
       <w:pPr>
         <w:pStyle w:val="Heading3"/>
       </w:pPr>
-      <w:bookmarkStart w:id="20" w:name="_Toc499100581"/>
-      <w:r>
-        <w:t>Decide as late as possible</w:t>
-      </w:r>
-      <w:bookmarkEnd w:id="20"/>
-    </w:p>
-    <w:p>
-      <w:r>
-        <w:t>D</w:t>
-      </w:r>
-      <w:r>
-        <w:t>elaying decisions as much as possible until they can be made based on facts and not on uncertain assumptions and predictions</w:t>
-      </w:r>
-      <w:r>
-        <w:t>.</w:t>
+      <w:bookmarkStart w:id="21" w:name="_Toc499100582"/>
+      <w:r>
+        <w:t>Deliver as fast as possible</w:t>
+      </w:r>
+      <w:bookmarkEnd w:id="21"/>
+    </w:p>
+    <w:p>
+      <w:r>
+        <w:t xml:space="preserve">In the era of rapid technology evolution, it is not the biggest that survives, but the fastest. The sooner the </w:t>
+      </w:r>
+      <w:proofErr w:type="gramStart"/>
+      <w:r>
+        <w:t>end product</w:t>
+      </w:r>
+      <w:proofErr w:type="gramEnd"/>
+      <w:r>
+        <w:t xml:space="preserve"> is delivered without major defects, the sooner feedback can be received, and incorporated into the next iteration. The shorter the iterations, the better the learning and communication within the team. With speed, decisions can be delayed. Speed assures the fulfilling of the customer's present needs and not what they required yesterday. This gives them the opportunity to delay making up their minds about what they really require until they gain better knowledge. Customers value rapid delivery of a quality product.</w:t>
       </w:r>
     </w:p>
     <w:p>
       <w:pPr>
         <w:pStyle w:val="Heading3"/>
       </w:pPr>
-      <w:bookmarkStart w:id="21" w:name="_Toc499100582"/>
-      <w:r>
-        <w:t>Deliver as fast as possible</w:t>
-      </w:r>
-      <w:bookmarkEnd w:id="21"/>
-    </w:p>
-    <w:p>
-      <w:r>
-        <w:t xml:space="preserve">In the era of rapid technology evolution, it is not the biggest that survives, but the fastest. The sooner the end product is delivered without major defects, the sooner feedback can be received, and incorporated into the next iteration. The shorter the iterations, the better the learning and communication within the team. With speed, decisions can be delayed. Speed assures the fulfilling of the customer's present needs and not what they required yesterday. </w:t>
-      </w:r>
+      <w:bookmarkStart w:id="22" w:name="_Toc499100583"/>
+      <w:r>
+        <w:t>Empower the team</w:t>
+      </w:r>
+      <w:bookmarkEnd w:id="22"/>
+    </w:p>
+    <w:p>
+      <w:r>
+        <w:t xml:space="preserve">There has been a traditional belief in most businesses about the decision-making in the organization – the managers tell the workers how to do their own job. In a "Work-Out technique", the roles are turned – the managers are taught how to listen to the developers, so they can explain better what actions might be taken, as well as provide suggestions for improvements. The lean approach follows the Agile </w:t>
+      </w:r>
+      <w:proofErr w:type="gramStart"/>
+      <w:r>
+        <w:t>Principle[</w:t>
+      </w:r>
+      <w:proofErr w:type="gramEnd"/>
+      <w:r>
+        <w:t>7] "find good people and let them do their own job,"[8] encouraging progress, catching errors, and removing impediments, but not micro-managing.</w:t>
+      </w:r>
+    </w:p>
+    <w:p/>
+    <w:p>
+      <w:r>
+        <w:t>Another mistaken belief has been the consideration of people as resources. People might be resources from the point of view of a statistical data sheet, but in software development, as well as any organizational business, people do need something more than just the list of tasks and the assurance that they will not be disturbed during the completion of the tasks. People need motivation and a higher purpose to work for – purpose within the reachable reality, with the assurance that the team might choose its own commitments. The developers should be given access to the customer; the team leader should provide support and help in difficult situations, as well as ensure that scepticism does not ruin the team’s spirit.</w:t>
+      </w:r>
+    </w:p>
+    <w:p>
+      <w:pPr>
+        <w:pStyle w:val="Heading3"/>
+      </w:pPr>
+      <w:bookmarkStart w:id="23" w:name="_Toc499100584"/>
+      <w:r>
+        <w:t>Build integrity in</w:t>
+      </w:r>
+      <w:bookmarkEnd w:id="23"/>
+    </w:p>
+    <w:p>
+      <w:r>
+        <w:t>The customer needs to have an overall experience of the System. This is the so-called perceived integrity: how it is being advertised, delivered, deployed, accessed, how intuitive its use is, its price and how well it solves problems.</w:t>
+      </w:r>
+    </w:p>
+    <w:p/>
+    <w:p>
       <w:r>
         <w:lastRenderedPageBreak/>
-        <w:t>This gives them the opportunity to delay making up their minds about what they really require until they gain better knowledge. Customers value rapid delivery of a quality product.</w:t>
+        <w:t>Conceptual integrity means that the system’s separate components work well together as a whole with balance between flexibility, maintainability, efficiency, and responsiveness. This could be achieved by understanding the problem domain and solving it at the same time, not sequentially. The needed information is received in small batch pieces – not in one vast chunk - preferably by face-to-face communication and not any written documentation. The information flow should be constant in both directions – from customer to developers and back, thus avoiding the large stressful amount of information after long development in isolation.</w:t>
       </w:r>
     </w:p>
     <w:p>
       <w:pPr>
         <w:pStyle w:val="Heading3"/>
       </w:pPr>
-      <w:bookmarkStart w:id="22" w:name="_Toc499100583"/>
-      <w:r>
-        <w:t>Empower the team</w:t>
-      </w:r>
-      <w:bookmarkEnd w:id="22"/>
-    </w:p>
-    <w:p>
-      <w:r>
-        <w:t>There has been a traditional belief in most businesses about the decision-making in the organization – the managers tell the workers how to do their own job. In a "Work-Out technique", the roles are turned – the managers are taught how to listen to the developers, so they can explain better what actions might be taken, as well as provide suggestions for improvements. The lean approach follows the Agile Principle[7] "find good people and let them do their own job,"[8] encouraging progress, catching errors, and removing impediments, but not micro-managing.</w:t>
+      <w:bookmarkStart w:id="24" w:name="_Toc499100585"/>
+      <w:r>
+        <w:t>See the whole</w:t>
+      </w:r>
+      <w:bookmarkEnd w:id="24"/>
+    </w:p>
+    <w:p>
+      <w:r>
+        <w:t xml:space="preserve">Software systems nowadays are not simply the sum of their parts, but also the product of their interactions. Defects in software tend to accumulate during the development process – by decomposing the big tasks into smaller tasks, and by standardizing different stages of development, the root causes of defects should be found and eliminated. The larger the system, the more organizations that are involved in its development and the more parts are developed by different teams, the greater the importance of having well defined relationships between different vendors, </w:t>
+      </w:r>
+      <w:proofErr w:type="gramStart"/>
+      <w:r>
+        <w:t>in order to</w:t>
+      </w:r>
+      <w:proofErr w:type="gramEnd"/>
+      <w:r>
+        <w:t xml:space="preserve"> produce a system with smoothly interacting components. During a longer period of development, a stronger subcontractor network is far more beneficial than short-term profit optimizing, which does not enable win-win relationships.</w:t>
       </w:r>
     </w:p>
     <w:p/>
     <w:p>
       <w:r>
-        <w:t>Another mistaken belief has been the consideration of people as resources. People might be resources from the point of view of a statistical data sheet, but in software development, as well as any organizational business, people do need something more than just the list of tasks and the assurance that they will not be disturbed during the completion of the tasks. People need motivation and a higher purpose to work for – purpose within the reachable reality, with the assurance that the team might choose its own commitments. The developers should be given access to the customer; the team leader should provide support and help in difficult situations, as well as ensure that scepticism does not ruin the team’s spirit.</w:t>
-      </w:r>
-    </w:p>
-    <w:p>
-      <w:pPr>
-        <w:pStyle w:val="Heading3"/>
-      </w:pPr>
-      <w:bookmarkStart w:id="23" w:name="_Toc499100584"/>
-      <w:r>
-        <w:t>Build integrity in</w:t>
-      </w:r>
-      <w:bookmarkEnd w:id="23"/>
-    </w:p>
-    <w:p>
-      <w:r>
-        <w:t>The customer needs to have an overall experience of the System. This is the so-called perceived integrity: how it is being advertised, delivered, deployed, accessed, how intuitive its use is, its price and how well it solves problems.</w:t>
-      </w:r>
-    </w:p>
-    <w:p/>
-    <w:p>
-      <w:r>
-        <w:t>Conceptual integrity means that the system’s separate components work well together as a whole with balance between flexibility, maintainability, efficiency, and responsiveness. This could be achieved by understanding the problem domain and solving it at the same time, not sequentially. The needed information is received in small batch pieces – not in one vast chunk - preferably by face-to-face communication and not any written documentation. The information flow should be constant in both directions – from customer to developers and back, thus avoiding the large stressful amount of information after long development in isolation.</w:t>
-      </w:r>
-    </w:p>
-    <w:p>
-      <w:pPr>
-        <w:pStyle w:val="Heading3"/>
-      </w:pPr>
-      <w:bookmarkStart w:id="24" w:name="_Toc499100585"/>
-      <w:r>
-        <w:t>See the whole</w:t>
-      </w:r>
-      <w:bookmarkEnd w:id="24"/>
-    </w:p>
-    <w:p>
-      <w:r>
-        <w:t xml:space="preserve">Software systems nowadays are not simply the sum of their parts, but also the product of their interactions. Defects in software tend to accumulate during the development process – by decomposing the big tasks into smaller tasks, and by standardizing different stages of development, the root causes of defects should be found and eliminated. The larger the system, the more organizations that are involved in its development and the more parts are developed by different teams, the greater the importance of having well defined relationships between different vendors, in order to produce a system with smoothly interacting components. During a longer period of development, a stronger subcontractor </w:t>
-      </w:r>
+        <w:t xml:space="preserve">Lean thinking </w:t>
+      </w:r>
+      <w:proofErr w:type="gramStart"/>
+      <w:r>
+        <w:t>has to</w:t>
+      </w:r>
+      <w:proofErr w:type="gramEnd"/>
+      <w:r>
+        <w:t xml:space="preserve"> be understood well by all members of a project, before implementing in a concrete, real-life situation. "Think big, act small, fail fast; learn rapidly"[9] – these slogans summarize the importance of understanding the field and the suitability of implementing lean principles along the whole software development process. Only when </w:t>
+      </w:r>
+      <w:proofErr w:type="gramStart"/>
+      <w:r>
+        <w:t>all of</w:t>
+      </w:r>
+      <w:proofErr w:type="gramEnd"/>
+      <w:r>
+        <w:t xml:space="preserve"> the lean principles are implemented together, combined with strong "common sense" with respect to the working environment, is there a basis for success in software development.</w:t>
+      </w:r>
+    </w:p>
+    <w:p>
+      <w:pPr>
+        <w:pStyle w:val="Heading2"/>
+      </w:pPr>
+      <w:bookmarkStart w:id="25" w:name="_Toc499100586"/>
+      <w:r>
+        <w:t>Kaizen</w:t>
+      </w:r>
+      <w:bookmarkEnd w:id="25"/>
+    </w:p>
+    <w:p>
+      <w:r>
+        <w:t>Japanese. K</w:t>
+      </w:r>
+      <w:r>
+        <w:t>aizen refers to activities that continuously improve all functions and involve all employees</w:t>
+      </w:r>
+    </w:p>
+    <w:p>
+      <w:pPr>
+        <w:pStyle w:val="Heading2"/>
+      </w:pPr>
+      <w:bookmarkStart w:id="26" w:name="_Toc499100587"/>
+      <w:r>
+        <w:t>Test-driven Development</w:t>
+      </w:r>
+      <w:bookmarkEnd w:id="26"/>
+    </w:p>
+    <w:p>
+      <w:r>
+        <w:t>R</w:t>
+      </w:r>
+      <w:r>
+        <w:t>elies on the repetition of a very short development cycle: Requirements are turned into very specific test cases, then the software is improved to pass the new tests, only. This is opposed to software development that allows software to be added that is not proven to meet requirements.</w:t>
+      </w:r>
+    </w:p>
+    <w:p>
+      <w:pPr>
+        <w:pStyle w:val="Heading2"/>
+      </w:pPr>
+      <w:bookmarkStart w:id="27" w:name="_Toc499100588"/>
+      <w:r>
+        <w:t>Continuous Test-driven Development</w:t>
+      </w:r>
+      <w:bookmarkEnd w:id="27"/>
+    </w:p>
+    <w:p>
+      <w:r>
+        <w:t>Automated Test-driven D</w:t>
+      </w:r>
+      <w:r>
+        <w:t>evelopment</w:t>
+      </w:r>
+      <w:r>
+        <w:t xml:space="preserve">. </w:t>
+      </w:r>
+      <w:r>
+        <w:t>Feature available on GitHub and visual studio team services.</w:t>
+      </w:r>
+    </w:p>
+    <w:p>
+      <w:pPr>
+        <w:pStyle w:val="Heading2"/>
+      </w:pPr>
+      <w:bookmarkStart w:id="28" w:name="_Toc499100589"/>
+      <w:r>
+        <w:t>Behaviour-driven development</w:t>
+      </w:r>
+      <w:bookmarkEnd w:id="28"/>
+    </w:p>
+    <w:p>
+      <w:pPr>
+        <w:pStyle w:val="Heading2"/>
+      </w:pPr>
+      <w:bookmarkStart w:id="29" w:name="_Toc499100590"/>
+      <w:r>
+        <w:t>Waterfall</w:t>
+      </w:r>
+      <w:bookmarkEnd w:id="29"/>
+    </w:p>
+    <w:p>
+      <w:r>
+        <w:t>Old school big design up front.</w:t>
+      </w:r>
+    </w:p>
+    <w:p>
+      <w:pPr>
+        <w:pStyle w:val="Heading2"/>
+      </w:pPr>
+      <w:bookmarkStart w:id="30" w:name="_Toc499100591"/>
       <w:r>
         <w:lastRenderedPageBreak/>
-        <w:t>network is far more beneficial than short-term profit optimizing, which does not enable win-win relationships.</w:t>
-      </w:r>
-    </w:p>
-    <w:p/>
-    <w:p>
-      <w:r>
-        <w:t>Lean thinking has to be understood well by all members of a project, before implementing in a concrete, real-life situation. "Think big, act small, fail fast; learn rapidly"[9] – these slogans summarize the importance of understanding the field and the suitability of implementing lean principles along the whole software development process. Only when all of the lean principles are implemented together, combined with strong "common sense" with respect to the working environment, is there a basis for success in software development.</w:t>
-      </w:r>
-    </w:p>
-    <w:p>
-      <w:pPr>
-        <w:pStyle w:val="Heading2"/>
-      </w:pPr>
-      <w:bookmarkStart w:id="25" w:name="_Toc499100586"/>
-      <w:r>
-        <w:t>Kaizen</w:t>
-      </w:r>
-      <w:bookmarkEnd w:id="25"/>
-    </w:p>
-    <w:p>
-      <w:r>
-        <w:t>Japanese. K</w:t>
-      </w:r>
-      <w:r>
-        <w:t>aizen refers to activities that continuously improve all functions and involve all employees</w:t>
-      </w:r>
-    </w:p>
-    <w:p>
-      <w:pPr>
-        <w:pStyle w:val="Heading2"/>
-      </w:pPr>
-      <w:bookmarkStart w:id="26" w:name="_Toc499100587"/>
-      <w:r>
-        <w:t>Test-driven Development</w:t>
-      </w:r>
-      <w:bookmarkEnd w:id="26"/>
-    </w:p>
-    <w:p>
-      <w:r>
-        <w:t>R</w:t>
-      </w:r>
-      <w:r>
-        <w:t>elies on the repetition of a very short development cycle: Requirements are turned into very specific test cases, then the software is improved to pass the new tests, only. This is opposed to software development that allows software to be added that is not proven to meet requirements.</w:t>
-      </w:r>
-    </w:p>
-    <w:p>
-      <w:pPr>
-        <w:pStyle w:val="Heading2"/>
-      </w:pPr>
-      <w:bookmarkStart w:id="27" w:name="_Toc499100588"/>
-      <w:r>
-        <w:t>Continuous Test-driven Development</w:t>
-      </w:r>
-      <w:bookmarkEnd w:id="27"/>
-    </w:p>
-    <w:p>
-      <w:r>
-        <w:t>Automated Test-driven D</w:t>
-      </w:r>
-      <w:r>
-        <w:t>evelopment</w:t>
-      </w:r>
-      <w:r>
-        <w:t xml:space="preserve">. </w:t>
-      </w:r>
-      <w:r>
-        <w:t>Feature available on GitHub and visual studio team services.</w:t>
-      </w:r>
-    </w:p>
-    <w:p>
-      <w:pPr>
-        <w:pStyle w:val="Heading2"/>
-      </w:pPr>
-      <w:bookmarkStart w:id="28" w:name="_Toc499100589"/>
-      <w:r>
-        <w:t>Behaviour-driven development</w:t>
-      </w:r>
-      <w:bookmarkEnd w:id="28"/>
-    </w:p>
-    <w:p>
-      <w:pPr>
-        <w:pStyle w:val="Heading2"/>
-      </w:pPr>
-      <w:bookmarkStart w:id="29" w:name="_Toc499100590"/>
-      <w:r>
-        <w:t>Waterfall</w:t>
-      </w:r>
-      <w:bookmarkEnd w:id="29"/>
-    </w:p>
-    <w:p>
-      <w:r>
-        <w:t>Old school big design up front.</w:t>
-      </w:r>
-    </w:p>
-    <w:p>
-      <w:pPr>
-        <w:pStyle w:val="Heading2"/>
-      </w:pPr>
-      <w:bookmarkStart w:id="30" w:name="_Toc499100591"/>
-      <w:r>
         <w:t>Cowboy</w:t>
       </w:r>
       <w:bookmarkEnd w:id="30"/>
@@ -15086,7 +15803,6 @@
       </w:pPr>
       <w:bookmarkStart w:id="34" w:name="_Toc499100595"/>
       <w:r>
-        <w:lastRenderedPageBreak/>
         <w:t>Model Driven Architecture</w:t>
       </w:r>
       <w:bookmarkEnd w:id="34"/>
@@ -15109,7 +15825,15 @@
     </w:p>
     <w:p>
       <w:r>
-        <w:t>The PSM may use different DSLs or a general purpose language.</w:t>
+        <w:t xml:space="preserve">The PSM may use different DSLs or a </w:t>
+      </w:r>
+      <w:proofErr w:type="gramStart"/>
+      <w:r>
+        <w:t>general purpose</w:t>
+      </w:r>
+      <w:proofErr w:type="gramEnd"/>
+      <w:r>
+        <w:t xml:space="preserve"> language.</w:t>
       </w:r>
       <w:r>
         <w:t xml:space="preserve"> </w:t>
@@ -15241,6 +15965,7 @@
     </w:p>
     <w:p>
       <w:r>
+        <w:lastRenderedPageBreak/>
         <w:t>A code review is a process where two or more developers visually inspect a set of program code, typically, several times. The code can be a method, a class, or an entire program. The main code-review objectives are:</w:t>
       </w:r>
     </w:p>
@@ -15267,7 +15992,6 @@
     </w:p>
     <w:p>
       <w:r>
-        <w:lastRenderedPageBreak/>
         <w:t>Of the four objectives, malware is the only one that requires human detection. A program containing an obvious back door can be scanned using a tool like Fortify and come out looking as clean as the driven snow.</w:t>
       </w:r>
     </w:p>
@@ -15298,16 +16022,23 @@
       </w:r>
     </w:p>
     <w:p>
+      <w:proofErr w:type="spellStart"/>
       <w:r>
         <w:t>StyleCop</w:t>
       </w:r>
+      <w:proofErr w:type="spellEnd"/>
       <w:r>
         <w:t>,</w:t>
       </w:r>
     </w:p>
     <w:p>
-      <w:r>
-        <w:t>NDepend in continuous integration</w:t>
+      <w:proofErr w:type="spellStart"/>
+      <w:r>
+        <w:t>NDepend</w:t>
+      </w:r>
+      <w:proofErr w:type="spellEnd"/>
+      <w:r>
+        <w:t xml:space="preserve"> in continuous integration</w:t>
       </w:r>
     </w:p>
     <w:p>
@@ -15324,12 +16055,14 @@
       <w:r>
         <w:t xml:space="preserve">Options: Bitbucket, VSTS, </w:t>
       </w:r>
+      <w:proofErr w:type="spellStart"/>
       <w:r>
         <w:t>GitK</w:t>
       </w:r>
       <w:r>
         <w:t>raken</w:t>
       </w:r>
+      <w:proofErr w:type="spellEnd"/>
     </w:p>
     <w:p>
       <w:pPr>
@@ -15363,14 +16096,21 @@
         <w:pStyle w:val="Heading2"/>
       </w:pPr>
       <w:bookmarkStart w:id="45" w:name="_Toc499100606"/>
+      <w:proofErr w:type="spellStart"/>
       <w:r>
         <w:t>DevOpsDays</w:t>
       </w:r>
       <w:bookmarkEnd w:id="45"/>
-    </w:p>
-    <w:p>
-      <w:r>
-        <w:t>DevOpsDays for internal teams, featuring demos, open labs, lightning talks, breakou</w:t>
+      <w:proofErr w:type="spellEnd"/>
+    </w:p>
+    <w:p>
+      <w:proofErr w:type="spellStart"/>
+      <w:r>
+        <w:t>DevOpsDays</w:t>
+      </w:r>
+      <w:proofErr w:type="spellEnd"/>
+      <w:r>
+        <w:t xml:space="preserve"> for internal teams, featuring demos, open labs, lightning talks, breakou</w:t>
       </w:r>
       <w:r>
         <w:t>t sessions, and guest keynotes.</w:t>
@@ -15820,7 +16560,15 @@
     </w:p>
     <w:p>
       <w:r>
-        <w:t>Extensibility is a software engineering and systems design principle where the implementation takes future growth into consideration. The term extensibility can also be seen as a systemic measure of the ability to extend a system and the level of effort required to implement the extension. Extensions can be through the addition of new functionality or through modification of existing functionality. The central theme is to provide for change – typically enhancements – while minimizing impact to existing system functions.</w:t>
+        <w:t xml:space="preserve">Extensibility is a software engineering and systems design principle where the implementation takes future growth into consideration. The term extensibility can also </w:t>
+      </w:r>
+      <w:proofErr w:type="gramStart"/>
+      <w:r>
+        <w:t>be seen as</w:t>
+      </w:r>
+      <w:proofErr w:type="gramEnd"/>
+      <w:r>
+        <w:t xml:space="preserve"> a systemic measure of the ability to extend a system and the level of effort required to implement the extension. Extensions can be through the addition of new functionality or through modification of existing functionality. The central theme is to provide for change – typically enhancements – while minimizing impact to existing system functions.</w:t>
       </w:r>
     </w:p>
     <w:p>
@@ -15848,7 +16596,15 @@
         <w:t>Abstract factory</w:t>
       </w:r>
       <w:r>
-        <w:t xml:space="preserve"> (GoF)</w:t>
+        <w:t xml:space="preserve"> (</w:t>
+      </w:r>
+      <w:proofErr w:type="spellStart"/>
+      <w:r>
+        <w:t>GoF</w:t>
+      </w:r>
+      <w:proofErr w:type="spellEnd"/>
+      <w:r>
+        <w:t>)</w:t>
       </w:r>
       <w:bookmarkEnd w:id="79"/>
     </w:p>
@@ -15980,7 +16736,15 @@
         <w:t>Builder</w:t>
       </w:r>
       <w:r>
-        <w:t xml:space="preserve"> (GoF)</w:t>
+        <w:t xml:space="preserve"> (</w:t>
+      </w:r>
+      <w:proofErr w:type="spellStart"/>
+      <w:r>
+        <w:t>GoF</w:t>
+      </w:r>
+      <w:proofErr w:type="spellEnd"/>
+      <w:r>
+        <w:t>)</w:t>
       </w:r>
       <w:bookmarkEnd w:id="80"/>
     </w:p>
@@ -16038,7 +16802,15 @@
         <w:t>Factory Method</w:t>
       </w:r>
       <w:r>
-        <w:t xml:space="preserve"> (GoF)</w:t>
+        <w:t xml:space="preserve"> (</w:t>
+      </w:r>
+      <w:proofErr w:type="spellStart"/>
+      <w:r>
+        <w:t>GoF</w:t>
+      </w:r>
+      <w:proofErr w:type="spellEnd"/>
+      <w:r>
+        <w:t>)</w:t>
       </w:r>
       <w:bookmarkEnd w:id="82"/>
     </w:p>
@@ -16125,12 +16897,20 @@
         <w:rPr>
           <w:shd w:val="clear" w:color="auto" w:fill="FFFFFF"/>
         </w:rPr>
-        <w:t>In ADO.NET, IDbCommand.CreateParameter</w:t>
-      </w:r>
+        <w:t xml:space="preserve">In ADO.NET, </w:t>
+      </w:r>
+      <w:proofErr w:type="spellStart"/>
       <w:r>
         <w:rPr>
           <w:shd w:val="clear" w:color="auto" w:fill="FFFFFF"/>
         </w:rPr>
+        <w:t>IDbCommand.CreateParameter</w:t>
+      </w:r>
+      <w:proofErr w:type="spellEnd"/>
+      <w:r>
+        <w:rPr>
+          <w:shd w:val="clear" w:color="auto" w:fill="FFFFFF"/>
+        </w:rPr>
         <w:t>.</w:t>
       </w:r>
     </w:p>
@@ -16154,7 +16934,35 @@
         <w:rPr>
           <w:shd w:val="clear" w:color="auto" w:fill="F8F9FA"/>
         </w:rPr>
-        <w:t>Tactic of delaying the creation of an object, the calculation of a value, or some other expensive process until the first time it is needed. This pattern appears in the GoF catalog as "virtual proxy", an implementation strategy for the </w:t>
+        <w:t xml:space="preserve">Tactic of delaying the creation of an object, the calculation of a value, or some other expensive process until the first time it is needed. This pattern appears in the </w:t>
+      </w:r>
+      <w:proofErr w:type="spellStart"/>
+      <w:r>
+        <w:rPr>
+          <w:shd w:val="clear" w:color="auto" w:fill="F8F9FA"/>
+        </w:rPr>
+        <w:t>GoF</w:t>
+      </w:r>
+      <w:proofErr w:type="spellEnd"/>
+      <w:r>
+        <w:rPr>
+          <w:shd w:val="clear" w:color="auto" w:fill="F8F9FA"/>
+        </w:rPr>
+        <w:t xml:space="preserve"> </w:t>
+      </w:r>
+      <w:proofErr w:type="spellStart"/>
+      <w:r>
+        <w:rPr>
+          <w:shd w:val="clear" w:color="auto" w:fill="F8F9FA"/>
+        </w:rPr>
+        <w:t>catalog</w:t>
+      </w:r>
+      <w:proofErr w:type="spellEnd"/>
+      <w:r>
+        <w:rPr>
+          <w:shd w:val="clear" w:color="auto" w:fill="F8F9FA"/>
+        </w:rPr>
+        <w:t xml:space="preserve"> as "virtual proxy", an implementation strategy for the </w:t>
       </w:r>
       <w:hyperlink r:id="rId12" w:tooltip="Proxy pattern" w:history="1">
         <w:r>
@@ -16186,22 +16994,40 @@
         <w:rPr>
           <w:shd w:val="clear" w:color="auto" w:fill="F8F9FA"/>
         </w:rPr>
-        <w:t>Used in ?</w:t>
-      </w:r>
+        <w:t xml:space="preserve">Used </w:t>
+      </w:r>
+      <w:proofErr w:type="gramStart"/>
+      <w:r>
+        <w:rPr>
+          <w:shd w:val="clear" w:color="auto" w:fill="F8F9FA"/>
+        </w:rPr>
+        <w:t>in ?</w:t>
+      </w:r>
+      <w:proofErr w:type="gramEnd"/>
     </w:p>
     <w:p>
       <w:pPr>
         <w:pStyle w:val="Heading2"/>
       </w:pPr>
       <w:bookmarkStart w:id="84" w:name="_Toc499100645"/>
+      <w:proofErr w:type="spellStart"/>
       <w:r>
         <w:t>Multiton</w:t>
       </w:r>
       <w:bookmarkEnd w:id="84"/>
-    </w:p>
-    <w:p>
-      <w:r>
-        <w:t>The multiton pattern expands on the singleton concept to manage a </w:t>
+      <w:proofErr w:type="spellEnd"/>
+    </w:p>
+    <w:p>
+      <w:r>
+        <w:t xml:space="preserve">The </w:t>
+      </w:r>
+      <w:proofErr w:type="spellStart"/>
+      <w:r>
+        <w:t>multiton</w:t>
+      </w:r>
+      <w:proofErr w:type="spellEnd"/>
+      <w:r>
+        <w:t xml:space="preserve"> pattern expands on the singleton concept to manage a </w:t>
       </w:r>
       <w:hyperlink r:id="rId13" w:tooltip="Associative array" w:history="1">
         <w:r>
@@ -16221,8 +17047,13 @@
     </w:p>
     <w:p>
       <w:r>
-        <w:t>Used in ?</w:t>
-      </w:r>
+        <w:t xml:space="preserve">Used </w:t>
+      </w:r>
+      <w:proofErr w:type="gramStart"/>
+      <w:r>
+        <w:t>in ?</w:t>
+      </w:r>
+      <w:proofErr w:type="gramEnd"/>
     </w:p>
     <w:p>
       <w:r>
@@ -16248,12 +17079,21 @@
       <w:r>
         <w:t xml:space="preserve">Used in </w:t>
       </w:r>
+      <w:proofErr w:type="spellStart"/>
+      <w:proofErr w:type="gramStart"/>
       <w:r>
         <w:t>System.Threading.ThreadPool</w:t>
       </w:r>
-      <w:r>
-        <w:t xml:space="preserve"> and ConnectionPool</w:t>
-      </w:r>
+      <w:proofErr w:type="spellEnd"/>
+      <w:proofErr w:type="gramEnd"/>
+      <w:r>
+        <w:t xml:space="preserve"> and </w:t>
+      </w:r>
+      <w:proofErr w:type="spellStart"/>
+      <w:r>
+        <w:t>ConnectionPool</w:t>
+      </w:r>
+      <w:proofErr w:type="spellEnd"/>
     </w:p>
     <w:p>
       <w:pPr>
@@ -16267,7 +17107,15 @@
         <w:t>Prototype</w:t>
       </w:r>
       <w:r>
-        <w:t xml:space="preserve"> (GoF)</w:t>
+        <w:t xml:space="preserve"> (</w:t>
+      </w:r>
+      <w:proofErr w:type="spellStart"/>
+      <w:r>
+        <w:t>GoF</w:t>
+      </w:r>
+      <w:proofErr w:type="spellEnd"/>
+      <w:r>
+        <w:t>)</w:t>
       </w:r>
       <w:bookmarkEnd w:id="86"/>
     </w:p>
@@ -16297,7 +17145,15 @@
         <w:t>Singleton</w:t>
       </w:r>
       <w:r>
-        <w:t xml:space="preserve"> (GoF)</w:t>
+        <w:t xml:space="preserve"> (</w:t>
+      </w:r>
+      <w:proofErr w:type="spellStart"/>
+      <w:r>
+        <w:t>GoF</w:t>
+      </w:r>
+      <w:proofErr w:type="spellEnd"/>
+      <w:r>
+        <w:t>)</w:t>
       </w:r>
       <w:bookmarkEnd w:id="87"/>
     </w:p>
@@ -16346,7 +17202,15 @@
         <w:t>Adapter, Wrapper, or Translator</w:t>
       </w:r>
       <w:r>
-        <w:t xml:space="preserve"> (GoF)</w:t>
+        <w:t xml:space="preserve"> (</w:t>
+      </w:r>
+      <w:proofErr w:type="spellStart"/>
+      <w:r>
+        <w:t>GoF</w:t>
+      </w:r>
+      <w:proofErr w:type="spellEnd"/>
+      <w:r>
+        <w:t>)</w:t>
       </w:r>
       <w:bookmarkEnd w:id="89"/>
     </w:p>
@@ -16380,7 +17244,15 @@
         <w:t>Bridge</w:t>
       </w:r>
       <w:r>
-        <w:t>/Handle/Body (GoF)</w:t>
+        <w:t>/Handle/Body (</w:t>
+      </w:r>
+      <w:proofErr w:type="spellStart"/>
+      <w:r>
+        <w:t>GoF</w:t>
+      </w:r>
+      <w:proofErr w:type="spellEnd"/>
+      <w:r>
+        <w:t>)</w:t>
       </w:r>
       <w:bookmarkEnd w:id="90"/>
     </w:p>
@@ -16513,6 +17385,7 @@
         </w:rPr>
         <w:t xml:space="preserve"> </w:t>
       </w:r>
+      <w:proofErr w:type="spellStart"/>
       <w:r>
         <w:rPr>
           <w:rFonts w:ascii="Courier New" w:eastAsia="Times New Roman" w:hAnsi="Courier New" w:cs="Courier New"/>
@@ -16522,6 +17395,7 @@
         </w:rPr>
         <w:t>IBridge</w:t>
       </w:r>
+      <w:proofErr w:type="spellEnd"/>
     </w:p>
     <w:p>
       <w:pPr>
@@ -16906,7 +17780,19 @@
           <w:sz w:val="18"/>
           <w:szCs w:val="21"/>
         </w:rPr>
-        <w:t>Bridge1</w:t>
+        <w:t>Bridge</w:t>
+      </w:r>
+      <w:proofErr w:type="gramStart"/>
+      <w:r>
+        <w:rPr>
+          <w:rFonts w:ascii="Courier New" w:eastAsia="Times New Roman" w:hAnsi="Courier New" w:cs="Courier New"/>
+          <w:b/>
+          <w:bCs/>
+          <w:color w:val="0000FF"/>
+          <w:sz w:val="18"/>
+          <w:szCs w:val="21"/>
+        </w:rPr>
+        <w:t>1</w:t>
       </w:r>
       <w:r>
         <w:rPr>
@@ -16926,6 +17812,7 @@
         </w:rPr>
         <w:t>:</w:t>
       </w:r>
+      <w:proofErr w:type="gramEnd"/>
       <w:r>
         <w:rPr>
           <w:rFonts w:ascii="Courier New" w:eastAsia="Times New Roman" w:hAnsi="Courier New" w:cs="Courier New"/>
@@ -16935,6 +17822,7 @@
         </w:rPr>
         <w:t xml:space="preserve"> </w:t>
       </w:r>
+      <w:proofErr w:type="spellStart"/>
       <w:r>
         <w:rPr>
           <w:rFonts w:ascii="Courier New" w:eastAsia="Times New Roman" w:hAnsi="Courier New" w:cs="Courier New"/>
@@ -16944,6 +17832,7 @@
         </w:rPr>
         <w:t>IBridge</w:t>
       </w:r>
+      <w:proofErr w:type="spellEnd"/>
     </w:p>
     <w:p>
       <w:pPr>
@@ -17195,6 +18084,7 @@
         </w:rPr>
         <w:t xml:space="preserve">        </w:t>
       </w:r>
+      <w:proofErr w:type="spellStart"/>
       <w:r>
         <w:rPr>
           <w:rFonts w:ascii="Courier New" w:eastAsia="Times New Roman" w:hAnsi="Courier New" w:cs="Courier New"/>
@@ -17202,7 +18092,17 @@
           <w:sz w:val="18"/>
           <w:szCs w:val="21"/>
         </w:rPr>
-        <w:t>Console.WriteLine(</w:t>
+        <w:t>Console.WriteLine</w:t>
+      </w:r>
+      <w:proofErr w:type="spellEnd"/>
+      <w:r>
+        <w:rPr>
+          <w:rFonts w:ascii="Courier New" w:eastAsia="Times New Roman" w:hAnsi="Courier New" w:cs="Courier New"/>
+          <w:color w:val="000000"/>
+          <w:sz w:val="18"/>
+          <w:szCs w:val="21"/>
+        </w:rPr>
+        <w:t>(</w:t>
       </w:r>
       <w:r>
         <w:rPr>
@@ -17519,6 +18419,7 @@
         </w:rPr>
         <w:t xml:space="preserve">        </w:t>
       </w:r>
+      <w:proofErr w:type="spellStart"/>
       <w:r>
         <w:rPr>
           <w:rFonts w:ascii="Courier New" w:eastAsia="Times New Roman" w:hAnsi="Courier New" w:cs="Courier New"/>
@@ -17526,7 +18427,17 @@
           <w:sz w:val="18"/>
           <w:szCs w:val="21"/>
         </w:rPr>
-        <w:t>Console.WriteLine(</w:t>
+        <w:t>Console.WriteLine</w:t>
+      </w:r>
+      <w:proofErr w:type="spellEnd"/>
+      <w:r>
+        <w:rPr>
+          <w:rFonts w:ascii="Courier New" w:eastAsia="Times New Roman" w:hAnsi="Courier New" w:cs="Courier New"/>
+          <w:color w:val="000000"/>
+          <w:sz w:val="18"/>
+          <w:szCs w:val="21"/>
+        </w:rPr>
+        <w:t>(</w:t>
       </w:r>
       <w:r>
         <w:rPr>
@@ -17770,7 +18681,19 @@
           <w:sz w:val="18"/>
           <w:szCs w:val="21"/>
         </w:rPr>
-        <w:t>Bridge2</w:t>
+        <w:t>Bridge</w:t>
+      </w:r>
+      <w:proofErr w:type="gramStart"/>
+      <w:r>
+        <w:rPr>
+          <w:rFonts w:ascii="Courier New" w:eastAsia="Times New Roman" w:hAnsi="Courier New" w:cs="Courier New"/>
+          <w:b/>
+          <w:bCs/>
+          <w:color w:val="0000FF"/>
+          <w:sz w:val="18"/>
+          <w:szCs w:val="21"/>
+        </w:rPr>
+        <w:t>2</w:t>
       </w:r>
       <w:r>
         <w:rPr>
@@ -17790,6 +18713,7 @@
         </w:rPr>
         <w:t>:</w:t>
       </w:r>
+      <w:proofErr w:type="gramEnd"/>
       <w:r>
         <w:rPr>
           <w:rFonts w:ascii="Courier New" w:eastAsia="Times New Roman" w:hAnsi="Courier New" w:cs="Courier New"/>
@@ -17799,6 +18723,7 @@
         </w:rPr>
         <w:t xml:space="preserve"> </w:t>
       </w:r>
+      <w:proofErr w:type="spellStart"/>
       <w:r>
         <w:rPr>
           <w:rFonts w:ascii="Courier New" w:eastAsia="Times New Roman" w:hAnsi="Courier New" w:cs="Courier New"/>
@@ -17808,6 +18733,7 @@
         </w:rPr>
         <w:t>IBridge</w:t>
       </w:r>
+      <w:proofErr w:type="spellEnd"/>
     </w:p>
     <w:p>
       <w:pPr>
@@ -18059,6 +18985,7 @@
         </w:rPr>
         <w:t xml:space="preserve">        </w:t>
       </w:r>
+      <w:proofErr w:type="spellStart"/>
       <w:r>
         <w:rPr>
           <w:rFonts w:ascii="Courier New" w:eastAsia="Times New Roman" w:hAnsi="Courier New" w:cs="Courier New"/>
@@ -18066,7 +18993,17 @@
           <w:sz w:val="18"/>
           <w:szCs w:val="21"/>
         </w:rPr>
-        <w:t>Console.WriteLine(</w:t>
+        <w:t>Console.WriteLine</w:t>
+      </w:r>
+      <w:proofErr w:type="spellEnd"/>
+      <w:r>
+        <w:rPr>
+          <w:rFonts w:ascii="Courier New" w:eastAsia="Times New Roman" w:hAnsi="Courier New" w:cs="Courier New"/>
+          <w:color w:val="000000"/>
+          <w:sz w:val="18"/>
+          <w:szCs w:val="21"/>
+        </w:rPr>
+        <w:t>(</w:t>
       </w:r>
       <w:r>
         <w:rPr>
@@ -18383,6 +19320,7 @@
         </w:rPr>
         <w:t xml:space="preserve">        </w:t>
       </w:r>
+      <w:proofErr w:type="spellStart"/>
       <w:r>
         <w:rPr>
           <w:rFonts w:ascii="Courier New" w:eastAsia="Times New Roman" w:hAnsi="Courier New" w:cs="Courier New"/>
@@ -18390,7 +19328,17 @@
           <w:sz w:val="18"/>
           <w:szCs w:val="21"/>
         </w:rPr>
-        <w:t>Console.WriteLine(</w:t>
+        <w:t>Console.WriteLine</w:t>
+      </w:r>
+      <w:proofErr w:type="spellEnd"/>
+      <w:r>
+        <w:rPr>
+          <w:rFonts w:ascii="Courier New" w:eastAsia="Times New Roman" w:hAnsi="Courier New" w:cs="Courier New"/>
+          <w:color w:val="000000"/>
+          <w:sz w:val="18"/>
+          <w:szCs w:val="21"/>
+        </w:rPr>
+        <w:t>(</w:t>
       </w:r>
       <w:r>
         <w:rPr>
@@ -18625,6 +19573,7 @@
         </w:rPr>
         <w:t xml:space="preserve"> </w:t>
       </w:r>
+      <w:proofErr w:type="spellStart"/>
       <w:r>
         <w:rPr>
           <w:rFonts w:ascii="Courier New" w:eastAsia="Times New Roman" w:hAnsi="Courier New" w:cs="Courier New"/>
@@ -18634,6 +19583,7 @@
         </w:rPr>
         <w:t>IAbstractBridge</w:t>
       </w:r>
+      <w:proofErr w:type="spellEnd"/>
     </w:p>
     <w:p>
       <w:pPr>
@@ -19008,6 +19958,8 @@
         </w:rPr>
         <w:t xml:space="preserve"> </w:t>
       </w:r>
+      <w:proofErr w:type="spellStart"/>
+      <w:proofErr w:type="gramStart"/>
       <w:r>
         <w:rPr>
           <w:rFonts w:ascii="Courier New" w:eastAsia="Times New Roman" w:hAnsi="Courier New" w:cs="Courier New"/>
@@ -19019,6 +19971,7 @@
         </w:rPr>
         <w:t>AbstractBridge</w:t>
       </w:r>
+      <w:proofErr w:type="spellEnd"/>
       <w:r>
         <w:rPr>
           <w:rFonts w:ascii="Courier New" w:eastAsia="Times New Roman" w:hAnsi="Courier New" w:cs="Courier New"/>
@@ -19037,6 +19990,7 @@
         </w:rPr>
         <w:t>:</w:t>
       </w:r>
+      <w:proofErr w:type="gramEnd"/>
       <w:r>
         <w:rPr>
           <w:rFonts w:ascii="Courier New" w:eastAsia="Times New Roman" w:hAnsi="Courier New" w:cs="Courier New"/>
@@ -19046,6 +20000,7 @@
         </w:rPr>
         <w:t xml:space="preserve"> </w:t>
       </w:r>
+      <w:proofErr w:type="spellStart"/>
       <w:r>
         <w:rPr>
           <w:rFonts w:ascii="Courier New" w:eastAsia="Times New Roman" w:hAnsi="Courier New" w:cs="Courier New"/>
@@ -19055,6 +20010,7 @@
         </w:rPr>
         <w:t>IAbstractBridge</w:t>
       </w:r>
+      <w:proofErr w:type="spellEnd"/>
     </w:p>
     <w:p>
       <w:pPr>
@@ -19167,6 +20123,7 @@
         </w:rPr>
         <w:t xml:space="preserve"> </w:t>
       </w:r>
+      <w:proofErr w:type="spellStart"/>
       <w:r>
         <w:rPr>
           <w:rFonts w:ascii="Courier New" w:eastAsia="Times New Roman" w:hAnsi="Courier New" w:cs="Courier New"/>
@@ -19176,6 +20133,7 @@
         </w:rPr>
         <w:t>IBridge</w:t>
       </w:r>
+      <w:proofErr w:type="spellEnd"/>
       <w:r>
         <w:rPr>
           <w:rFonts w:ascii="Courier New" w:eastAsia="Times New Roman" w:hAnsi="Courier New" w:cs="Courier New"/>
@@ -19297,6 +20255,8 @@
         </w:rPr>
         <w:t xml:space="preserve"> </w:t>
       </w:r>
+      <w:proofErr w:type="spellStart"/>
+      <w:proofErr w:type="gramStart"/>
       <w:r>
         <w:rPr>
           <w:rFonts w:ascii="Courier New" w:eastAsia="Times New Roman" w:hAnsi="Courier New" w:cs="Courier New"/>
@@ -19306,6 +20266,7 @@
         </w:rPr>
         <w:t>AbstractBridge</w:t>
       </w:r>
+      <w:proofErr w:type="spellEnd"/>
       <w:r>
         <w:rPr>
           <w:rFonts w:ascii="Courier New" w:eastAsia="Times New Roman" w:hAnsi="Courier New" w:cs="Courier New"/>
@@ -19313,8 +20274,20 @@
           <w:sz w:val="18"/>
           <w:szCs w:val="21"/>
         </w:rPr>
-        <w:t>(IBridge</w:t>
-      </w:r>
+        <w:t>(</w:t>
+      </w:r>
+      <w:proofErr w:type="spellStart"/>
+      <w:proofErr w:type="gramEnd"/>
+      <w:r>
+        <w:rPr>
+          <w:rFonts w:ascii="Courier New" w:eastAsia="Times New Roman" w:hAnsi="Courier New" w:cs="Courier New"/>
+          <w:color w:val="000000"/>
+          <w:sz w:val="18"/>
+          <w:szCs w:val="21"/>
+        </w:rPr>
+        <w:t>IBridge</w:t>
+      </w:r>
+      <w:proofErr w:type="spellEnd"/>
       <w:r>
         <w:rPr>
           <w:rFonts w:ascii="Courier New" w:eastAsia="Times New Roman" w:hAnsi="Courier New" w:cs="Courier New"/>
@@ -19434,6 +20407,8 @@
         </w:rPr>
         <w:t xml:space="preserve">        </w:t>
       </w:r>
+      <w:proofErr w:type="spellStart"/>
+      <w:proofErr w:type="gramStart"/>
       <w:r>
         <w:rPr>
           <w:rFonts w:ascii="Courier New" w:eastAsia="Times New Roman" w:hAnsi="Courier New" w:cs="Courier New"/>
@@ -19454,6 +20429,8 @@
         </w:rPr>
         <w:t>.bridge</w:t>
       </w:r>
+      <w:proofErr w:type="spellEnd"/>
+      <w:proofErr w:type="gramEnd"/>
       <w:r>
         <w:rPr>
           <w:rFonts w:ascii="Courier New" w:eastAsia="Times New Roman" w:hAnsi="Courier New" w:cs="Courier New"/>
@@ -19787,6 +20764,7 @@
         </w:rPr>
         <w:t xml:space="preserve">        </w:t>
       </w:r>
+      <w:proofErr w:type="gramStart"/>
       <w:r>
         <w:rPr>
           <w:rFonts w:ascii="Courier New" w:eastAsia="Times New Roman" w:hAnsi="Courier New" w:cs="Courier New"/>
@@ -19805,7 +20783,17 @@
           <w:sz w:val="18"/>
           <w:szCs w:val="21"/>
         </w:rPr>
-        <w:t>.bridge.Function1();</w:t>
+        <w:t>.bridge</w:t>
+      </w:r>
+      <w:proofErr w:type="gramEnd"/>
+      <w:r>
+        <w:rPr>
+          <w:rFonts w:ascii="Courier New" w:eastAsia="Times New Roman" w:hAnsi="Courier New" w:cs="Courier New"/>
+          <w:color w:val="000000"/>
+          <w:sz w:val="18"/>
+          <w:szCs w:val="21"/>
+        </w:rPr>
+        <w:t>.Function1();</w:t>
       </w:r>
     </w:p>
     <w:p>
@@ -20055,6 +21043,7 @@
         </w:rPr>
         <w:t xml:space="preserve">        </w:t>
       </w:r>
+      <w:proofErr w:type="gramStart"/>
       <w:r>
         <w:rPr>
           <w:rFonts w:ascii="Courier New" w:eastAsia="Times New Roman" w:hAnsi="Courier New" w:cs="Courier New"/>
@@ -20073,7 +21062,17 @@
           <w:sz w:val="18"/>
           <w:szCs w:val="21"/>
         </w:rPr>
-        <w:t>.bridge.Function2();</w:t>
+        <w:t>.bridge</w:t>
+      </w:r>
+      <w:proofErr w:type="gramEnd"/>
+      <w:r>
+        <w:rPr>
+          <w:rFonts w:ascii="Courier New" w:eastAsia="Times New Roman" w:hAnsi="Courier New" w:cs="Courier New"/>
+          <w:color w:val="000000"/>
+          <w:sz w:val="18"/>
+          <w:szCs w:val="21"/>
+        </w:rPr>
+        <w:t>.Function2();</w:t>
       </w:r>
     </w:p>
     <w:p>
@@ -20202,7 +21201,15 @@
         <w:t>Decorator</w:t>
       </w:r>
       <w:r>
-        <w:t xml:space="preserve"> (GoF)</w:t>
+        <w:t xml:space="preserve"> (</w:t>
+      </w:r>
+      <w:proofErr w:type="spellStart"/>
+      <w:r>
+        <w:t>GoF</w:t>
+      </w:r>
+      <w:proofErr w:type="spellEnd"/>
+      <w:r>
+        <w:t>)</w:t>
       </w:r>
       <w:bookmarkEnd w:id="91"/>
     </w:p>
@@ -20219,7 +21226,15 @@
     </w:p>
     <w:p>
       <w:r>
-        <w:t>Used in WPF. Grid.Row.</w:t>
+        <w:t xml:space="preserve">Used in WPF. </w:t>
+      </w:r>
+      <w:proofErr w:type="spellStart"/>
+      <w:r>
+        <w:t>Grid.Row</w:t>
+      </w:r>
+      <w:proofErr w:type="spellEnd"/>
+      <w:r>
+        <w:t>.</w:t>
       </w:r>
     </w:p>
     <w:p>
@@ -20265,7 +21280,15 @@
         <w:t>Façade</w:t>
       </w:r>
       <w:r>
-        <w:t xml:space="preserve"> (GoF)</w:t>
+        <w:t xml:space="preserve"> (</w:t>
+      </w:r>
+      <w:proofErr w:type="spellStart"/>
+      <w:r>
+        <w:t>GoF</w:t>
+      </w:r>
+      <w:proofErr w:type="spellEnd"/>
+      <w:r>
+        <w:t>)</w:t>
       </w:r>
       <w:bookmarkEnd w:id="93"/>
     </w:p>
@@ -20289,7 +21312,15 @@
         <w:t>Flyweight</w:t>
       </w:r>
       <w:r>
-        <w:t xml:space="preserve"> (GoF)</w:t>
+        <w:t xml:space="preserve"> (</w:t>
+      </w:r>
+      <w:proofErr w:type="spellStart"/>
+      <w:r>
+        <w:t>GoF</w:t>
+      </w:r>
+      <w:proofErr w:type="spellEnd"/>
+      <w:r>
+        <w:t>)</w:t>
       </w:r>
       <w:bookmarkEnd w:id="94"/>
     </w:p>
@@ -20406,7 +21437,15 @@
       </w:pPr>
       <w:bookmarkStart w:id="100" w:name="_Toc499100661"/>
       <w:r>
-        <w:t>Composite (GoF)</w:t>
+        <w:t>Composite (</w:t>
+      </w:r>
+      <w:proofErr w:type="spellStart"/>
+      <w:r>
+        <w:t>GoF</w:t>
+      </w:r>
+      <w:proofErr w:type="spellEnd"/>
+      <w:r>
+        <w:t>)</w:t>
       </w:r>
       <w:bookmarkEnd w:id="100"/>
     </w:p>
@@ -20737,7 +21776,39 @@
     </w:p>
     <w:p>
       <w:r>
-        <w:t>The Strategy Design Pattern allows an object to have some or all of its behavior defined in terms of another object which follows a particular interface.  A particular instance of this interface is provided to the client when it is instantiated or invoked, providing the concrete behavior to be used.  The Strategy design pattern is used extensively to achieve the Single Responsibility Principle, the Explicit Dependencies Principle, and the Dependency Inversion Principle, and is a key to Dependency Injection and the use of Inversion of Control Containers.</w:t>
+        <w:t xml:space="preserve">The Strategy Design Pattern allows an object to have some or </w:t>
+      </w:r>
+      <w:proofErr w:type="gramStart"/>
+      <w:r>
+        <w:t>all of</w:t>
+      </w:r>
+      <w:proofErr w:type="gramEnd"/>
+      <w:r>
+        <w:t xml:space="preserve"> its </w:t>
+      </w:r>
+      <w:proofErr w:type="spellStart"/>
+      <w:r>
+        <w:t>behavior</w:t>
+      </w:r>
+      <w:proofErr w:type="spellEnd"/>
+      <w:r>
+        <w:t xml:space="preserve"> defined in terms of another object which follows a particular interface.  A </w:t>
+      </w:r>
+      <w:proofErr w:type="gramStart"/>
+      <w:r>
+        <w:t>particular instance</w:t>
+      </w:r>
+      <w:proofErr w:type="gramEnd"/>
+      <w:r>
+        <w:t xml:space="preserve"> of this interface is provided to the client when it is instantiated or invoked, providing the concrete </w:t>
+      </w:r>
+      <w:proofErr w:type="spellStart"/>
+      <w:r>
+        <w:t>behavior</w:t>
+      </w:r>
+      <w:proofErr w:type="spellEnd"/>
+      <w:r>
+        <w:t xml:space="preserve"> to be used.  The Strategy design pattern is used extensively to achieve the Single Responsibility Principle, the Explicit Dependencies Principle, and the Dependency Inversion Principle, and is a key to Dependency Injection and the use of Inversion of Control Containers.</w:t>
       </w:r>
     </w:p>
     <w:p>
@@ -20817,7 +21888,15 @@
     </w:p>
     <w:p>
       <w:r>
-        <w:t>The Repository Pattern has gained quite a bit of popularity since it was first introduced as a part of Domain-Driven Design in 2004. Essentially, it provides an abstraction of data, so that your application can work with a simple abstraction that has an interface approximating that of a collection. Adding, removing, updating, and selecting items from this collection is done through a series of straightforward methods, without the need to deal with database concerns like connections, commands, cursors, or readers. Using this pattern can help achieve loose coupling and can keep domain objects persistence ignorant. Although the pattern is very popular (or perhaps because of this), it is also frequently misunderstood and misused. There are many different ways to implement the Repository pattern.</w:t>
+        <w:t xml:space="preserve">The Repository Pattern has gained quite a bit of popularity since it was first introduced as a part of Domain-Driven Design in 2004. Essentially, it provides an abstraction of data, so that your application can work with a simple abstraction that has an interface approximating that of a collection. Adding, removing, updating, and selecting items from this collection is done through a series of straightforward methods, without the need to deal with database concerns like connections, commands, cursors, or readers. Using this pattern can help achieve loose coupling and can keep domain objects persistence ignorant. Although the pattern is very popular (or perhaps because of this), it is also frequently misunderstood and misused. There are </w:t>
+      </w:r>
+      <w:proofErr w:type="gramStart"/>
+      <w:r>
+        <w:t>many different ways</w:t>
+      </w:r>
+      <w:proofErr w:type="gramEnd"/>
+      <w:r>
+        <w:t xml:space="preserve"> to implement the Repository pattern.</w:t>
       </w:r>
     </w:p>
     <w:p>
@@ -20889,8 +21968,13 @@
     </w:p>
     <w:p>
       <w:r>
-        <w:t>Only execute an action on an object when the object is in a particular state</w:t>
-      </w:r>
+        <w:t xml:space="preserve">Only execute an action on an object when the object is in a </w:t>
+      </w:r>
+      <w:proofErr w:type="gramStart"/>
+      <w:r>
+        <w:t>particular state</w:t>
+      </w:r>
+      <w:proofErr w:type="gramEnd"/>
       <w:r>
         <w:t>.</w:t>
       </w:r>
@@ -21248,8 +22332,13 @@
       <w:bookmarkEnd w:id="134"/>
     </w:p>
     <w:p>
-      <w:r>
-        <w:t>A number of threads are created to perform a number of tasks, which are usually organized in a queue. Typically, there are many more tasks than threads. Can be considered a special case of the object pool pattern</w:t>
+      <w:proofErr w:type="gramStart"/>
+      <w:r>
+        <w:t>A number of</w:t>
+      </w:r>
+      <w:proofErr w:type="gramEnd"/>
+      <w:r>
+        <w:t xml:space="preserve"> threads are created to perform a number of tasks, which are usually organized in a queue. Typically, there are many more tasks than threads. Can be considered a special case of the object pool pattern</w:t>
       </w:r>
       <w:r>
         <w:t>.</w:t>
@@ -21329,7 +22418,15 @@
         <w:t>U</w:t>
       </w:r>
       <w:r>
-        <w:t>sed in software development to encapsulate the processes involved in obtaining a service with a strong abstraction layer. This pattern uses a central registry known as the "service locator", which on request returns the information necessary to perform a certain task.[1] Note that many[weasel words] consider service locator to actually be an anti-pattern.[2]</w:t>
+        <w:t xml:space="preserve">sed in software development to encapsulate the processes involved in obtaining a service with a strong abstraction layer. This pattern uses a central registry known as the "service locator", which on request returns the information necessary to perform a certain </w:t>
+      </w:r>
+      <w:proofErr w:type="gramStart"/>
+      <w:r>
+        <w:t>task.[</w:t>
+      </w:r>
+      <w:proofErr w:type="gramEnd"/>
+      <w:r>
+        <w:t>1] Note that many[weasel words] consider service locator to actually be an anti-pattern.[2]</w:t>
       </w:r>
     </w:p>
     <w:p>
@@ -21337,14 +22434,61 @@
         <w:pStyle w:val="Heading2"/>
       </w:pPr>
       <w:bookmarkStart w:id="138" w:name="_Toc499100699"/>
+      <w:proofErr w:type="spellStart"/>
       <w:r>
         <w:t>Bikeshedding</w:t>
       </w:r>
       <w:bookmarkEnd w:id="138"/>
-    </w:p>
-    <w:p>
-      <w:r>
-        <w:t>bikeshed +‎ -ing. The term was coined as a metaphor to illuminate Parkinson’s Law of Triviality. Parkinson observed that a committee whose job is to approve plans for a nuclear power plant may spend the majority of its time on relatively unimportant but easy-to-grasp issues, such as what materials to use for the staff bikeshed, while neglecting the design of the power plant itself, which is far more important but also far more difficult to criticize constructively. It was popularized in the Berkeley Software Distribution community by Poul-Henning Kamp[1] and has spread from there to the software industry at large.</w:t>
+      <w:proofErr w:type="spellEnd"/>
+    </w:p>
+    <w:p>
+      <w:proofErr w:type="spellStart"/>
+      <w:r>
+        <w:t>bikeshed</w:t>
+      </w:r>
+      <w:proofErr w:type="spellEnd"/>
+      <w:r>
+        <w:t xml:space="preserve"> +‎ -</w:t>
+      </w:r>
+      <w:proofErr w:type="spellStart"/>
+      <w:r>
+        <w:t>ing</w:t>
+      </w:r>
+      <w:proofErr w:type="spellEnd"/>
+      <w:r>
+        <w:t xml:space="preserve">. The term was coined as a metaphor to illuminate Parkinson’s Law of Triviality. Parkinson observed that a committee whose job is to approve plans for a nuclear power plant may spend </w:t>
+      </w:r>
+      <w:proofErr w:type="gramStart"/>
+      <w:r>
+        <w:t>the majority of</w:t>
+      </w:r>
+      <w:proofErr w:type="gramEnd"/>
+      <w:r>
+        <w:t xml:space="preserve"> its time on relatively unimportant but easy-to-grasp issues, such as what materials to use for the staff </w:t>
+      </w:r>
+      <w:proofErr w:type="spellStart"/>
+      <w:r>
+        <w:t>bikeshed</w:t>
+      </w:r>
+      <w:proofErr w:type="spellEnd"/>
+      <w:r>
+        <w:t xml:space="preserve">, while neglecting the design of the power plant itself, which is far more important but also far more difficult to criticize constructively. It was popularized in the Berkeley Software Distribution community by </w:t>
+      </w:r>
+      <w:proofErr w:type="spellStart"/>
+      <w:r>
+        <w:t>Poul</w:t>
+      </w:r>
+      <w:proofErr w:type="spellEnd"/>
+      <w:r>
+        <w:t xml:space="preserve">-Henning </w:t>
+      </w:r>
+      <w:proofErr w:type="gramStart"/>
+      <w:r>
+        <w:t>Kamp[</w:t>
+      </w:r>
+      <w:proofErr w:type="gramEnd"/>
+      <w:r>
+        <w:t>1] and has spread from there to the software industry at large.</w:t>
       </w:r>
     </w:p>
     <w:p>
@@ -21389,7 +22533,15 @@
     </w:p>
     <w:p>
       <w:r>
-        <w:t>Fake objects actually have working implementations, but usually take some shortcut which makes them not suitable for production</w:t>
+        <w:t xml:space="preserve">Fake objects </w:t>
+      </w:r>
+      <w:proofErr w:type="gramStart"/>
+      <w:r>
+        <w:t>actually have</w:t>
+      </w:r>
+      <w:proofErr w:type="gramEnd"/>
+      <w:r>
+        <w:t xml:space="preserve"> working implementations, but usually take some shortcut which makes them not suitable for production</w:t>
       </w:r>
       <w:r>
         <w:t>.</w:t>
@@ -21423,7 +22575,15 @@
     </w:p>
     <w:p>
       <w:r>
-        <w:t>Mock Object that implements the same interface as an object on which the SUT (System Under Test) depends. We can use a Mock Object as an observation point when we need to do Behavior Verification to avoid having an Untested Requirement (see Production Bugs on page X) caused by an inability to observe side-effects of invoking methods on the SUT.</w:t>
+        <w:t xml:space="preserve">Mock Object that implements the same interface as an object on which the SUT (System Under Test) depends. We can use a Mock Object as an observation point when we need to do </w:t>
+      </w:r>
+      <w:proofErr w:type="spellStart"/>
+      <w:r>
+        <w:t>Behavior</w:t>
+      </w:r>
+      <w:proofErr w:type="spellEnd"/>
+      <w:r>
+        <w:t xml:space="preserve"> Verification to avoid having an Untested Requirement (see Production Bugs on page X) caused by an inability to observe side-effects of invoking methods on the SUT.</w:t>
       </w:r>
     </w:p>
     <w:p>
@@ -21447,8 +22607,13 @@
       </w:r>
     </w:p>
     <w:p>
-      <w:r>
-        <w:t xml:space="preserve">Stub : This implementation is configured to respond to calls from the SUT with the values (or exceptions) that will exercise the Untested Code (see Production Bugs on page X) within the </w:t>
+      <w:proofErr w:type="gramStart"/>
+      <w:r>
+        <w:t>Stub :</w:t>
+      </w:r>
+      <w:proofErr w:type="gramEnd"/>
+      <w:r>
+        <w:t xml:space="preserve"> This implementation is configured to respond to calls from the SUT with the values (or exceptions) that will exercise the Untested Code (see Production Bugs on page X) within the </w:t>
       </w:r>
       <w:r>
         <w:lastRenderedPageBreak/>
@@ -21478,8 +22643,13 @@
       <w:bookmarkEnd w:id="145"/>
     </w:p>
     <w:p>
-      <w:r>
-        <w:t>PascalCase for classes and methods</w:t>
+      <w:proofErr w:type="spellStart"/>
+      <w:r>
+        <w:t>PascalCase</w:t>
+      </w:r>
+      <w:proofErr w:type="spellEnd"/>
+      <w:r>
+        <w:t xml:space="preserve"> for classes and methods</w:t>
       </w:r>
     </w:p>
     <w:p>
@@ -21517,12 +22687,36 @@
     </w:p>
     <w:p>
       <w:r>
-        <w:t>The obvious tip is to name the variables based on what they do. So, maybe don’t call the user name string MonkeyWrench –  call it UserName.</w:t>
-      </w:r>
-    </w:p>
-    <w:p>
-      <w:r>
-        <w:t>Where possible, try to make your code read in a manner similar to English. This is something that becomes especially apparent when using Booleans (true or false statements).</w:t>
+        <w:t xml:space="preserve">The obvious tip is to name the variables based on what they do. So, maybe don’t call the user name string </w:t>
+      </w:r>
+      <w:proofErr w:type="spellStart"/>
+      <w:r>
+        <w:t>MonkeyWrench</w:t>
+      </w:r>
+      <w:proofErr w:type="spellEnd"/>
+      <w:r>
+        <w:t xml:space="preserve"> –  call it </w:t>
+      </w:r>
+      <w:proofErr w:type="spellStart"/>
+      <w:r>
+        <w:t>UserName</w:t>
+      </w:r>
+      <w:proofErr w:type="spellEnd"/>
+      <w:r>
+        <w:t>.</w:t>
+      </w:r>
+    </w:p>
+    <w:p>
+      <w:r>
+        <w:t xml:space="preserve">Where possible, try to make your code read in a manner </w:t>
+      </w:r>
+      <w:proofErr w:type="gramStart"/>
+      <w:r>
+        <w:t>similar to</w:t>
+      </w:r>
+      <w:proofErr w:type="gramEnd"/>
+      <w:r>
+        <w:t xml:space="preserve"> English. This is something that becomes especially apparent when using Booleans (true or false statements).</w:t>
       </w:r>
     </w:p>
     <w:p/>
@@ -21593,12 +22787,28 @@
     </w:p>
     <w:p>
       <w:r>
-        <w:t>private static final int left = 0;</w:t>
-      </w:r>
-    </w:p>
-    <w:p>
-      <w:r>
-        <w:t>private static final int right = 1;</w:t>
+        <w:t xml:space="preserve">private static final </w:t>
+      </w:r>
+      <w:proofErr w:type="spellStart"/>
+      <w:r>
+        <w:t>int</w:t>
+      </w:r>
+      <w:proofErr w:type="spellEnd"/>
+      <w:r>
+        <w:t xml:space="preserve"> left = 0;</w:t>
+      </w:r>
+    </w:p>
+    <w:p>
+      <w:r>
+        <w:t xml:space="preserve">private static final </w:t>
+      </w:r>
+      <w:proofErr w:type="spellStart"/>
+      <w:r>
+        <w:t>int</w:t>
+      </w:r>
+      <w:proofErr w:type="spellEnd"/>
+      <w:r>
+        <w:t xml:space="preserve"> right = 1;</w:t>
       </w:r>
     </w:p>
     <w:p>
@@ -21609,7 +22819,23 @@
     <w:p/>
     <w:p>
       <w:r>
-        <w:t>Likewise, instead of pinging back at ‘30’ we could ping back at overshootAmount or something similar. This also has the added bonus of allowing us to easily tweak how exaggerated our animations are. We could even make this an option available for the user to change.</w:t>
+        <w:t xml:space="preserve">Likewise, instead of pinging back at ‘30’ we could ping back at </w:t>
+      </w:r>
+      <w:proofErr w:type="spellStart"/>
+      <w:r>
+        <w:t>overshootAmount</w:t>
+      </w:r>
+      <w:proofErr w:type="spellEnd"/>
+      <w:r>
+        <w:t xml:space="preserve"> or something similar. This also has the </w:t>
+      </w:r>
+      <w:proofErr w:type="gramStart"/>
+      <w:r>
+        <w:t>added bonus</w:t>
+      </w:r>
+      <w:proofErr w:type="gramEnd"/>
+      <w:r>
+        <w:t xml:space="preserve"> of allowing us to easily tweak how exaggerated our animations are. We could even make this an option available for the user to change.</w:t>
       </w:r>
     </w:p>
     <w:p/>
@@ -21649,7 +22875,15 @@
     </w:p>
     <w:p>
       <w:r>
-        <w:t>Not only should you comment your code but you should also keep in mind a tip someone taught me: don’t just write what a section of code does, write why it is important. This helps to contextualize the code and presents the bigger picture of how this method or line fits into the grand scheme of things.</w:t>
+        <w:t xml:space="preserve">Not only should you comment your </w:t>
+      </w:r>
+      <w:proofErr w:type="gramStart"/>
+      <w:r>
+        <w:t>code</w:t>
+      </w:r>
+      <w:proofErr w:type="gramEnd"/>
+      <w:r>
+        <w:t xml:space="preserve"> but you should also keep in mind a tip someone taught me: don’t just write what a section of code does, write why it is important. This helps to contextualize the code and presents the bigger picture of how this method or line fits into the grand scheme of things.</w:t>
       </w:r>
     </w:p>
     <w:p/>
@@ -21711,7 +22945,23 @@
     <w:p/>
     <w:p>
       <w:r>
-        <w:t>This saves a lot of time when building something complex. What’s more, is that if you’re liberating a piece of open source code from Github, chances are it has been worked on by multiple people and fine tuned to perfection. In other words, it’s probably better than the code you’d make if you quickly tried to piece something together yourself. You might even learn some good habits by looking at it.</w:t>
+        <w:t xml:space="preserve">This saves a lot of time when building something complex. What’s more, is that if you’re liberating a piece of open source code from </w:t>
+      </w:r>
+      <w:proofErr w:type="spellStart"/>
+      <w:r>
+        <w:t>Github</w:t>
+      </w:r>
+      <w:proofErr w:type="spellEnd"/>
+      <w:r>
+        <w:t xml:space="preserve">, chances are it has been worked on by multiple people and </w:t>
+      </w:r>
+      <w:proofErr w:type="spellStart"/>
+      <w:r>
+        <w:t>fine tuned</w:t>
+      </w:r>
+      <w:proofErr w:type="spellEnd"/>
+      <w:r>
+        <w:t xml:space="preserve"> to perfection. In other words, it’s probably better than the code you’d make if you quickly tried to piece something together yourself. You might even learn some good habits by looking at it.</w:t>
       </w:r>
     </w:p>
     <w:p/>
@@ -21743,16 +22993,53 @@
       </w:pPr>
       <w:bookmarkStart w:id="152" w:name="_Toc499100713"/>
       <w:r>
-        <w:t>Law of Demetor</w:t>
+        <w:t xml:space="preserve">Law of </w:t>
+      </w:r>
+      <w:proofErr w:type="spellStart"/>
+      <w:r>
+        <w:t>Demetor</w:t>
       </w:r>
       <w:bookmarkEnd w:id="152"/>
-    </w:p>
-    <w:p>
-      <w:r>
-        <w:t>The Law of Demeter (LoD) or principle of least knowledge is a design guideline for developing software, particularly object-oriented programs. In its general form, the LoD is a specific case of loose coupling. The guideline was proposed by Ian Holland at Northeastern University towards the end of 1987, and can be succinctly summarized in</w:t>
-      </w:r>
-      <w:r>
-        <w:t xml:space="preserve"> each of the following ways:[1]</w:t>
+      <w:proofErr w:type="spellEnd"/>
+    </w:p>
+    <w:p>
+      <w:r>
+        <w:t>The Law of Demeter (</w:t>
+      </w:r>
+      <w:proofErr w:type="spellStart"/>
+      <w:r>
+        <w:t>LoD</w:t>
+      </w:r>
+      <w:proofErr w:type="spellEnd"/>
+      <w:r>
+        <w:t xml:space="preserve">) or principle of least knowledge is a design guideline for developing software, particularly object-oriented programs. In its general form, the </w:t>
+      </w:r>
+      <w:proofErr w:type="spellStart"/>
+      <w:r>
+        <w:t>LoD</w:t>
+      </w:r>
+      <w:proofErr w:type="spellEnd"/>
+      <w:r>
+        <w:t xml:space="preserve"> is a specific case of loose coupling. The guideline was proposed by Ian Holland at </w:t>
+      </w:r>
+      <w:proofErr w:type="spellStart"/>
+      <w:r>
+        <w:t>Northeastern</w:t>
+      </w:r>
+      <w:proofErr w:type="spellEnd"/>
+      <w:r>
+        <w:t xml:space="preserve"> University towards the end of 1987, and can be succinctly summarized in</w:t>
+      </w:r>
+      <w:r>
+        <w:t xml:space="preserve"> each of the following </w:t>
+      </w:r>
+      <w:proofErr w:type="gramStart"/>
+      <w:r>
+        <w:t>ways:[</w:t>
+      </w:r>
+      <w:proofErr w:type="gramEnd"/>
+      <w:r>
+        <w:t>1]</w:t>
       </w:r>
     </w:p>
     <w:p>
@@ -21772,13 +23059,29 @@
     </w:p>
     <w:p>
       <w:r>
-        <w:t>The fundamental notion is that a given object should assume as little as possible about the structure or properties of anything else (including its subcomponents), in accordance with the principle of "information hiding". It may be viewed as a corollary to the principle of least privilege, which dictates that a module possess only the information and resources necessary for its legitimate purpose.</w:t>
+        <w:t xml:space="preserve">The fundamental notion is that a given object should assume as little as possible about the structure or properties of anything else (including its subcomponents), in accordance with the principle of "information hiding". It may be viewed as a corollary to the principle of least privilege, which dictates that a module </w:t>
+      </w:r>
+      <w:proofErr w:type="gramStart"/>
+      <w:r>
+        <w:t>possess</w:t>
+      </w:r>
+      <w:proofErr w:type="gramEnd"/>
+      <w:r>
+        <w:t xml:space="preserve"> only the information and resources necessary for its legitimate purpose.</w:t>
       </w:r>
     </w:p>
     <w:p/>
     <w:p>
       <w:r>
-        <w:t>It is so named for its origin in the Demeter Project, an adaptive programming and aspect-oriented programming effort. The project was named in honor of Demeter, “distribution-mother” and the Greek goddess of agriculture, to signify a bottom-up philosophy of programming which is also embodied in the law itself.</w:t>
+        <w:t xml:space="preserve">It is so named for its origin in the Demeter Project, an adaptive programming and aspect-oriented programming effort. The project was named in </w:t>
+      </w:r>
+      <w:proofErr w:type="spellStart"/>
+      <w:r>
+        <w:t>honor</w:t>
+      </w:r>
+      <w:proofErr w:type="spellEnd"/>
+      <w:r>
+        <w:t xml:space="preserve"> of Demeter, “distribution-mother” and the Greek goddess of agriculture, to signify a bottom-up philosophy of programming which is also embodied in the law itself.</w:t>
       </w:r>
     </w:p>
     <w:p>
@@ -22124,7 +23427,15 @@
       </w:pPr>
       <w:bookmarkStart w:id="171" w:name="_Toc499100732"/>
       <w:r>
-        <w:t>Domain Events (EventBus)</w:t>
+        <w:t>Domain Events (</w:t>
+      </w:r>
+      <w:proofErr w:type="spellStart"/>
+      <w:r>
+        <w:t>EventBus</w:t>
+      </w:r>
+      <w:proofErr w:type="spellEnd"/>
+      <w:r>
+        <w:t>)</w:t>
       </w:r>
       <w:bookmarkEnd w:id="171"/>
     </w:p>
@@ -22353,8 +23664,13 @@
         <w:pStyle w:val="Heading3"/>
       </w:pPr>
       <w:bookmarkStart w:id="194" w:name="_Toc499100755"/>
-      <w:r>
-        <w:t>Javascript API</w:t>
+      <w:proofErr w:type="spellStart"/>
+      <w:r>
+        <w:t>Javascript</w:t>
+      </w:r>
+      <w:proofErr w:type="spellEnd"/>
+      <w:r>
+        <w:t xml:space="preserve"> API</w:t>
       </w:r>
       <w:bookmarkEnd w:id="194"/>
     </w:p>
@@ -22404,8 +23720,13 @@
         <w:pStyle w:val="Heading3"/>
       </w:pPr>
       <w:bookmarkStart w:id="199" w:name="_Toc499100760"/>
-      <w:r>
-        <w:t>Hangfire Integration</w:t>
+      <w:proofErr w:type="spellStart"/>
+      <w:r>
+        <w:t>Hangfire</w:t>
+      </w:r>
+      <w:proofErr w:type="spellEnd"/>
+      <w:r>
+        <w:t xml:space="preserve"> Integration</w:t>
       </w:r>
       <w:bookmarkEnd w:id="199"/>
     </w:p>
@@ -22444,8 +23765,13 @@
         <w:pStyle w:val="Heading3"/>
       </w:pPr>
       <w:bookmarkStart w:id="203" w:name="_Toc499100764"/>
-      <w:r>
-        <w:t>SignalR Integration</w:t>
+      <w:proofErr w:type="spellStart"/>
+      <w:r>
+        <w:t>SignalR</w:t>
+      </w:r>
+      <w:proofErr w:type="spellEnd"/>
+      <w:r>
+        <w:t xml:space="preserve"> Integration</w:t>
       </w:r>
       <w:bookmarkEnd w:id="203"/>
     </w:p>
@@ -22464,8 +23790,13 @@
         <w:pStyle w:val="Heading3"/>
       </w:pPr>
       <w:bookmarkStart w:id="205" w:name="_Toc499100766"/>
-      <w:r>
-        <w:t>EntityFramework Integration</w:t>
+      <w:proofErr w:type="spellStart"/>
+      <w:r>
+        <w:t>EntityFramework</w:t>
+      </w:r>
+      <w:proofErr w:type="spellEnd"/>
+      <w:r>
+        <w:t xml:space="preserve"> Integration</w:t>
       </w:r>
       <w:bookmarkEnd w:id="205"/>
     </w:p>
@@ -22474,8 +23805,13 @@
         <w:pStyle w:val="Heading3"/>
       </w:pPr>
       <w:bookmarkStart w:id="206" w:name="_Toc499100767"/>
-      <w:r>
-        <w:t>EntityFramework Core Integration</w:t>
+      <w:proofErr w:type="spellStart"/>
+      <w:r>
+        <w:t>EntityFramework</w:t>
+      </w:r>
+      <w:proofErr w:type="spellEnd"/>
+      <w:r>
+        <w:t xml:space="preserve"> Core Integration</w:t>
       </w:r>
       <w:bookmarkEnd w:id="206"/>
     </w:p>
@@ -22652,6 +23988,11 @@
       </w:hyperlink>
     </w:p>
     <w:p>
+      <w:pPr>
+        <w:rPr>
+          <w:rStyle w:val="Hyperlink"/>
+        </w:rPr>
+      </w:pPr>
       <w:hyperlink r:id="rId21" w:history="1">
         <w:r>
           <w:rPr>
@@ -22662,6 +24003,17 @@
       </w:hyperlink>
     </w:p>
     <w:p>
+      <w:hyperlink r:id="rId22" w:history="1">
+        <w:r>
+          <w:rPr>
+            <w:rStyle w:val="Hyperlink"/>
+          </w:rPr>
+          <w:t>https://thenewstack.io/deployment-strategies/</w:t>
+        </w:r>
+      </w:hyperlink>
+    </w:p>
+    <w:p/>
+    <w:p>
       <w:pPr>
         <w:pStyle w:val="Heading1"/>
       </w:pPr>
@@ -22675,7 +24027,7 @@
       <w:pPr>
         <w:pStyle w:val="Heading3"/>
       </w:pPr>
-      <w:hyperlink r:id="rId22" w:history="1">
+      <w:hyperlink r:id="rId23" w:history="1">
         <w:bookmarkStart w:id="218" w:name="_Toc499100778"/>
         <w:r>
           <w:rPr>
@@ -22690,7 +24042,7 @@
       <w:pPr>
         <w:pStyle w:val="Heading3"/>
       </w:pPr>
-      <w:hyperlink r:id="rId23" w:history="1">
+      <w:hyperlink r:id="rId24" w:history="1">
         <w:bookmarkStart w:id="219" w:name="_Toc499100779"/>
         <w:r>
           <w:rPr>
@@ -22711,7 +24063,7 @@
       <w:pPr>
         <w:pStyle w:val="Heading3"/>
       </w:pPr>
-      <w:hyperlink r:id="rId24" w:history="1">
+      <w:hyperlink r:id="rId25" w:history="1">
         <w:bookmarkStart w:id="220" w:name="_Toc499100780"/>
         <w:r>
           <w:rPr>
@@ -22729,7 +24081,7 @@
           <w:rStyle w:val="Hyperlink"/>
         </w:rPr>
       </w:pPr>
-      <w:hyperlink r:id="rId25" w:history="1">
+      <w:hyperlink r:id="rId26" w:history="1">
         <w:bookmarkStart w:id="221" w:name="_Toc499100781"/>
         <w:r>
           <w:rPr>
@@ -22752,7 +24104,7 @@
           <w:rStyle w:val="Hyperlink"/>
         </w:rPr>
       </w:pPr>
-      <w:hyperlink r:id="rId26" w:history="1">
+      <w:hyperlink r:id="rId27" w:history="1">
         <w:r>
           <w:rPr>
             <w:rStyle w:val="Hyperlink"/>
@@ -22762,7 +24114,7 @@
       </w:hyperlink>
     </w:p>
     <w:p>
-      <w:hyperlink r:id="rId27" w:history="1">
+      <w:hyperlink r:id="rId28" w:history="1">
         <w:r>
           <w:rPr>
             <w:rStyle w:val="Hyperlink"/>
@@ -22782,7 +24134,7 @@
       </w:r>
     </w:p>
     <w:p>
-      <w:hyperlink r:id="rId28" w:history="1">
+      <w:hyperlink r:id="rId29" w:history="1">
         <w:r>
           <w:rPr>
             <w:rStyle w:val="Hyperlink"/>
@@ -23093,6 +24445,230 @@
       </w:pPr>
     </w:lvl>
   </w:abstractNum>
+  <w:abstractNum w:abstractNumId="3" w15:restartNumberingAfterBreak="0">
+    <w:nsid w:val="56CE6A97"/>
+    <w:multiLevelType w:val="hybridMultilevel"/>
+    <w:tmpl w:val="0D3054B4"/>
+    <w:lvl w:ilvl="0" w:tplc="AEF0A51E">
+      <w:numFmt w:val="bullet"/>
+      <w:lvlText w:val="-"/>
+      <w:lvlJc w:val="left"/>
+      <w:pPr>
+        <w:ind w:left="1080" w:hanging="360"/>
+      </w:pPr>
+      <w:rPr>
+        <w:rFonts w:ascii="Calibri" w:eastAsiaTheme="minorHAnsi" w:hAnsi="Calibri" w:cs="Calibri" w:hint="default"/>
+      </w:rPr>
+    </w:lvl>
+    <w:lvl w:ilvl="1" w:tplc="08090003" w:tentative="1">
+      <w:start w:val="1"/>
+      <w:numFmt w:val="bullet"/>
+      <w:lvlText w:val="o"/>
+      <w:lvlJc w:val="left"/>
+      <w:pPr>
+        <w:ind w:left="1800" w:hanging="360"/>
+      </w:pPr>
+      <w:rPr>
+        <w:rFonts w:ascii="Courier New" w:hAnsi="Courier New" w:cs="Courier New" w:hint="default"/>
+      </w:rPr>
+    </w:lvl>
+    <w:lvl w:ilvl="2" w:tplc="08090005" w:tentative="1">
+      <w:start w:val="1"/>
+      <w:numFmt w:val="bullet"/>
+      <w:lvlText w:val=""/>
+      <w:lvlJc w:val="left"/>
+      <w:pPr>
+        <w:ind w:left="2520" w:hanging="360"/>
+      </w:pPr>
+      <w:rPr>
+        <w:rFonts w:ascii="Wingdings" w:hAnsi="Wingdings" w:hint="default"/>
+      </w:rPr>
+    </w:lvl>
+    <w:lvl w:ilvl="3" w:tplc="08090001" w:tentative="1">
+      <w:start w:val="1"/>
+      <w:numFmt w:val="bullet"/>
+      <w:lvlText w:val=""/>
+      <w:lvlJc w:val="left"/>
+      <w:pPr>
+        <w:ind w:left="3240" w:hanging="360"/>
+      </w:pPr>
+      <w:rPr>
+        <w:rFonts w:ascii="Symbol" w:hAnsi="Symbol" w:hint="default"/>
+      </w:rPr>
+    </w:lvl>
+    <w:lvl w:ilvl="4" w:tplc="08090003" w:tentative="1">
+      <w:start w:val="1"/>
+      <w:numFmt w:val="bullet"/>
+      <w:lvlText w:val="o"/>
+      <w:lvlJc w:val="left"/>
+      <w:pPr>
+        <w:ind w:left="3960" w:hanging="360"/>
+      </w:pPr>
+      <w:rPr>
+        <w:rFonts w:ascii="Courier New" w:hAnsi="Courier New" w:cs="Courier New" w:hint="default"/>
+      </w:rPr>
+    </w:lvl>
+    <w:lvl w:ilvl="5" w:tplc="08090005" w:tentative="1">
+      <w:start w:val="1"/>
+      <w:numFmt w:val="bullet"/>
+      <w:lvlText w:val=""/>
+      <w:lvlJc w:val="left"/>
+      <w:pPr>
+        <w:ind w:left="4680" w:hanging="360"/>
+      </w:pPr>
+      <w:rPr>
+        <w:rFonts w:ascii="Wingdings" w:hAnsi="Wingdings" w:hint="default"/>
+      </w:rPr>
+    </w:lvl>
+    <w:lvl w:ilvl="6" w:tplc="08090001" w:tentative="1">
+      <w:start w:val="1"/>
+      <w:numFmt w:val="bullet"/>
+      <w:lvlText w:val=""/>
+      <w:lvlJc w:val="left"/>
+      <w:pPr>
+        <w:ind w:left="5400" w:hanging="360"/>
+      </w:pPr>
+      <w:rPr>
+        <w:rFonts w:ascii="Symbol" w:hAnsi="Symbol" w:hint="default"/>
+      </w:rPr>
+    </w:lvl>
+    <w:lvl w:ilvl="7" w:tplc="08090003" w:tentative="1">
+      <w:start w:val="1"/>
+      <w:numFmt w:val="bullet"/>
+      <w:lvlText w:val="o"/>
+      <w:lvlJc w:val="left"/>
+      <w:pPr>
+        <w:ind w:left="6120" w:hanging="360"/>
+      </w:pPr>
+      <w:rPr>
+        <w:rFonts w:ascii="Courier New" w:hAnsi="Courier New" w:cs="Courier New" w:hint="default"/>
+      </w:rPr>
+    </w:lvl>
+    <w:lvl w:ilvl="8" w:tplc="08090005" w:tentative="1">
+      <w:start w:val="1"/>
+      <w:numFmt w:val="bullet"/>
+      <w:lvlText w:val=""/>
+      <w:lvlJc w:val="left"/>
+      <w:pPr>
+        <w:ind w:left="6840" w:hanging="360"/>
+      </w:pPr>
+      <w:rPr>
+        <w:rFonts w:ascii="Wingdings" w:hAnsi="Wingdings" w:hint="default"/>
+      </w:rPr>
+    </w:lvl>
+  </w:abstractNum>
+  <w:abstractNum w:abstractNumId="4" w15:restartNumberingAfterBreak="0">
+    <w:nsid w:val="723778B0"/>
+    <w:multiLevelType w:val="hybridMultilevel"/>
+    <w:tmpl w:val="35A8E2AA"/>
+    <w:lvl w:ilvl="0" w:tplc="CEBE09E6">
+      <w:numFmt w:val="bullet"/>
+      <w:lvlText w:val="-"/>
+      <w:lvlJc w:val="left"/>
+      <w:pPr>
+        <w:ind w:left="1080" w:hanging="360"/>
+      </w:pPr>
+      <w:rPr>
+        <w:rFonts w:ascii="Calibri" w:eastAsiaTheme="minorHAnsi" w:hAnsi="Calibri" w:cs="Calibri" w:hint="default"/>
+      </w:rPr>
+    </w:lvl>
+    <w:lvl w:ilvl="1" w:tplc="08090003" w:tentative="1">
+      <w:start w:val="1"/>
+      <w:numFmt w:val="bullet"/>
+      <w:lvlText w:val="o"/>
+      <w:lvlJc w:val="left"/>
+      <w:pPr>
+        <w:ind w:left="1800" w:hanging="360"/>
+      </w:pPr>
+      <w:rPr>
+        <w:rFonts w:ascii="Courier New" w:hAnsi="Courier New" w:cs="Courier New" w:hint="default"/>
+      </w:rPr>
+    </w:lvl>
+    <w:lvl w:ilvl="2" w:tplc="08090005" w:tentative="1">
+      <w:start w:val="1"/>
+      <w:numFmt w:val="bullet"/>
+      <w:lvlText w:val=""/>
+      <w:lvlJc w:val="left"/>
+      <w:pPr>
+        <w:ind w:left="2520" w:hanging="360"/>
+      </w:pPr>
+      <w:rPr>
+        <w:rFonts w:ascii="Wingdings" w:hAnsi="Wingdings" w:hint="default"/>
+      </w:rPr>
+    </w:lvl>
+    <w:lvl w:ilvl="3" w:tplc="08090001" w:tentative="1">
+      <w:start w:val="1"/>
+      <w:numFmt w:val="bullet"/>
+      <w:lvlText w:val=""/>
+      <w:lvlJc w:val="left"/>
+      <w:pPr>
+        <w:ind w:left="3240" w:hanging="360"/>
+      </w:pPr>
+      <w:rPr>
+        <w:rFonts w:ascii="Symbol" w:hAnsi="Symbol" w:hint="default"/>
+      </w:rPr>
+    </w:lvl>
+    <w:lvl w:ilvl="4" w:tplc="08090003" w:tentative="1">
+      <w:start w:val="1"/>
+      <w:numFmt w:val="bullet"/>
+      <w:lvlText w:val="o"/>
+      <w:lvlJc w:val="left"/>
+      <w:pPr>
+        <w:ind w:left="3960" w:hanging="360"/>
+      </w:pPr>
+      <w:rPr>
+        <w:rFonts w:ascii="Courier New" w:hAnsi="Courier New" w:cs="Courier New" w:hint="default"/>
+      </w:rPr>
+    </w:lvl>
+    <w:lvl w:ilvl="5" w:tplc="08090005" w:tentative="1">
+      <w:start w:val="1"/>
+      <w:numFmt w:val="bullet"/>
+      <w:lvlText w:val=""/>
+      <w:lvlJc w:val="left"/>
+      <w:pPr>
+        <w:ind w:left="4680" w:hanging="360"/>
+      </w:pPr>
+      <w:rPr>
+        <w:rFonts w:ascii="Wingdings" w:hAnsi="Wingdings" w:hint="default"/>
+      </w:rPr>
+    </w:lvl>
+    <w:lvl w:ilvl="6" w:tplc="08090001" w:tentative="1">
+      <w:start w:val="1"/>
+      <w:numFmt w:val="bullet"/>
+      <w:lvlText w:val=""/>
+      <w:lvlJc w:val="left"/>
+      <w:pPr>
+        <w:ind w:left="5400" w:hanging="360"/>
+      </w:pPr>
+      <w:rPr>
+        <w:rFonts w:ascii="Symbol" w:hAnsi="Symbol" w:hint="default"/>
+      </w:rPr>
+    </w:lvl>
+    <w:lvl w:ilvl="7" w:tplc="08090003" w:tentative="1">
+      <w:start w:val="1"/>
+      <w:numFmt w:val="bullet"/>
+      <w:lvlText w:val="o"/>
+      <w:lvlJc w:val="left"/>
+      <w:pPr>
+        <w:ind w:left="6120" w:hanging="360"/>
+      </w:pPr>
+      <w:rPr>
+        <w:rFonts w:ascii="Courier New" w:hAnsi="Courier New" w:cs="Courier New" w:hint="default"/>
+      </w:rPr>
+    </w:lvl>
+    <w:lvl w:ilvl="8" w:tplc="08090005" w:tentative="1">
+      <w:start w:val="1"/>
+      <w:numFmt w:val="bullet"/>
+      <w:lvlText w:val=""/>
+      <w:lvlJc w:val="left"/>
+      <w:pPr>
+        <w:ind w:left="6840" w:hanging="360"/>
+      </w:pPr>
+      <w:rPr>
+        <w:rFonts w:ascii="Wingdings" w:hAnsi="Wingdings" w:hint="default"/>
+      </w:rPr>
+    </w:lvl>
+  </w:abstractNum>
   <w:num w:numId="1">
     <w:abstractNumId w:val="1"/>
   </w:num>
@@ -23107,6 +24683,12 @@
   </w:num>
   <w:num w:numId="4">
     <w:abstractNumId w:val="2"/>
+  </w:num>
+  <w:num w:numId="5">
+    <w:abstractNumId w:val="3"/>
+  </w:num>
+  <w:num w:numId="6">
+    <w:abstractNumId w:val="4"/>
   </w:num>
 </w:numbering>
 </file>
@@ -24394,7 +25976,7 @@
 </file>
 
 <file path=customXml/itemProps1.xml><?xml version="1.0" encoding="utf-8"?>
-<ds:datastoreItem xmlns:ds="http://schemas.openxmlformats.org/officeDocument/2006/customXml" ds:itemID="{A3A3F3F4-CB74-4BF2-BD52-563F03803EE8}">
+<ds:datastoreItem xmlns:ds="http://schemas.openxmlformats.org/officeDocument/2006/customXml" ds:itemID="{01C6C839-5725-4E97-8E80-61D9E50C8F98}">
   <ds:schemaRefs>
     <ds:schemaRef ds:uri="http://schemas.openxmlformats.org/officeDocument/2006/bibliography"/>
   </ds:schemaRefs>

</xml_diff>